<commit_message>
add documentaion && fix typo
</commit_message>
<xml_diff>
--- a/dokumentace.docx
+++ b/dokumentace.docx
@@ -4,7 +4,7 @@
   <w:body>
     <w:p>
       <w:pPr>
-        <w:pStyle w:val="Title"/>
+        <w:pStyle w:val="Nzev"/>
         <w:rPr>
           <w:sz w:val="72"/>
           <w:szCs w:val="72"/>
@@ -84,7 +84,7 @@
           <w:szCs w:val="24"/>
           <w:lang w:val="cs-CZ"/>
         </w:rPr>
-        <w:t xml:space="preserve"> edukativní cíle. Program obsahuje klasickou hru tetris, s typickým bodovým systémem a pravidly, které jsou většině lidí na planetě Zemi známy.</w:t>
+        <w:t xml:space="preserve"> edukativní cíle. Program obsahuje klasickou hru tetris, s typickým bodovým systémem a pravidly, </w:t>
       </w:r>
       <w:r>
         <w:rPr>
@@ -94,7 +94,7 @@
           <w:szCs w:val="24"/>
           <w:lang w:val="cs-CZ"/>
         </w:rPr>
-        <w:t xml:space="preserve"> Mimo to program obsahuje 2 různé umělé inteligence, které (za vhodných podmínek) dokážou hrát tetris i hodiny.</w:t>
+        <w:t>která</w:t>
       </w:r>
       <w:r>
         <w:rPr>
@@ -104,7 +104,7 @@
           <w:szCs w:val="24"/>
           <w:lang w:val="cs-CZ"/>
         </w:rPr>
-        <w:t xml:space="preserve"> </w:t>
+        <w:t xml:space="preserve"> jsou </w:t>
       </w:r>
       <w:r>
         <w:rPr>
@@ -114,7 +114,7 @@
           <w:szCs w:val="24"/>
           <w:lang w:val="cs-CZ"/>
         </w:rPr>
-        <w:t>Nejenom</w:t>
+        <w:t xml:space="preserve">drtivé </w:t>
       </w:r>
       <w:r>
         <w:rPr>
@@ -124,12 +124,72 @@
           <w:szCs w:val="24"/>
           <w:lang w:val="cs-CZ"/>
         </w:rPr>
-        <w:t xml:space="preserve"> herní pamětnící zde najdou další hru, kterou nejspíš ve svých mladých létech pařili na gameboyích.</w:t>
+        <w:t>většině lidí na planetě Zemi známy.</w:t>
+      </w:r>
+      <w:r>
+        <w:rPr>
+          <w:i/>
+          <w:iCs/>
+          <w:sz w:val="24"/>
+          <w:szCs w:val="24"/>
+          <w:lang w:val="cs-CZ"/>
+        </w:rPr>
+        <w:t xml:space="preserve"> Mimo to program obsahuje 2 různé umělé inteligence, které (za vhodných podmínek) dokážou hrát tetris i hodiny.</w:t>
+      </w:r>
+      <w:r>
+        <w:rPr>
+          <w:i/>
+          <w:iCs/>
+          <w:sz w:val="24"/>
+          <w:szCs w:val="24"/>
+          <w:lang w:val="cs-CZ"/>
+        </w:rPr>
+        <w:t xml:space="preserve"> </w:t>
+      </w:r>
+      <w:r>
+        <w:rPr>
+          <w:i/>
+          <w:iCs/>
+          <w:sz w:val="24"/>
+          <w:szCs w:val="24"/>
+          <w:lang w:val="cs-CZ"/>
+        </w:rPr>
+        <w:t>Nejenom</w:t>
+      </w:r>
+      <w:r>
+        <w:rPr>
+          <w:i/>
+          <w:iCs/>
+          <w:sz w:val="24"/>
+          <w:szCs w:val="24"/>
+          <w:lang w:val="cs-CZ"/>
+        </w:rPr>
+        <w:t xml:space="preserve"> herní </w:t>
+      </w:r>
+      <w:r>
+        <w:rPr>
+          <w:i/>
+          <w:iCs/>
+          <w:sz w:val="24"/>
+          <w:szCs w:val="24"/>
+          <w:lang w:val="cs-CZ"/>
+        </w:rPr>
+        <w:t>pamětníci</w:t>
+      </w:r>
+      <w:r>
+        <w:rPr>
+          <w:i/>
+          <w:iCs/>
+          <w:sz w:val="24"/>
+          <w:szCs w:val="24"/>
+          <w:lang w:val="cs-CZ"/>
+        </w:rPr>
+        <w:t xml:space="preserve"> zde najdou další hru, kterou nejspíš ve svých mladých létech pařili na gameboyích.</w:t>
       </w:r>
     </w:p>
     <w:p>
       <w:pPr>
-        <w:pStyle w:val="Heading1"/>
+        <w:pStyle w:val="Nadpis1"/>
         <w:rPr>
           <w:lang w:val="cs-CZ"/>
         </w:rPr>
@@ -149,15 +209,15 @@
     </w:p>
     <w:p>
       <w:pPr>
-        <w:pStyle w:val="Heading2"/>
-        <w:rPr>
-          <w:rStyle w:val="BookTitle"/>
-          <w:lang w:val="cs-CZ"/>
-        </w:rPr>
-      </w:pPr>
-      <w:r>
-        <w:rPr>
-          <w:rStyle w:val="BookTitle"/>
+        <w:pStyle w:val="Nadpis2"/>
+        <w:rPr>
+          <w:rStyle w:val="Nzevknihy"/>
+          <w:lang w:val="cs-CZ"/>
+        </w:rPr>
+      </w:pPr>
+      <w:r>
+        <w:rPr>
+          <w:rStyle w:val="Nzevknihy"/>
           <w:lang w:val="cs-CZ"/>
         </w:rPr>
         <w:t>Část I – Hra Tetris</w:t>
@@ -166,27 +226,27 @@
     <w:p>
       <w:pPr>
         <w:rPr>
-          <w:rStyle w:val="SubtleReference"/>
-          <w:lang w:val="cs-CZ"/>
-        </w:rPr>
-      </w:pPr>
-      <w:r>
-        <w:rPr>
-          <w:rStyle w:val="SubtleReference"/>
+          <w:rStyle w:val="Odkazjemn"/>
+          <w:lang w:val="cs-CZ"/>
+        </w:rPr>
+      </w:pPr>
+      <w:r>
+        <w:rPr>
+          <w:rStyle w:val="Odkazjemn"/>
           <w:lang w:val="cs-CZ"/>
         </w:rPr>
         <w:t>Kapitola 1 –</w:t>
       </w:r>
       <w:r>
         <w:rPr>
-          <w:rStyle w:val="SubtleReference"/>
+          <w:rStyle w:val="Odkazjemn"/>
           <w:lang w:val="cs-CZ"/>
         </w:rPr>
         <w:t xml:space="preserve"> hrací deska, </w:t>
       </w:r>
       <w:r>
         <w:rPr>
-          <w:rStyle w:val="SubtleReference"/>
+          <w:rStyle w:val="Odkazjemn"/>
           <w:lang w:val="cs-CZ"/>
         </w:rPr>
         <w:t>místo pro radost i rozruch</w:t>
@@ -255,7 +315,24 @@
           <w:szCs w:val="24"/>
           <w:lang w:val="cs-CZ"/>
         </w:rPr>
-        <w:t xml:space="preserve">, který je v hlavní třídě Form1.cs uložen pod názvem gb. Při zapnutí (nebo i přepnutí) kteréhokoliv režimu </w:t>
+        <w:t xml:space="preserve">, který je v hlavní třídě Form1.cs uložen pod názvem </w:t>
+      </w:r>
+      <w:r>
+        <w:rPr>
+          <w:rFonts w:ascii="Courier New" w:hAnsi="Courier New" w:cs="Courier New"/>
+          <w:sz w:val="24"/>
+          <w:szCs w:val="24"/>
+          <w:lang w:val="cs-CZ"/>
+        </w:rPr>
+        <w:t>gb.</w:t>
+      </w:r>
+      <w:r>
+        <w:rPr>
+          <w:sz w:val="24"/>
+          <w:szCs w:val="24"/>
+          <w:lang w:val="cs-CZ"/>
+        </w:rPr>
+        <w:t xml:space="preserve"> Při zapnutí (nebo i přepnutí) kteréhokoliv režimu </w:t>
       </w:r>
       <w:r>
         <w:rPr>
@@ -267,8 +344,7 @@
       </w:r>
       <w:r>
         <w:rPr>
-          <w:b/>
-          <w:bCs/>
+          <w:rFonts w:ascii="Courier New" w:hAnsi="Courier New" w:cs="Courier New"/>
           <w:sz w:val="24"/>
           <w:szCs w:val="24"/>
           <w:lang w:val="cs-CZ"/>
@@ -293,8 +369,7 @@
       </w:r>
       <w:r>
         <w:rPr>
-          <w:b/>
-          <w:bCs/>
+          <w:rFonts w:ascii="Courier New" w:hAnsi="Courier New" w:cs="Courier New"/>
           <w:sz w:val="24"/>
           <w:szCs w:val="24"/>
           <w:lang w:val="cs-CZ"/>
@@ -323,7 +398,23 @@
           <w:szCs w:val="24"/>
           <w:lang w:val="cs-CZ"/>
         </w:rPr>
-        <w:t xml:space="preserve">0‘, což je chápano jako prázdné pole, místo, kam se může TetroBlock posunout. </w:t>
+        <w:t xml:space="preserve">0‘, což je </w:t>
+      </w:r>
+      <w:r>
+        <w:rPr>
+          <w:sz w:val="24"/>
+          <w:szCs w:val="24"/>
+          <w:lang w:val="cs-CZ"/>
+        </w:rPr>
+        <w:t>chápáno</w:t>
+      </w:r>
+      <w:r>
+        <w:rPr>
+          <w:sz w:val="24"/>
+          <w:szCs w:val="24"/>
+          <w:lang w:val="cs-CZ"/>
+        </w:rPr>
+        <w:t xml:space="preserve"> jako prázdné pole, místo, kam se může TetroBlock posunout. </w:t>
       </w:r>
       <w:r>
         <w:rPr>
@@ -359,33 +450,12 @@
       </w:r>
       <w:r>
         <w:rPr>
-          <w:b/>
-          <w:bCs/>
-          <w:sz w:val="24"/>
-          <w:szCs w:val="24"/>
-          <w:lang w:val="cs-CZ"/>
-        </w:rPr>
-        <w:t>level, lines</w:t>
-      </w:r>
-      <w:r>
-        <w:rPr>
-          <w:b/>
-          <w:bCs/>
-          <w:sz w:val="24"/>
-          <w:szCs w:val="24"/>
-          <w:lang w:val="cs-CZ"/>
-        </w:rPr>
-        <w:t xml:space="preserve"> a</w:t>
-      </w:r>
-      <w:r>
-        <w:rPr>
-          <w:b/>
-          <w:bCs/>
-          <w:sz w:val="24"/>
-          <w:szCs w:val="24"/>
-          <w:lang w:val="cs-CZ"/>
-        </w:rPr>
-        <w:t xml:space="preserve"> score</w:t>
+          <w:rFonts w:ascii="Courier New" w:hAnsi="Courier New" w:cs="Courier New"/>
+          <w:sz w:val="24"/>
+          <w:szCs w:val="24"/>
+          <w:lang w:val="cs-CZ"/>
+        </w:rPr>
+        <w:t>level, lines a score</w:t>
       </w:r>
       <w:r>
         <w:rPr>
@@ -397,8 +467,7 @@
       </w:r>
       <w:r>
         <w:rPr>
-          <w:b/>
-          <w:bCs/>
+          <w:rFonts w:ascii="Courier New" w:hAnsi="Courier New" w:cs="Courier New"/>
           <w:sz w:val="24"/>
           <w:szCs w:val="24"/>
           <w:lang w:val="cs-CZ"/>
@@ -433,8 +502,7 @@
       </w:r>
       <w:r>
         <w:rPr>
-          <w:b/>
-          <w:bCs/>
+          <w:rFonts w:ascii="Courier New" w:hAnsi="Courier New" w:cs="Courier New"/>
           <w:sz w:val="24"/>
           <w:szCs w:val="24"/>
           <w:lang w:val="cs-CZ"/>
@@ -447,7 +515,23 @@
           <w:szCs w:val="24"/>
           <w:lang w:val="cs-CZ"/>
         </w:rPr>
-        <w:t xml:space="preserve"> je mimo jiné používáná pro generaci TetroBlocků.</w:t>
+        <w:t xml:space="preserve"> je mimo jiné </w:t>
+      </w:r>
+      <w:r>
+        <w:rPr>
+          <w:sz w:val="24"/>
+          <w:szCs w:val="24"/>
+          <w:lang w:val="cs-CZ"/>
+        </w:rPr>
+        <w:t>používána</w:t>
+      </w:r>
+      <w:r>
+        <w:rPr>
+          <w:sz w:val="24"/>
+          <w:szCs w:val="24"/>
+          <w:lang w:val="cs-CZ"/>
+        </w:rPr>
+        <w:t xml:space="preserve"> pro generaci TetroBlocků.</w:t>
       </w:r>
       <w:r>
         <w:rPr>
@@ -463,7 +547,39 @@
           <w:szCs w:val="24"/>
           <w:lang w:val="cs-CZ"/>
         </w:rPr>
-        <w:t xml:space="preserve">Generaci si můžeme představit následovně. Do měšce vložíme všech 7 existujících TetroBlocků a postupně je vytahujeme po jednom. V okamžiku, kdy je měšec prázdny, navrátíme všechny TetroBlocky zpět a začínáme odznova. Tím pádem je záruka, že každých 13 generací (v nejhorším prípadě) </w:t>
+        <w:t xml:space="preserve">Generaci si můžeme představit následovně. Do měšce vložíme všech 7 existujících TetroBlocků a postupně je vytahujeme po jednom. V okamžiku, kdy je měšec prázdny, navrátíme všechny TetroBlocky zpět a začínáme </w:t>
+      </w:r>
+      <w:r>
+        <w:rPr>
+          <w:sz w:val="24"/>
+          <w:szCs w:val="24"/>
+          <w:lang w:val="cs-CZ"/>
+        </w:rPr>
+        <w:t>od znova</w:t>
+      </w:r>
+      <w:r>
+        <w:rPr>
+          <w:sz w:val="24"/>
+          <w:szCs w:val="24"/>
+          <w:lang w:val="cs-CZ"/>
+        </w:rPr>
+        <w:t xml:space="preserve">. Tím pádem je záruka, že každých 13 generací (v nejhorším </w:t>
+      </w:r>
+      <w:r>
+        <w:rPr>
+          <w:sz w:val="24"/>
+          <w:szCs w:val="24"/>
+          <w:lang w:val="cs-CZ"/>
+        </w:rPr>
+        <w:t>případě</w:t>
+      </w:r>
+      <w:r>
+        <w:rPr>
+          <w:sz w:val="24"/>
+          <w:szCs w:val="24"/>
+          <w:lang w:val="cs-CZ"/>
+        </w:rPr>
+        <w:t xml:space="preserve">) </w:t>
       </w:r>
       <w:r>
         <w:rPr>
@@ -479,17 +595,16 @@
           <w:szCs w:val="24"/>
           <w:lang w:val="cs-CZ"/>
         </w:rPr>
-        <w:t xml:space="preserve">Tuto úlohu řeší statická metoda </w:t>
-      </w:r>
-      <w:r>
-        <w:rPr>
-          <w:b/>
-          <w:bCs/>
-          <w:sz w:val="24"/>
-          <w:szCs w:val="24"/>
-          <w:lang w:val="cs-CZ"/>
-        </w:rPr>
-        <w:t>static public Shape GeneratePiece()</w:t>
+        <w:t xml:space="preserve">Tuto úlohu řeší statická </w:t>
+      </w:r>
+      <w:r>
+        <w:rPr>
+          <w:rFonts w:ascii="Courier New" w:hAnsi="Courier New" w:cs="Courier New"/>
+          <w:sz w:val="24"/>
+          <w:szCs w:val="24"/>
+          <w:lang w:val="cs-CZ"/>
+        </w:rPr>
+        <w:t>metoda static public Shape GeneratePiece()</w:t>
       </w:r>
       <w:r>
         <w:rPr>
@@ -501,44 +616,24 @@
       </w:r>
       <w:r>
         <w:rPr>
-          <w:b/>
-          <w:bCs/>
-          <w:sz w:val="24"/>
-          <w:szCs w:val="24"/>
-          <w:lang w:val="cs-CZ"/>
-        </w:rPr>
-        <w:t>static int</w:t>
-      </w:r>
-      <w:r>
-        <w:rPr>
-          <w:sz w:val="24"/>
-          <w:szCs w:val="24"/>
-          <w:lang w:val="cs-CZ"/>
-        </w:rPr>
-        <w:t xml:space="preserve"> </w:t>
-      </w:r>
-      <w:r>
-        <w:rPr>
-          <w:b/>
-          <w:bCs/>
-          <w:sz w:val="24"/>
-          <w:szCs w:val="24"/>
-          <w:lang w:val="cs-CZ"/>
-        </w:rPr>
-        <w:t>numOfPieces</w:t>
-      </w:r>
-      <w:r>
-        <w:rPr>
-          <w:sz w:val="24"/>
-          <w:szCs w:val="24"/>
-          <w:lang w:val="cs-CZ"/>
-        </w:rPr>
-        <w:t xml:space="preserve"> a </w:t>
-      </w:r>
-      <w:r>
-        <w:rPr>
-          <w:b/>
-          <w:bCs/>
+          <w:rFonts w:ascii="Courier New" w:hAnsi="Courier New" w:cs="Courier New"/>
+          <w:sz w:val="24"/>
+          <w:szCs w:val="24"/>
+          <w:lang w:val="cs-CZ"/>
+        </w:rPr>
+        <w:t xml:space="preserve">static int numOfPieces </w:t>
+      </w:r>
+      <w:r>
+        <w:rPr>
+          <w:sz w:val="24"/>
+          <w:szCs w:val="24"/>
+          <w:lang w:val="cs-CZ"/>
+        </w:rPr>
+        <w:t xml:space="preserve">a </w:t>
+      </w:r>
+      <w:r>
+        <w:rPr>
+          <w:rFonts w:ascii="Courier New" w:hAnsi="Courier New" w:cs="Courier New"/>
           <w:sz w:val="24"/>
           <w:szCs w:val="24"/>
           <w:lang w:val="cs-CZ"/>
@@ -547,8 +642,7 @@
       </w:r>
       <w:r>
         <w:rPr>
-          <w:b/>
-          <w:bCs/>
+          <w:rFonts w:ascii="Courier New" w:hAnsi="Courier New" w:cs="Courier New"/>
           <w:sz w:val="24"/>
           <w:szCs w:val="24"/>
         </w:rPr>
@@ -556,8 +650,7 @@
       </w:r>
       <w:r>
         <w:rPr>
-          <w:b/>
-          <w:bCs/>
+          <w:rFonts w:ascii="Courier New" w:hAnsi="Courier New" w:cs="Courier New"/>
           <w:sz w:val="24"/>
           <w:szCs w:val="24"/>
           <w:lang w:val="cs-CZ"/>
@@ -591,21 +684,21 @@
     </w:p>
     <w:p>
       <w:pPr>
-        <w:pStyle w:val="ListParagraph"/>
+        <w:pStyle w:val="Odstavecseseznamem"/>
         <w:numPr>
           <w:ilvl w:val="0"/>
           <w:numId w:val="3"/>
         </w:numPr>
         <w:rPr>
-          <w:sz w:val="24"/>
-          <w:szCs w:val="24"/>
-          <w:lang w:val="cs-CZ"/>
-        </w:rPr>
-      </w:pPr>
-      <w:r>
-        <w:rPr>
-          <w:b/>
-          <w:bCs/>
+          <w:rFonts w:ascii="Courier New" w:hAnsi="Courier New" w:cs="Courier New"/>
+          <w:sz w:val="24"/>
+          <w:szCs w:val="24"/>
+          <w:lang w:val="cs-CZ"/>
+        </w:rPr>
+      </w:pPr>
+      <w:r>
+        <w:rPr>
+          <w:rFonts w:ascii="Courier New" w:hAnsi="Courier New" w:cs="Courier New"/>
           <w:sz w:val="24"/>
           <w:szCs w:val="24"/>
           <w:lang w:val="cs-CZ"/>
@@ -615,21 +708,21 @@
     </w:p>
     <w:p>
       <w:pPr>
-        <w:pStyle w:val="ListParagraph"/>
+        <w:pStyle w:val="Odstavecseseznamem"/>
         <w:numPr>
           <w:ilvl w:val="0"/>
           <w:numId w:val="3"/>
         </w:numPr>
         <w:rPr>
-          <w:sz w:val="24"/>
-          <w:szCs w:val="24"/>
-          <w:lang w:val="cs-CZ"/>
-        </w:rPr>
-      </w:pPr>
-      <w:r>
-        <w:rPr>
-          <w:b/>
-          <w:bCs/>
+          <w:rFonts w:ascii="Courier New" w:hAnsi="Courier New" w:cs="Courier New"/>
+          <w:sz w:val="24"/>
+          <w:szCs w:val="24"/>
+          <w:lang w:val="cs-CZ"/>
+        </w:rPr>
+      </w:pPr>
+      <w:r>
+        <w:rPr>
+          <w:rFonts w:ascii="Courier New" w:hAnsi="Courier New" w:cs="Courier New"/>
           <w:sz w:val="24"/>
           <w:szCs w:val="24"/>
           <w:lang w:val="cs-CZ"/>
@@ -638,8 +731,7 @@
       </w:r>
       <w:r>
         <w:rPr>
-          <w:b/>
-          <w:bCs/>
+          <w:rFonts w:ascii="Courier New" w:hAnsi="Courier New" w:cs="Courier New"/>
           <w:sz w:val="24"/>
           <w:szCs w:val="24"/>
           <w:lang w:val="cs-CZ"/>
@@ -648,8 +740,7 @@
       </w:r>
       <w:r>
         <w:rPr>
-          <w:b/>
-          <w:bCs/>
+          <w:rFonts w:ascii="Courier New" w:hAnsi="Courier New" w:cs="Courier New"/>
           <w:sz w:val="24"/>
           <w:szCs w:val="24"/>
         </w:rPr>
@@ -657,8 +748,7 @@
       </w:r>
       <w:r>
         <w:rPr>
-          <w:b/>
-          <w:bCs/>
+          <w:rFonts w:ascii="Courier New" w:hAnsi="Courier New" w:cs="Courier New"/>
           <w:sz w:val="24"/>
           <w:szCs w:val="24"/>
           <w:lang w:val="cs-CZ"/>
@@ -667,8 +757,7 @@
       </w:r>
       <w:r>
         <w:rPr>
-          <w:b/>
-          <w:bCs/>
+          <w:rFonts w:ascii="Courier New" w:hAnsi="Courier New" w:cs="Courier New"/>
           <w:sz w:val="24"/>
           <w:szCs w:val="24"/>
         </w:rPr>
@@ -677,65 +766,65 @@
     </w:p>
     <w:p>
       <w:pPr>
-        <w:pStyle w:val="ListParagraph"/>
+        <w:pStyle w:val="Odstavecseseznamem"/>
         <w:numPr>
           <w:ilvl w:val="0"/>
           <w:numId w:val="3"/>
         </w:numPr>
         <w:rPr>
-          <w:sz w:val="24"/>
-          <w:szCs w:val="24"/>
-          <w:lang w:val="cs-CZ"/>
-        </w:rPr>
-      </w:pPr>
-      <w:r>
-        <w:rPr>
-          <w:b/>
-          <w:bCs/>
-          <w:sz w:val="24"/>
-          <w:szCs w:val="24"/>
-        </w:rPr>
+          <w:rFonts w:ascii="Courier New" w:hAnsi="Courier New" w:cs="Courier New"/>
+          <w:sz w:val="24"/>
+          <w:szCs w:val="24"/>
+          <w:lang w:val="cs-CZ"/>
+        </w:rPr>
+      </w:pPr>
+      <w:r>
+        <w:rPr>
+          <w:rFonts w:ascii="Courier New" w:hAnsi="Courier New" w:cs="Courier New"/>
+          <w:sz w:val="24"/>
+          <w:szCs w:val="24"/>
+        </w:rPr>
+        <w:lastRenderedPageBreak/>
         <w:t>static public void MoveMap(ref char[,] deska, int[] lines)</w:t>
       </w:r>
     </w:p>
     <w:p>
       <w:pPr>
-        <w:pStyle w:val="ListParagraph"/>
+        <w:pStyle w:val="Odstavecseseznamem"/>
         <w:numPr>
           <w:ilvl w:val="0"/>
           <w:numId w:val="3"/>
         </w:numPr>
         <w:rPr>
-          <w:sz w:val="24"/>
-          <w:szCs w:val="24"/>
-          <w:lang w:val="cs-CZ"/>
-        </w:rPr>
-      </w:pPr>
-      <w:r>
-        <w:rPr>
-          <w:b/>
-          <w:bCs/>
-          <w:sz w:val="24"/>
-          <w:szCs w:val="24"/>
-        </w:rPr>
-        <w:lastRenderedPageBreak/>
+          <w:rFonts w:ascii="Courier New" w:hAnsi="Courier New" w:cs="Courier New"/>
+          <w:sz w:val="24"/>
+          <w:szCs w:val="24"/>
+          <w:lang w:val="cs-CZ"/>
+        </w:rPr>
+      </w:pPr>
+      <w:r>
+        <w:rPr>
+          <w:rFonts w:ascii="Courier New" w:hAnsi="Courier New" w:cs="Courier New"/>
+          <w:sz w:val="24"/>
+          <w:szCs w:val="24"/>
+        </w:rPr>
         <w:t>static public void ClearLines(ref GameBoard gb, int[] lines)</w:t>
       </w:r>
     </w:p>
     <w:p>
       <w:pPr>
         <w:rPr>
-          <w:rStyle w:val="SubtleReference"/>
-          <w:smallCaps w:val="0"/>
-          <w:color w:val="auto"/>
-          <w:sz w:val="24"/>
-          <w:szCs w:val="24"/>
-          <w:lang w:val="cs-CZ"/>
-        </w:rPr>
-      </w:pPr>
-      <w:r>
-        <w:rPr>
-          <w:rStyle w:val="SubtleReference"/>
+          <w:rStyle w:val="Odkazjemn"/>
+          <w:smallCaps w:val="0"/>
+          <w:color w:val="auto"/>
+          <w:sz w:val="24"/>
+          <w:szCs w:val="24"/>
+          <w:lang w:val="cs-CZ"/>
+        </w:rPr>
+      </w:pPr>
+      <w:r>
+        <w:rPr>
+          <w:rStyle w:val="Odkazjemn"/>
           <w:smallCaps w:val="0"/>
           <w:color w:val="auto"/>
           <w:sz w:val="24"/>
@@ -746,9 +835,8 @@
       </w:r>
       <w:r>
         <w:rPr>
-          <w:rStyle w:val="SubtleReference"/>
-          <w:b/>
-          <w:bCs/>
+          <w:rStyle w:val="Odkazjemn"/>
+          <w:rFonts w:ascii="Courier New" w:hAnsi="Courier New" w:cs="Courier New"/>
           <w:smallCaps w:val="0"/>
           <w:color w:val="auto"/>
           <w:sz w:val="24"/>
@@ -759,40 +847,130 @@
       </w:r>
       <w:r>
         <w:rPr>
-          <w:rStyle w:val="SubtleReference"/>
-          <w:smallCaps w:val="0"/>
-          <w:color w:val="auto"/>
-          <w:sz w:val="24"/>
-          <w:szCs w:val="24"/>
-          <w:lang w:val="cs-CZ"/>
-        </w:rPr>
-        <w:t>, pokud se nám podaří vložit aktivní hrací TetroBlock do hrací desky, tím pádem patří ke stěžejním metodám, která nám prozradí, kdy je třeba hru ukončit, protože už není místo pro další.</w:t>
+          <w:rStyle w:val="Odkazjemn"/>
+          <w:smallCaps w:val="0"/>
+          <w:color w:val="auto"/>
+          <w:sz w:val="24"/>
+          <w:szCs w:val="24"/>
+          <w:lang w:val="cs-CZ"/>
+        </w:rPr>
+        <w:t>, pokud se nám podaří vložit aktivní hrací TetroBlock do hrací desky, tím pádem patří ke stěžejním metodám, která nám prozradí, kdy je třeba hru ukončit, protože už není místo pro další</w:t>
+      </w:r>
+      <w:r>
+        <w:rPr>
+          <w:rStyle w:val="Odkazjemn"/>
+          <w:smallCaps w:val="0"/>
+          <w:color w:val="auto"/>
+          <w:sz w:val="24"/>
+          <w:szCs w:val="24"/>
+          <w:lang w:val="cs-CZ"/>
+        </w:rPr>
+        <w:t xml:space="preserve"> TetroBlock. Jedná se o klasický cyklus přes pole </w:t>
+      </w:r>
+      <w:r>
+        <w:rPr>
+          <w:rStyle w:val="Odkazjemn"/>
+          <w:rFonts w:ascii="Courier New" w:hAnsi="Courier New" w:cs="Courier New"/>
+          <w:smallCaps w:val="0"/>
+          <w:color w:val="auto"/>
+          <w:sz w:val="24"/>
+          <w:szCs w:val="24"/>
+          <w:lang w:val="cs-CZ"/>
+        </w:rPr>
+        <w:t>int[,] Pozice</w:t>
+      </w:r>
+      <w:r>
+        <w:rPr>
+          <w:rStyle w:val="Odkazjemn"/>
+          <w:smallCaps w:val="0"/>
+          <w:color w:val="auto"/>
+          <w:sz w:val="24"/>
+          <w:szCs w:val="24"/>
+          <w:lang w:val="cs-CZ"/>
+        </w:rPr>
+        <w:t xml:space="preserve">, který </w:t>
+      </w:r>
+      <w:r>
+        <w:rPr>
+          <w:rStyle w:val="Odkazjemn"/>
+          <w:smallCaps w:val="0"/>
+          <w:color w:val="auto"/>
+          <w:sz w:val="24"/>
+          <w:szCs w:val="24"/>
+          <w:lang w:val="cs-CZ"/>
+        </w:rPr>
+        <w:t>otestuje,</w:t>
+      </w:r>
+      <w:r>
+        <w:rPr>
+          <w:rStyle w:val="Odkazjemn"/>
+          <w:smallCaps w:val="0"/>
+          <w:color w:val="auto"/>
+          <w:sz w:val="24"/>
+          <w:szCs w:val="24"/>
+          <w:lang w:val="cs-CZ"/>
+        </w:rPr>
+        <w:t xml:space="preserve"> zda každá pozice v poli </w:t>
+      </w:r>
+      <w:r>
+        <w:rPr>
+          <w:rStyle w:val="Odkazjemn"/>
+          <w:rFonts w:ascii="Courier New" w:hAnsi="Courier New" w:cs="Courier New"/>
+          <w:smallCaps w:val="0"/>
+          <w:color w:val="auto"/>
+          <w:sz w:val="24"/>
+          <w:szCs w:val="24"/>
+          <w:lang w:val="cs-CZ"/>
+        </w:rPr>
+        <w:t>char[,] Board</w:t>
+      </w:r>
+      <w:r>
+        <w:rPr>
+          <w:rStyle w:val="Odkazjemn"/>
+          <w:smallCaps w:val="0"/>
+          <w:color w:val="auto"/>
+          <w:sz w:val="24"/>
+          <w:szCs w:val="24"/>
+          <w:lang w:val="cs-CZ"/>
+        </w:rPr>
+        <w:t xml:space="preserve"> </w:t>
+      </w:r>
+      <w:r>
+        <w:rPr>
+          <w:rStyle w:val="Odkazjemn"/>
+          <w:smallCaps w:val="0"/>
+          <w:color w:val="auto"/>
+          <w:sz w:val="24"/>
+          <w:szCs w:val="24"/>
+          <w:lang w:val="cs-CZ"/>
+        </w:rPr>
+        <w:t>má nulový char jako hodnotu.</w:t>
       </w:r>
     </w:p>
     <w:p>
       <w:pPr>
         <w:rPr>
-          <w:rStyle w:val="SubtleReference"/>
-          <w:lang w:val="cs-CZ"/>
-        </w:rPr>
-      </w:pPr>
-      <w:r>
-        <w:rPr>
-          <w:rStyle w:val="SubtleReference"/>
+          <w:rStyle w:val="Odkazjemn"/>
+          <w:lang w:val="cs-CZ"/>
+        </w:rPr>
+      </w:pPr>
+      <w:r>
+        <w:rPr>
+          <w:rStyle w:val="Odkazjemn"/>
           <w:lang w:val="cs-CZ"/>
         </w:rPr>
         <w:t xml:space="preserve">kapitola </w:t>
       </w:r>
       <w:r>
         <w:rPr>
-          <w:rStyle w:val="SubtleReference"/>
+          <w:rStyle w:val="Odkazjemn"/>
           <w:lang w:val="cs-CZ"/>
         </w:rPr>
         <w:t>2</w:t>
       </w:r>
       <w:r>
         <w:rPr>
-          <w:rStyle w:val="SubtleReference"/>
+          <w:rStyle w:val="Odkazjemn"/>
           <w:lang w:val="cs-CZ"/>
         </w:rPr>
         <w:t xml:space="preserve"> – malujeme kostičky</w:t>
@@ -801,196 +979,1045 @@
     <w:p>
       <w:pPr>
         <w:rPr>
-          <w:rStyle w:val="SubtleReference"/>
-          <w:lang w:val="cs-CZ"/>
-        </w:rPr>
-      </w:pPr>
-      <w:r>
-        <w:rPr>
-          <w:rStyle w:val="SubtleReference"/>
-          <w:smallCaps w:val="0"/>
-          <w:color w:val="auto"/>
-          <w:sz w:val="24"/>
-          <w:szCs w:val="24"/>
-          <w:lang w:val="cs-CZ"/>
-        </w:rPr>
-        <w:t>t</w:t>
+          <w:rFonts w:cs="Courier New"/>
+          <w:sz w:val="24"/>
+          <w:szCs w:val="24"/>
+          <w:lang w:val="cs-CZ"/>
+        </w:rPr>
+      </w:pPr>
+      <w:r>
+        <w:rPr>
+          <w:rStyle w:val="Odkazjemn"/>
+          <w:smallCaps w:val="0"/>
+          <w:color w:val="auto"/>
+          <w:sz w:val="24"/>
+          <w:szCs w:val="24"/>
+          <w:lang w:val="cs-CZ"/>
+        </w:rPr>
+        <w:tab/>
+        <w:t xml:space="preserve">Formulářová aplikace obsahuje celkově </w:t>
+      </w:r>
+      <w:r>
+        <w:rPr>
+          <w:rStyle w:val="Odkazjemn"/>
+          <w:smallCaps w:val="0"/>
+          <w:color w:val="auto"/>
+          <w:sz w:val="24"/>
+          <w:szCs w:val="24"/>
+          <w:lang w:val="cs-CZ"/>
+        </w:rPr>
+        <w:t>20</w:t>
+      </w:r>
+      <w:r>
+        <w:rPr>
+          <w:rStyle w:val="Odkazjemn"/>
+          <w:smallCaps w:val="0"/>
+          <w:color w:val="auto"/>
+          <w:sz w:val="24"/>
+          <w:szCs w:val="24"/>
+          <w:lang w:val="cs-CZ"/>
+        </w:rPr>
+        <w:t xml:space="preserve"> prvků: 3x </w:t>
+      </w:r>
+      <w:r>
+        <w:rPr>
+          <w:rStyle w:val="Odkazjemn"/>
+          <w:rFonts w:ascii="Courier New" w:hAnsi="Courier New" w:cs="Courier New"/>
+          <w:smallCaps w:val="0"/>
+          <w:color w:val="auto"/>
+          <w:sz w:val="24"/>
+          <w:szCs w:val="24"/>
+          <w:lang w:val="cs-CZ"/>
+        </w:rPr>
+        <w:t>PictureBox</w:t>
+      </w:r>
+      <w:r>
+        <w:rPr>
+          <w:rStyle w:val="Odkazjemn"/>
+          <w:smallCaps w:val="0"/>
+          <w:color w:val="auto"/>
+          <w:sz w:val="24"/>
+          <w:szCs w:val="24"/>
+          <w:lang w:val="cs-CZ"/>
+        </w:rPr>
+        <w:t xml:space="preserve">, 5x </w:t>
+      </w:r>
+      <w:r>
+        <w:rPr>
+          <w:rStyle w:val="Odkazjemn"/>
+          <w:rFonts w:ascii="Courier New" w:hAnsi="Courier New" w:cs="Courier New"/>
+          <w:smallCaps w:val="0"/>
+          <w:color w:val="auto"/>
+          <w:sz w:val="24"/>
+          <w:szCs w:val="24"/>
+          <w:lang w:val="cs-CZ"/>
+        </w:rPr>
+        <w:t>Button</w:t>
+      </w:r>
+      <w:r>
+        <w:rPr>
+          <w:rStyle w:val="Odkazjemn"/>
+          <w:smallCaps w:val="0"/>
+          <w:color w:val="auto"/>
+          <w:sz w:val="24"/>
+          <w:szCs w:val="24"/>
+          <w:lang w:val="cs-CZ"/>
+        </w:rPr>
+        <w:t>,</w:t>
+      </w:r>
+      <w:r>
+        <w:rPr>
+          <w:rStyle w:val="Odkazjemn"/>
+          <w:smallCaps w:val="0"/>
+          <w:color w:val="auto"/>
+          <w:sz w:val="24"/>
+          <w:szCs w:val="24"/>
+          <w:lang w:val="cs-CZ"/>
+        </w:rPr>
+        <w:t xml:space="preserve"> 5x </w:t>
+      </w:r>
+      <w:r>
+        <w:rPr>
+          <w:rStyle w:val="Odkazjemn"/>
+          <w:rFonts w:ascii="Courier New" w:hAnsi="Courier New" w:cs="Courier New"/>
+          <w:smallCaps w:val="0"/>
+          <w:color w:val="auto"/>
+          <w:sz w:val="24"/>
+          <w:szCs w:val="24"/>
+          <w:lang w:val="cs-CZ"/>
+        </w:rPr>
+        <w:t>Timer</w:t>
+      </w:r>
+      <w:r>
+        <w:rPr>
+          <w:rStyle w:val="Odkazjemn"/>
+          <w:smallCaps w:val="0"/>
+          <w:color w:val="auto"/>
+          <w:sz w:val="24"/>
+          <w:szCs w:val="24"/>
+          <w:lang w:val="cs-CZ"/>
+        </w:rPr>
+        <w:t>,</w:t>
+      </w:r>
+      <w:r>
+        <w:rPr>
+          <w:rStyle w:val="Odkazjemn"/>
+          <w:smallCaps w:val="0"/>
+          <w:color w:val="auto"/>
+          <w:sz w:val="24"/>
+          <w:szCs w:val="24"/>
+          <w:lang w:val="cs-CZ"/>
+        </w:rPr>
+        <w:t xml:space="preserve"> 6x </w:t>
+      </w:r>
+      <w:r>
+        <w:rPr>
+          <w:rStyle w:val="Odkazjemn"/>
+          <w:rFonts w:ascii="Courier New" w:hAnsi="Courier New" w:cs="Courier New"/>
+          <w:smallCaps w:val="0"/>
+          <w:color w:val="auto"/>
+          <w:sz w:val="24"/>
+          <w:szCs w:val="24"/>
+          <w:lang w:val="cs-CZ"/>
+        </w:rPr>
+        <w:t>Label</w:t>
+      </w:r>
+      <w:r>
+        <w:rPr>
+          <w:rStyle w:val="Odkazjemn"/>
+          <w:smallCaps w:val="0"/>
+          <w:color w:val="auto"/>
+          <w:sz w:val="24"/>
+          <w:szCs w:val="24"/>
+          <w:lang w:val="cs-CZ"/>
+        </w:rPr>
+        <w:t xml:space="preserve"> a 1x </w:t>
+      </w:r>
+      <w:r>
+        <w:rPr>
+          <w:rStyle w:val="Odkazjemn"/>
+          <w:rFonts w:ascii="Courier New" w:hAnsi="Courier New" w:cs="Courier New"/>
+          <w:smallCaps w:val="0"/>
+          <w:color w:val="auto"/>
+          <w:sz w:val="24"/>
+          <w:szCs w:val="24"/>
+          <w:lang w:val="cs-CZ"/>
+        </w:rPr>
+        <w:t>CheckBox</w:t>
+      </w:r>
+      <w:r>
+        <w:rPr>
+          <w:rStyle w:val="Odkazjemn"/>
+          <w:smallCaps w:val="0"/>
+          <w:color w:val="auto"/>
+          <w:sz w:val="24"/>
+          <w:szCs w:val="24"/>
+          <w:lang w:val="cs-CZ"/>
+        </w:rPr>
+        <w:t xml:space="preserve">. Všech 6 </w:t>
+      </w:r>
+      <w:r>
+        <w:rPr>
+          <w:rStyle w:val="Odkazjemn"/>
+          <w:smallCaps w:val="0"/>
+          <w:color w:val="auto"/>
+          <w:sz w:val="24"/>
+          <w:szCs w:val="24"/>
+          <w:lang w:val="cs-CZ"/>
+        </w:rPr>
+        <w:t>l</w:t>
+      </w:r>
+      <w:r>
+        <w:rPr>
+          <w:rStyle w:val="Odkazjemn"/>
+          <w:smallCaps w:val="0"/>
+          <w:color w:val="auto"/>
+          <w:sz w:val="24"/>
+          <w:szCs w:val="24"/>
+          <w:lang w:val="cs-CZ"/>
+        </w:rPr>
+        <w:t>abelů složí pro zobrazování aktuální</w:t>
+      </w:r>
+      <w:r>
+        <w:rPr>
+          <w:rStyle w:val="Odkazjemn"/>
+          <w:smallCaps w:val="0"/>
+          <w:color w:val="auto"/>
+          <w:sz w:val="24"/>
+          <w:szCs w:val="24"/>
+          <w:lang w:val="cs-CZ"/>
+        </w:rPr>
+        <w:t xml:space="preserve">ch údajů běžící hry. CheckBox se používá pro zapínání a vypínání </w:t>
+      </w:r>
+      <w:r>
+        <w:rPr>
+          <w:rStyle w:val="Odkazjemn"/>
+          <w:rFonts w:ascii="Arial" w:hAnsi="Arial" w:cs="Arial"/>
+          <w:smallCaps w:val="0"/>
+          <w:color w:val="auto"/>
+          <w:sz w:val="24"/>
+          <w:szCs w:val="24"/>
+          <w:lang w:val="cs-CZ"/>
+        </w:rPr>
+        <w:t>Tetris Theme Song</w:t>
+      </w:r>
+      <w:r>
+        <w:rPr>
+          <w:rStyle w:val="Odkazjemn"/>
+          <w:smallCaps w:val="0"/>
+          <w:color w:val="auto"/>
+          <w:sz w:val="24"/>
+          <w:szCs w:val="24"/>
+          <w:lang w:val="cs-CZ"/>
+        </w:rPr>
+        <w:t xml:space="preserve">. Funkce každého tlačítka je zřejmá z textu, který je napsán na jeho tlačítku. Při přepnutí do kteréhokoliv režimu se nejprve vypnout všechny timery, </w:t>
+      </w:r>
+      <w:r>
+        <w:rPr>
+          <w:rStyle w:val="Odkazjemn"/>
+          <w:smallCaps w:val="0"/>
+          <w:color w:val="auto"/>
+          <w:sz w:val="24"/>
+          <w:szCs w:val="24"/>
+          <w:lang w:val="cs-CZ"/>
+        </w:rPr>
+        <w:t>vynulují</w:t>
+      </w:r>
+      <w:r>
+        <w:rPr>
+          <w:rStyle w:val="Odkazjemn"/>
+          <w:smallCaps w:val="0"/>
+          <w:color w:val="auto"/>
+          <w:sz w:val="24"/>
+          <w:szCs w:val="24"/>
+          <w:lang w:val="cs-CZ"/>
+        </w:rPr>
+        <w:t xml:space="preserve"> se globální proměnné pro chod programu, vytvoří se nové objekty s „čistým štítem“, nastaví se správně hodnoty score a vygenerují se nové TetroBlocky, které jsou uloženy v proměnných </w:t>
+      </w:r>
+      <w:r>
+        <w:rPr>
+          <w:rStyle w:val="Odkazjemn"/>
+          <w:rFonts w:ascii="Courier New" w:hAnsi="Courier New" w:cs="Courier New"/>
+          <w:smallCaps w:val="0"/>
+          <w:color w:val="auto"/>
+          <w:sz w:val="24"/>
+          <w:szCs w:val="24"/>
+          <w:lang w:val="cs-CZ"/>
+        </w:rPr>
+        <w:t>Shape activePiece</w:t>
+      </w:r>
+      <w:r>
+        <w:rPr>
+          <w:rStyle w:val="Odkazjemn"/>
+          <w:smallCaps w:val="0"/>
+          <w:color w:val="auto"/>
+          <w:sz w:val="24"/>
+          <w:szCs w:val="24"/>
+          <w:lang w:val="cs-CZ"/>
+        </w:rPr>
+        <w:t xml:space="preserve"> a </w:t>
+      </w:r>
+      <w:r>
+        <w:rPr>
+          <w:rStyle w:val="Odkazjemn"/>
+          <w:rFonts w:ascii="Courier New" w:hAnsi="Courier New" w:cs="Courier New"/>
+          <w:smallCaps w:val="0"/>
+          <w:color w:val="auto"/>
+          <w:sz w:val="24"/>
+          <w:szCs w:val="24"/>
+          <w:lang w:val="cs-CZ"/>
+        </w:rPr>
+        <w:t>Shape nextPiece</w:t>
+      </w:r>
+      <w:r>
+        <w:rPr>
+          <w:rStyle w:val="Odkazjemn"/>
+          <w:rFonts w:ascii="Courier New" w:hAnsi="Courier New" w:cs="Courier New"/>
+          <w:smallCaps w:val="0"/>
+          <w:color w:val="auto"/>
+          <w:sz w:val="24"/>
+          <w:szCs w:val="24"/>
+          <w:lang w:val="cs-CZ"/>
+        </w:rPr>
+        <w:t xml:space="preserve">. </w:t>
+      </w:r>
+      <w:r>
+        <w:rPr>
+          <w:rStyle w:val="Odkazjemn"/>
+          <w:rFonts w:cs="Courier New"/>
+          <w:smallCaps w:val="0"/>
+          <w:color w:val="auto"/>
+          <w:sz w:val="24"/>
+          <w:szCs w:val="24"/>
+          <w:lang w:val="cs-CZ"/>
+        </w:rPr>
+        <w:t xml:space="preserve">Jak už název </w:t>
+      </w:r>
+      <w:r>
+        <w:rPr>
+          <w:rStyle w:val="Odkazjemn"/>
+          <w:rFonts w:cs="Courier New"/>
+          <w:smallCaps w:val="0"/>
+          <w:color w:val="auto"/>
+          <w:sz w:val="24"/>
+          <w:szCs w:val="24"/>
+          <w:lang w:val="cs-CZ"/>
+        </w:rPr>
+        <w:t>na</w:t>
+      </w:r>
+      <w:r>
+        <w:rPr>
+          <w:rStyle w:val="Odkazjemn"/>
+          <w:rFonts w:cs="Courier New"/>
+          <w:smallCaps w:val="0"/>
+          <w:color w:val="auto"/>
+          <w:sz w:val="24"/>
+          <w:szCs w:val="24"/>
+          <w:lang w:val="cs-CZ"/>
+        </w:rPr>
+        <w:t>povídá, tak tety proměnné definují figurku, se kterou hráč</w:t>
+      </w:r>
+      <w:r>
+        <w:rPr>
+          <w:rStyle w:val="Odkazjemn"/>
+          <w:rFonts w:cs="Courier New"/>
+          <w:smallCaps w:val="0"/>
+          <w:color w:val="auto"/>
+          <w:sz w:val="24"/>
+          <w:szCs w:val="24"/>
+          <w:lang w:val="cs-CZ"/>
+        </w:rPr>
+        <w:t xml:space="preserve"> (</w:t>
+      </w:r>
+      <w:r>
+        <w:rPr>
+          <w:rStyle w:val="Odkazjemn"/>
+          <w:rFonts w:cs="Courier New"/>
+          <w:smallCaps w:val="0"/>
+          <w:color w:val="auto"/>
+          <w:sz w:val="24"/>
+          <w:szCs w:val="24"/>
+          <w:lang w:val="cs-CZ"/>
+        </w:rPr>
+        <w:t>popř. umělá inteligence)</w:t>
+      </w:r>
+      <w:r>
+        <w:rPr>
+          <w:rStyle w:val="Odkazjemn"/>
+          <w:rFonts w:cs="Courier New"/>
+          <w:smallCaps w:val="0"/>
+          <w:color w:val="auto"/>
+          <w:sz w:val="24"/>
+          <w:szCs w:val="24"/>
+          <w:lang w:val="cs-CZ"/>
+        </w:rPr>
+        <w:t xml:space="preserve"> aktuálně hraje a manipuluje na hracím poli. Figurka uchovává </w:t>
+      </w:r>
+      <w:r>
+        <w:rPr>
+          <w:rStyle w:val="Odkazjemn"/>
+          <w:rFonts w:cs="Courier New"/>
+          <w:smallCaps w:val="0"/>
+          <w:color w:val="auto"/>
+          <w:sz w:val="24"/>
+          <w:szCs w:val="24"/>
+          <w:lang w:val="cs-CZ"/>
+        </w:rPr>
+        <w:t>svoji</w:t>
+      </w:r>
+      <w:r>
+        <w:rPr>
+          <w:rStyle w:val="Odkazjemn"/>
+          <w:rFonts w:cs="Courier New"/>
+          <w:smallCaps w:val="0"/>
+          <w:color w:val="auto"/>
+          <w:sz w:val="24"/>
+          <w:szCs w:val="24"/>
+          <w:lang w:val="cs-CZ"/>
+        </w:rPr>
+        <w:t xml:space="preserve"> barvu a svoje 4 pozice, na kterých se „virtuálně“ nachází v hracím poli.</w:t>
+      </w:r>
+      <w:r>
+        <w:rPr>
+          <w:rStyle w:val="Odkazjemn"/>
+          <w:rFonts w:cs="Courier New"/>
+          <w:smallCaps w:val="0"/>
+          <w:color w:val="auto"/>
+          <w:sz w:val="24"/>
+          <w:szCs w:val="24"/>
+          <w:lang w:val="cs-CZ"/>
+        </w:rPr>
+        <w:t xml:space="preserve"> Je zde použito slovo virtuálně, protože dokud je figurka aktivní a je s ní možnost zacházet a manipulovat, tak není zaznamenána v hracím poli. K této změně dojde po zavolání metody třídy GameBoard: </w:t>
+      </w:r>
+      <w:r>
+        <w:rPr>
+          <w:rFonts w:ascii="Courier New" w:hAnsi="Courier New" w:cs="Courier New"/>
+          <w:sz w:val="24"/>
+          <w:szCs w:val="24"/>
+          <w:lang w:val="cs-CZ"/>
+        </w:rPr>
+        <w:t>public bool AddToBoard(Shape shp</w:t>
+      </w:r>
+      <w:r>
+        <w:rPr>
+          <w:rFonts w:ascii="Courier New" w:hAnsi="Courier New" w:cs="Courier New"/>
+          <w:sz w:val="24"/>
+          <w:szCs w:val="24"/>
+          <w:lang w:val="cs-CZ"/>
+        </w:rPr>
+        <w:t>).</w:t>
+      </w:r>
+      <w:r>
+        <w:rPr>
+          <w:rFonts w:ascii="Courier New" w:hAnsi="Courier New" w:cs="Courier New"/>
+          <w:sz w:val="24"/>
+          <w:szCs w:val="24"/>
+          <w:lang w:val="cs-CZ"/>
+        </w:rPr>
+        <w:t xml:space="preserve"> </w:t>
+      </w:r>
+      <w:r>
+        <w:rPr>
+          <w:rFonts w:cs="Courier New"/>
+          <w:sz w:val="24"/>
+          <w:szCs w:val="24"/>
+          <w:lang w:val="cs-CZ"/>
+        </w:rPr>
+        <w:t xml:space="preserve">Nachází se zde 5 timerů, 2 jsou uživatelské pro 2 herní módy, 2 jsou pro 2 umělé inteligence a poslední je pro „střílení“ ve hře Wall Breaker, což je kromě pohybu doleva a doprava jediný akční prvek. </w:t>
+      </w:r>
+      <w:r>
+        <w:rPr>
+          <w:rFonts w:cs="Courier New"/>
+          <w:sz w:val="24"/>
+          <w:szCs w:val="24"/>
+          <w:lang w:val="cs-CZ"/>
+        </w:rPr>
+        <w:t xml:space="preserve"> Zbývají 3 pictureboxy. Všechny hry a režimy se odehrávají v prvním z nich. 2. je čistě dekorační, protože obsahuje jenom tetris logo a ve 3. se zobrazuje následující TetroBlock, který je uložen v proměnné Shape nextPiece.</w:t>
       </w:r>
     </w:p>
     <w:p>
       <w:pPr>
         <w:rPr>
-          <w:rStyle w:val="SubtleReference"/>
-          <w:lang w:val="cs-CZ"/>
-        </w:rPr>
-      </w:pPr>
-      <w:r>
-        <w:rPr>
-          <w:rStyle w:val="SubtleReference"/>
-          <w:lang w:val="cs-CZ"/>
-        </w:rPr>
-        <w:t xml:space="preserve">Kapitola </w:t>
-      </w:r>
-      <w:r>
-        <w:rPr>
-          <w:rStyle w:val="SubtleReference"/>
+          <w:rStyle w:val="Odkazjemn"/>
+          <w:smallCaps w:val="0"/>
+          <w:color w:val="auto"/>
+          <w:sz w:val="24"/>
+          <w:szCs w:val="24"/>
+          <w:lang w:val="cs-CZ"/>
+        </w:rPr>
+      </w:pPr>
+      <w:r>
+        <w:rPr>
+          <w:rFonts w:cs="Courier New"/>
+          <w:sz w:val="24"/>
+          <w:szCs w:val="24"/>
+          <w:lang w:val="cs-CZ"/>
+        </w:rPr>
+        <w:tab/>
+      </w:r>
+      <w:r>
+        <w:rPr>
+          <w:rFonts w:cs="Courier New"/>
+          <w:sz w:val="24"/>
+          <w:szCs w:val="24"/>
+          <w:lang w:val="cs-CZ"/>
+        </w:rPr>
+        <w:t xml:space="preserve">Tvorba a design </w:t>
+      </w:r>
+      <w:r>
+        <w:rPr>
+          <w:rFonts w:cs="Courier New"/>
+          <w:sz w:val="24"/>
+          <w:szCs w:val="24"/>
+          <w:lang w:val="cs-CZ"/>
+        </w:rPr>
+        <w:t>jsou</w:t>
+      </w:r>
+      <w:r>
+        <w:rPr>
+          <w:rFonts w:cs="Courier New"/>
+          <w:sz w:val="24"/>
+          <w:szCs w:val="24"/>
+          <w:lang w:val="cs-CZ"/>
+        </w:rPr>
+        <w:t xml:space="preserve"> uskutečněn</w:t>
+      </w:r>
+      <w:r>
+        <w:rPr>
+          <w:rFonts w:cs="Courier New"/>
+          <w:sz w:val="24"/>
+          <w:szCs w:val="24"/>
+          <w:lang w:val="cs-CZ"/>
+        </w:rPr>
+        <w:t>y</w:t>
+      </w:r>
+      <w:r>
+        <w:rPr>
+          <w:rFonts w:cs="Courier New"/>
+          <w:sz w:val="24"/>
+          <w:szCs w:val="24"/>
+          <w:lang w:val="cs-CZ"/>
+        </w:rPr>
+        <w:t xml:space="preserve"> pomocí statické třídy </w:t>
+      </w:r>
+      <w:r>
+        <w:rPr>
+          <w:rFonts w:ascii="Courier New" w:hAnsi="Courier New" w:cs="Courier New"/>
+          <w:sz w:val="24"/>
+          <w:szCs w:val="24"/>
+          <w:lang w:val="cs-CZ"/>
+        </w:rPr>
+        <w:t>Visual</w:t>
+      </w:r>
+      <w:r>
+        <w:rPr>
+          <w:rFonts w:cs="Courier New"/>
+          <w:sz w:val="24"/>
+          <w:szCs w:val="24"/>
+          <w:lang w:val="cs-CZ"/>
+        </w:rPr>
+        <w:t>, která odpovídá za správné namalování</w:t>
+      </w:r>
+      <w:r>
+        <w:rPr>
+          <w:rFonts w:cs="Courier New"/>
+          <w:sz w:val="24"/>
+          <w:szCs w:val="24"/>
+          <w:lang w:val="cs-CZ"/>
+        </w:rPr>
+        <w:t xml:space="preserve"> hrací desky a figurek.</w:t>
+      </w:r>
+      <w:r>
+        <w:rPr>
+          <w:rFonts w:cs="Courier New"/>
+          <w:sz w:val="24"/>
+          <w:szCs w:val="24"/>
+          <w:lang w:val="cs-CZ"/>
+        </w:rPr>
+        <w:t xml:space="preserve"> Nutnost přemalovat hrací plochy zařídí </w:t>
+      </w:r>
+      <w:r>
+        <w:rPr>
+          <w:rFonts w:ascii="Courier New" w:hAnsi="Courier New" w:cs="Courier New"/>
+          <w:sz w:val="24"/>
+          <w:szCs w:val="24"/>
+          <w:lang w:val="cs-CZ"/>
+        </w:rPr>
+        <w:t>Paint Event</w:t>
+      </w:r>
+      <w:r>
+        <w:rPr>
+          <w:rFonts w:cs="Courier New"/>
+          <w:sz w:val="24"/>
+          <w:szCs w:val="24"/>
+          <w:lang w:val="cs-CZ"/>
+        </w:rPr>
+        <w:t xml:space="preserve"> neboli událost, která je vyvolána pomocí funkce </w:t>
+      </w:r>
+      <w:r>
+        <w:rPr>
+          <w:rFonts w:ascii="Courier New" w:hAnsi="Courier New" w:cs="Courier New"/>
+          <w:sz w:val="24"/>
+          <w:szCs w:val="24"/>
+          <w:lang w:val="cs-CZ"/>
+        </w:rPr>
+        <w:t>PictureBox[13].Invalidate().</w:t>
+      </w:r>
+      <w:r>
+        <w:rPr>
+          <w:rFonts w:ascii="Courier New" w:hAnsi="Courier New" w:cs="Courier New"/>
+          <w:sz w:val="24"/>
+          <w:szCs w:val="24"/>
           <w:lang w:val="cs-CZ"/>
         </w:rPr>
         <w:t xml:space="preserve"> </w:t>
       </w:r>
       <w:r>
         <w:rPr>
-          <w:rStyle w:val="SubtleReference"/>
-          <w:lang w:val="cs-CZ"/>
-        </w:rPr>
-        <w:t>3</w:t>
-      </w:r>
-      <w:r>
-        <w:rPr>
-          <w:rStyle w:val="SubtleReference"/>
-          <w:lang w:val="cs-CZ"/>
-        </w:rPr>
-        <w:t xml:space="preserve"> – třída Shape a jejich 7 dětí</w:t>
+          <w:rFonts w:cs="Courier New"/>
+          <w:sz w:val="24"/>
+          <w:szCs w:val="24"/>
+          <w:lang w:val="cs-CZ"/>
+        </w:rPr>
+        <w:t xml:space="preserve">Tato funkce na oba živé pictureboxy je volána při každém zmáčknutí každého tlačítka (kromě EXIT tlačítka) a v ve všech událostech </w:t>
+      </w:r>
+      <w:r>
+        <w:rPr>
+          <w:rFonts w:ascii="Courier New" w:hAnsi="Courier New" w:cs="Courier New"/>
+          <w:sz w:val="24"/>
+          <w:szCs w:val="24"/>
+          <w:lang w:val="cs-CZ"/>
+        </w:rPr>
+        <w:t>timer[12345]_Tick</w:t>
+      </w:r>
+      <w:r>
+        <w:rPr>
+          <w:rFonts w:ascii="Courier New" w:hAnsi="Courier New" w:cs="Courier New"/>
+          <w:sz w:val="24"/>
+          <w:szCs w:val="24"/>
+          <w:lang w:val="cs-CZ"/>
+        </w:rPr>
+        <w:t xml:space="preserve">. </w:t>
+      </w:r>
+      <w:r>
+        <w:rPr>
+          <w:rFonts w:cs="Courier New"/>
+          <w:sz w:val="24"/>
+          <w:szCs w:val="24"/>
+          <w:lang w:val="cs-CZ"/>
+        </w:rPr>
+        <w:t>Přísluš</w:t>
+      </w:r>
+      <w:r>
+        <w:rPr>
+          <w:rFonts w:cs="Courier New"/>
+          <w:sz w:val="24"/>
+          <w:szCs w:val="24"/>
+          <w:lang w:val="cs-CZ"/>
+        </w:rPr>
+        <w:t>ný</w:t>
+      </w:r>
+      <w:r>
+        <w:rPr>
+          <w:rFonts w:cs="Courier New"/>
+          <w:sz w:val="24"/>
+          <w:szCs w:val="24"/>
+          <w:lang w:val="cs-CZ"/>
+        </w:rPr>
+        <w:t xml:space="preserve"> </w:t>
+      </w:r>
+      <w:r>
+        <w:rPr>
+          <w:rFonts w:ascii="Courier New" w:hAnsi="Courier New" w:cs="Courier New"/>
+          <w:sz w:val="24"/>
+          <w:szCs w:val="24"/>
+          <w:lang w:val="cs-CZ"/>
+        </w:rPr>
+        <w:t>Paint Event</w:t>
+      </w:r>
+      <w:r>
+        <w:rPr>
+          <w:rFonts w:cs="Courier New"/>
+          <w:sz w:val="24"/>
+          <w:szCs w:val="24"/>
+          <w:lang w:val="cs-CZ"/>
+        </w:rPr>
+        <w:t xml:space="preserve"> nejprve ověří, že hrací deska i aktivní figurka již byly </w:t>
+      </w:r>
+      <w:r>
+        <w:rPr>
+          <w:rFonts w:cs="Courier New"/>
+          <w:sz w:val="24"/>
+          <w:szCs w:val="24"/>
+          <w:lang w:val="cs-CZ"/>
+        </w:rPr>
+        <w:t xml:space="preserve">inicializovány a následně zavolá metodu </w:t>
+      </w:r>
+      <w:r>
+        <w:rPr>
+          <w:rFonts w:ascii="Courier New" w:hAnsi="Courier New" w:cs="Courier New"/>
+          <w:sz w:val="24"/>
+          <w:szCs w:val="24"/>
+          <w:lang w:val="cs-CZ"/>
+        </w:rPr>
+        <w:t>Visual.DrawGame(ref GameBoard gb, Shape shp, Graphics grafika, Pen tuzka)</w:t>
+      </w:r>
+      <w:r>
+        <w:rPr>
+          <w:rFonts w:cs="Courier New"/>
+          <w:sz w:val="24"/>
+          <w:szCs w:val="24"/>
+          <w:lang w:val="cs-CZ"/>
+        </w:rPr>
+        <w:t xml:space="preserve">. Tato funkce se skládá z dalších 2 funkcí pro zobrazení hrací desky a aktivní figurky. Pro obě funkce je stěžejní bratrská funkce </w:t>
+      </w:r>
+      <w:r>
+        <w:rPr>
+          <w:rFonts w:ascii="Courier New" w:hAnsi="Courier New" w:cs="Courier New"/>
+          <w:sz w:val="24"/>
+          <w:szCs w:val="24"/>
+          <w:lang w:val="cs-CZ"/>
+        </w:rPr>
+        <w:t xml:space="preserve">void DrawRect(Graphics grafika, Pen tuzka, </w:t>
+      </w:r>
+      <w:r>
+        <w:rPr>
+          <w:rFonts w:ascii="Courier New" w:hAnsi="Courier New" w:cs="Courier New"/>
+          <w:sz w:val="24"/>
+          <w:szCs w:val="24"/>
+          <w:lang w:val="cs-CZ"/>
+        </w:rPr>
+        <w:lastRenderedPageBreak/>
+        <w:t>char color, int height, int width)</w:t>
+      </w:r>
+      <w:r>
+        <w:rPr>
+          <w:rFonts w:cs="Courier New"/>
+          <w:sz w:val="24"/>
+          <w:szCs w:val="24"/>
+          <w:lang w:val="cs-CZ"/>
+        </w:rPr>
+        <w:t xml:space="preserve">. Tato funkce </w:t>
+      </w:r>
+      <w:r>
+        <w:rPr>
+          <w:rFonts w:cs="Courier New"/>
+          <w:sz w:val="24"/>
+          <w:szCs w:val="24"/>
+          <w:lang w:val="cs-CZ"/>
+        </w:rPr>
+        <w:t>namaluje krásný jeden čtvereček potřebné barvy a umí</w:t>
+      </w:r>
+      <w:r>
+        <w:rPr>
+          <w:rFonts w:cs="Courier New"/>
+          <w:sz w:val="24"/>
+          <w:szCs w:val="24"/>
+          <w:lang w:val="cs-CZ"/>
+        </w:rPr>
+        <w:t>stí</w:t>
+      </w:r>
+      <w:r>
+        <w:rPr>
+          <w:rFonts w:cs="Courier New"/>
+          <w:sz w:val="24"/>
+          <w:szCs w:val="24"/>
+          <w:lang w:val="cs-CZ"/>
+        </w:rPr>
+        <w:t xml:space="preserve"> ho podle maticových souřadnic </w:t>
+      </w:r>
+      <w:r>
+        <w:rPr>
+          <w:rFonts w:ascii="Courier New" w:hAnsi="Courier New" w:cs="Courier New"/>
+          <w:sz w:val="24"/>
+          <w:szCs w:val="24"/>
+          <w:lang w:val="cs-CZ"/>
+        </w:rPr>
+        <w:t>height</w:t>
+      </w:r>
+      <w:r>
+        <w:rPr>
+          <w:rFonts w:cs="Courier New"/>
+          <w:sz w:val="24"/>
+          <w:szCs w:val="24"/>
+          <w:lang w:val="cs-CZ"/>
+        </w:rPr>
+        <w:t xml:space="preserve"> </w:t>
+      </w:r>
+      <w:r>
+        <w:rPr>
+          <w:rFonts w:cs="Courier New"/>
+          <w:sz w:val="24"/>
+          <w:szCs w:val="24"/>
+          <w:lang w:val="cs-CZ"/>
+        </w:rPr>
+        <w:t>&amp;</w:t>
+      </w:r>
+      <w:r>
+        <w:rPr>
+          <w:rFonts w:cs="Courier New"/>
+          <w:sz w:val="24"/>
+          <w:szCs w:val="24"/>
+          <w:lang w:val="cs-CZ"/>
+        </w:rPr>
+        <w:t xml:space="preserve"> </w:t>
+      </w:r>
+      <w:r>
+        <w:rPr>
+          <w:rFonts w:ascii="Courier New" w:hAnsi="Courier New" w:cs="Courier New"/>
+          <w:sz w:val="24"/>
+          <w:szCs w:val="24"/>
+          <w:lang w:val="cs-CZ"/>
+        </w:rPr>
+        <w:t>width</w:t>
+      </w:r>
+      <w:r>
+        <w:rPr>
+          <w:rFonts w:cs="Courier New"/>
+          <w:sz w:val="24"/>
+          <w:szCs w:val="24"/>
+          <w:lang w:val="cs-CZ"/>
+        </w:rPr>
+        <w:t xml:space="preserve"> do správné polohy v herním poli.</w:t>
       </w:r>
     </w:p>
     <w:p>
       <w:pPr>
         <w:rPr>
-          <w:rStyle w:val="SubtleReference"/>
-          <w:lang w:val="cs-CZ"/>
-        </w:rPr>
-      </w:pPr>
-      <w:r>
-        <w:rPr>
-          <w:rStyle w:val="SubtleReference"/>
-          <w:lang w:val="cs-CZ"/>
-        </w:rPr>
-        <w:t>Kapitola 4 – form1.cs aneb třída, co vládne všem</w:t>
-      </w:r>
-      <w:r>
-        <w:rPr>
-          <w:rStyle w:val="SubtleReference"/>
-          <w:lang w:val="cs-CZ"/>
-        </w:rPr>
-        <w:t xml:space="preserve"> a všem káže</w:t>
+          <w:rStyle w:val="Odkazjemn"/>
+          <w:lang w:val="cs-CZ"/>
+        </w:rPr>
+      </w:pPr>
+      <w:r>
+        <w:rPr>
+          <w:rStyle w:val="Odkazjemn"/>
+          <w:lang w:val="cs-CZ"/>
+        </w:rPr>
+        <w:t xml:space="preserve">Kapitola </w:t>
+      </w:r>
+      <w:r>
+        <w:rPr>
+          <w:rStyle w:val="Odkazjemn"/>
+          <w:lang w:val="cs-CZ"/>
+        </w:rPr>
+        <w:t xml:space="preserve"> </w:t>
+      </w:r>
+      <w:r>
+        <w:rPr>
+          <w:rStyle w:val="Odkazjemn"/>
+          <w:lang w:val="cs-CZ"/>
+        </w:rPr>
+        <w:t>3</w:t>
+      </w:r>
+      <w:r>
+        <w:rPr>
+          <w:rStyle w:val="Odkazjemn"/>
+          <w:lang w:val="cs-CZ"/>
+        </w:rPr>
+        <w:t xml:space="preserve"> – třída </w:t>
+      </w:r>
+      <w:r>
+        <w:rPr>
+          <w:rStyle w:val="Odkazjemn"/>
+          <w:lang w:val="cs-CZ"/>
+        </w:rPr>
+        <w:t>s</w:t>
+      </w:r>
+      <w:r>
+        <w:rPr>
+          <w:rStyle w:val="Odkazjemn"/>
+          <w:lang w:val="cs-CZ"/>
+        </w:rPr>
+        <w:t>hape a jejich 7 dětí</w:t>
       </w:r>
     </w:p>
     <w:p>
       <w:pPr>
-        <w:pStyle w:val="Heading2"/>
-        <w:rPr>
-          <w:rStyle w:val="BookTitle"/>
-          <w:lang w:val="cs-CZ"/>
-        </w:rPr>
-      </w:pPr>
-      <w:r>
-        <w:rPr>
-          <w:rStyle w:val="BookTitle"/>
-          <w:lang w:val="cs-CZ"/>
-        </w:rPr>
-        <w:t xml:space="preserve">Část II – Umělá </w:t>
-      </w:r>
-      <w:r>
-        <w:rPr>
-          <w:rStyle w:val="BookTitle"/>
-          <w:lang w:val="cs-CZ"/>
-        </w:rPr>
-        <w:t>intelligence</w:t>
+        <w:rPr>
+          <w:rStyle w:val="Odkazjemn"/>
+          <w:lang w:val="cs-CZ"/>
+        </w:rPr>
+      </w:pPr>
+      <w:r>
+        <w:rPr>
+          <w:rStyle w:val="Odkazjemn"/>
+          <w:lang w:val="cs-CZ"/>
+        </w:rPr>
+        <w:t>Kapitola 4 – form1.cs aneb třída, co vládne všem</w:t>
+      </w:r>
+      <w:r>
+        <w:rPr>
+          <w:rStyle w:val="Odkazjemn"/>
+          <w:lang w:val="cs-CZ"/>
+        </w:rPr>
+        <w:t xml:space="preserve"> a všem káže</w:t>
       </w:r>
     </w:p>
     <w:p>
       <w:pPr>
         <w:rPr>
-          <w:rStyle w:val="SubtleReference"/>
-          <w:lang w:val="cs-CZ"/>
-        </w:rPr>
-      </w:pPr>
-      <w:r>
-        <w:rPr>
-          <w:rStyle w:val="SubtleReference"/>
-          <w:lang w:val="cs-CZ"/>
-        </w:rPr>
-        <w:t xml:space="preserve">kapitola 1 – </w:t>
-      </w:r>
-      <w:r>
-        <w:rPr>
-          <w:rStyle w:val="SubtleReference"/>
-          <w:lang w:val="cs-CZ"/>
-        </w:rPr>
-        <w:t>všechny cesty vedou na hrací desku</w:t>
+          <w:rStyle w:val="Odkazjemn"/>
+          <w:lang w:val="cs-CZ"/>
+        </w:rPr>
+      </w:pPr>
+      <w:r>
+        <w:rPr>
+          <w:rStyle w:val="Odkazjemn"/>
+          <w:lang w:val="cs-CZ"/>
+        </w:rPr>
+        <w:t>Kapitola 5 – nažhavme klávesnice a jdeme na ten tetris</w:t>
       </w:r>
     </w:p>
     <w:p>
       <w:pPr>
-        <w:rPr>
-          <w:rStyle w:val="SubtleReference"/>
-          <w:lang w:val="cs-CZ"/>
-        </w:rPr>
-      </w:pPr>
-      <w:r>
-        <w:rPr>
-          <w:rStyle w:val="SubtleReference"/>
-          <w:lang w:val="cs-CZ"/>
-        </w:rPr>
-        <w:t>kapitola 2 – dobrý tah, nebo zlý, to je, oč tu běží</w:t>
+        <w:pStyle w:val="Nadpis2"/>
+        <w:rPr>
+          <w:rStyle w:val="Nzevknihy"/>
+          <w:lang w:val="cs-CZ"/>
+        </w:rPr>
+      </w:pPr>
+      <w:r>
+        <w:rPr>
+          <w:rStyle w:val="Nzevknihy"/>
+          <w:lang w:val="cs-CZ"/>
+        </w:rPr>
+        <w:t xml:space="preserve">Část II – Umělá </w:t>
+      </w:r>
+      <w:r>
+        <w:rPr>
+          <w:rStyle w:val="Nzevknihy"/>
+          <w:lang w:val="cs-CZ"/>
+        </w:rPr>
+        <w:t>inteligence</w:t>
       </w:r>
     </w:p>
     <w:p>
       <w:pPr>
         <w:rPr>
-          <w:rStyle w:val="SubtleReference"/>
-          <w:lang w:val="cs-CZ"/>
-        </w:rPr>
-      </w:pPr>
-      <w:r>
-        <w:rPr>
-          <w:rStyle w:val="SubtleReference"/>
-          <w:lang w:val="cs-CZ"/>
-        </w:rPr>
-        <w:t>kapitola 3 – když jde tetroblock na výlet</w:t>
+          <w:rStyle w:val="Odkazjemn"/>
+          <w:lang w:val="cs-CZ"/>
+        </w:rPr>
+      </w:pPr>
+      <w:r>
+        <w:rPr>
+          <w:rStyle w:val="Odkazjemn"/>
+          <w:lang w:val="cs-CZ"/>
+        </w:rPr>
+        <w:t xml:space="preserve">kapitola 1 – </w:t>
+      </w:r>
+      <w:r>
+        <w:rPr>
+          <w:rStyle w:val="Odkazjemn"/>
+          <w:lang w:val="cs-CZ"/>
+        </w:rPr>
+        <w:t>všechny cesty vedou na hrací desku</w:t>
       </w:r>
     </w:p>
     <w:p>
       <w:pPr>
-        <w:pStyle w:val="Heading2"/>
-        <w:rPr>
-          <w:rStyle w:val="BookTitle"/>
-          <w:lang w:val="cs-CZ"/>
-        </w:rPr>
-      </w:pPr>
-      <w:r>
-        <w:rPr>
-          <w:rStyle w:val="BookTitle"/>
-          <w:lang w:val="cs-CZ"/>
-        </w:rPr>
-        <w:t xml:space="preserve">Část III – Bonus </w:t>
+        <w:rPr>
+          <w:rStyle w:val="Odkazjemn"/>
+          <w:lang w:val="cs-CZ"/>
+        </w:rPr>
+      </w:pPr>
+      <w:r>
+        <w:rPr>
+          <w:rStyle w:val="Odkazjemn"/>
+          <w:lang w:val="cs-CZ"/>
+        </w:rPr>
+        <w:t>kapitola 2 – dobrý tah, nebo zlý, to je, oč tu běží</w:t>
       </w:r>
     </w:p>
     <w:p>
       <w:pPr>
         <w:rPr>
-          <w:rStyle w:val="SubtleReference"/>
-          <w:lang w:val="de-DE"/>
-        </w:rPr>
-      </w:pPr>
-      <w:r>
-        <w:rPr>
-          <w:rStyle w:val="SubtleReference"/>
-          <w:lang w:val="de-DE"/>
-        </w:rPr>
-        <w:t>kapitola 1 – drtič z</w:t>
-      </w:r>
-      <w:r>
-        <w:rPr>
-          <w:rStyle w:val="SubtleReference"/>
-          <w:lang w:val="de-DE"/>
-        </w:rPr>
-        <w:t>dí</w:t>
+          <w:rStyle w:val="Odkazjemn"/>
+          <w:lang w:val="cs-CZ"/>
+        </w:rPr>
+      </w:pPr>
+      <w:r>
+        <w:rPr>
+          <w:rStyle w:val="Odkazjemn"/>
+          <w:lang w:val="cs-CZ"/>
+        </w:rPr>
+        <w:t>kapitola 3 – když jde tetroblock na výlet</w:t>
       </w:r>
     </w:p>
     <w:p>
       <w:pPr>
-        <w:pStyle w:val="Heading1"/>
+        <w:pStyle w:val="Nadpis2"/>
+        <w:rPr>
+          <w:rStyle w:val="Nzevknihy"/>
+          <w:lang w:val="cs-CZ"/>
+        </w:rPr>
+      </w:pPr>
+      <w:r>
+        <w:rPr>
+          <w:rStyle w:val="Nzevknihy"/>
+          <w:lang w:val="cs-CZ"/>
+        </w:rPr>
+        <w:t xml:space="preserve">Část III – Bonus </w:t>
+      </w:r>
+    </w:p>
+    <w:p>
+      <w:pPr>
+        <w:rPr>
+          <w:rStyle w:val="Odkazjemn"/>
+          <w:lang w:val="de-DE"/>
+        </w:rPr>
+      </w:pPr>
+      <w:proofErr w:type="spellStart"/>
+      <w:r>
+        <w:rPr>
+          <w:rStyle w:val="Odkazjemn"/>
+          <w:lang w:val="de-DE"/>
+        </w:rPr>
+        <w:t>kapitola</w:t>
+      </w:r>
+      <w:proofErr w:type="spellEnd"/>
+      <w:r>
+        <w:rPr>
+          <w:rStyle w:val="Odkazjemn"/>
+          <w:lang w:val="de-DE"/>
+        </w:rPr>
+        <w:t xml:space="preserve"> 1 – </w:t>
+      </w:r>
+      <w:proofErr w:type="spellStart"/>
+      <w:r>
+        <w:rPr>
+          <w:rStyle w:val="Odkazjemn"/>
+          <w:lang w:val="de-DE"/>
+        </w:rPr>
+        <w:t>drtič</w:t>
+      </w:r>
+      <w:proofErr w:type="spellEnd"/>
+      <w:r>
+        <w:rPr>
+          <w:rStyle w:val="Odkazjemn"/>
+          <w:lang w:val="de-DE"/>
+        </w:rPr>
+        <w:t xml:space="preserve"> </w:t>
+      </w:r>
+      <w:proofErr w:type="spellStart"/>
+      <w:r>
+        <w:rPr>
+          <w:rStyle w:val="Odkazjemn"/>
+          <w:lang w:val="de-DE"/>
+        </w:rPr>
+        <w:t>z</w:t>
+      </w:r>
+      <w:r>
+        <w:rPr>
+          <w:rStyle w:val="Odkazjemn"/>
+          <w:lang w:val="de-DE"/>
+        </w:rPr>
+        <w:t>dí</w:t>
+      </w:r>
+      <w:proofErr w:type="spellEnd"/>
+    </w:p>
+    <w:p>
+      <w:pPr>
+        <w:pStyle w:val="Nadpis1"/>
         <w:rPr>
           <w:lang w:val="cs-CZ"/>
         </w:rPr>
@@ -1062,7 +2089,7 @@
 <w:ftr xmlns:wpc="http://schemas.microsoft.com/office/word/2010/wordprocessingCanvas" xmlns:cx="http://schemas.microsoft.com/office/drawing/2014/chartex" xmlns:cx1="http://schemas.microsoft.com/office/drawing/2015/9/8/chartex" xmlns:cx2="http://schemas.microsoft.com/office/drawing/2015/10/21/chartex" xmlns:cx3="http://schemas.microsoft.com/office/drawing/2016/5/9/chartex" xmlns:cx4="http://schemas.microsoft.com/office/drawing/2016/5/10/chartex" xmlns:cx5="http://schemas.microsoft.com/office/drawing/2016/5/11/chartex" xmlns:cx6="http://schemas.microsoft.com/office/drawing/2016/5/12/chartex" xmlns:cx7="http://schemas.microsoft.com/office/drawing/2016/5/13/chartex" xmlns:cx8="http://schemas.microsoft.com/office/drawing/2016/5/14/chartex" xmlns:mc="http://schemas.openxmlformats.org/markup-compatibility/2006" xmlns:aink="http://schemas.microsoft.com/office/drawing/2016/ink" xmlns:am3d="http://schemas.microsoft.com/office/drawing/2017/model3d" xmlns:o="urn:schemas-microsoft-com:office:office" xmlns:oel="http://schemas.microsoft.com/office/2019/extlst" xmlns:r="http://schemas.openxmlformats.org/officeDocument/2006/relationships" xmlns:m="http://schemas.openxmlformats.org/officeDocument/2006/math" xmlns:v="urn:schemas-microsoft-com:vml" xmlns:wp14="http://schemas.microsoft.com/office/word/2010/wordprocessingDrawing" xmlns:wp="http://schemas.openxmlformats.org/drawingml/2006/wordprocessingDrawing" xmlns:w10="urn:schemas-microsoft-com:office:word" xmlns:w="http://schemas.openxmlformats.org/wordprocessingml/2006/main" xmlns:w14="http://schemas.microsoft.com/office/word/2010/wordml" xmlns:w15="http://schemas.microsoft.com/office/word/2012/wordml" xmlns:w16cex="http://schemas.microsoft.com/office/word/2018/wordml/cex" xmlns:w16cid="http://schemas.microsoft.com/office/word/2016/wordml/cid" xmlns:w16="http://schemas.microsoft.com/office/word/2018/wordml" xmlns:w16sdtdh="http://schemas.microsoft.com/office/word/2020/wordml/sdtdatahash" xmlns:w16se="http://schemas.microsoft.com/office/word/2015/wordml/symex" xmlns:wpg="http://schemas.microsoft.com/office/word/2010/wordprocessingGroup" xmlns:wpi="http://schemas.microsoft.com/office/word/2010/wordprocessingInk" xmlns:wne="http://schemas.microsoft.com/office/word/2006/wordml" xmlns:wps="http://schemas.microsoft.com/office/word/2010/wordprocessingShape" mc:Ignorable="w14 w15 w16se w16cid w16 w16cex w16sdtdh wp14">
   <w:p>
     <w:pPr>
-      <w:pStyle w:val="Footer"/>
+      <w:pStyle w:val="Zpat"/>
       <w:pBdr>
         <w:top w:val="single" w:sz="4" w:space="1" w:color="auto"/>
       </w:pBdr>
@@ -1187,7 +2214,7 @@
 <w:hdr xmlns:wpc="http://schemas.microsoft.com/office/word/2010/wordprocessingCanvas" xmlns:cx="http://schemas.microsoft.com/office/drawing/2014/chartex" xmlns:cx1="http://schemas.microsoft.com/office/drawing/2015/9/8/chartex" xmlns:cx2="http://schemas.microsoft.com/office/drawing/2015/10/21/chartex" xmlns:cx3="http://schemas.microsoft.com/office/drawing/2016/5/9/chartex" xmlns:cx4="http://schemas.microsoft.com/office/drawing/2016/5/10/chartex" xmlns:cx5="http://schemas.microsoft.com/office/drawing/2016/5/11/chartex" xmlns:cx6="http://schemas.microsoft.com/office/drawing/2016/5/12/chartex" xmlns:cx7="http://schemas.microsoft.com/office/drawing/2016/5/13/chartex" xmlns:cx8="http://schemas.microsoft.com/office/drawing/2016/5/14/chartex" xmlns:mc="http://schemas.openxmlformats.org/markup-compatibility/2006" xmlns:aink="http://schemas.microsoft.com/office/drawing/2016/ink" xmlns:am3d="http://schemas.microsoft.com/office/drawing/2017/model3d" xmlns:o="urn:schemas-microsoft-com:office:office" xmlns:oel="http://schemas.microsoft.com/office/2019/extlst" xmlns:r="http://schemas.openxmlformats.org/officeDocument/2006/relationships" xmlns:m="http://schemas.openxmlformats.org/officeDocument/2006/math" xmlns:v="urn:schemas-microsoft-com:vml" xmlns:wp14="http://schemas.microsoft.com/office/word/2010/wordprocessingDrawing" xmlns:wp="http://schemas.openxmlformats.org/drawingml/2006/wordprocessingDrawing" xmlns:w10="urn:schemas-microsoft-com:office:word" xmlns:w="http://schemas.openxmlformats.org/wordprocessingml/2006/main" xmlns:w14="http://schemas.microsoft.com/office/word/2010/wordml" xmlns:w15="http://schemas.microsoft.com/office/word/2012/wordml" xmlns:w16cex="http://schemas.microsoft.com/office/word/2018/wordml/cex" xmlns:w16cid="http://schemas.microsoft.com/office/word/2016/wordml/cid" xmlns:w16="http://schemas.microsoft.com/office/word/2018/wordml" xmlns:w16sdtdh="http://schemas.microsoft.com/office/word/2020/wordml/sdtdatahash" xmlns:w16se="http://schemas.microsoft.com/office/word/2015/wordml/symex" xmlns:wpg="http://schemas.microsoft.com/office/word/2010/wordprocessingGroup" xmlns:wpi="http://schemas.microsoft.com/office/word/2010/wordprocessingInk" xmlns:wne="http://schemas.microsoft.com/office/word/2006/wordml" xmlns:wps="http://schemas.microsoft.com/office/word/2010/wordprocessingShape" mc:Ignorable="w14 w15 w16se w16cid w16 w16cex w16sdtdh wp14">
   <w:p>
     <w:pPr>
-      <w:pStyle w:val="Header"/>
+      <w:pStyle w:val="Zhlav"/>
       <w:pBdr>
         <w:bottom w:val="single" w:sz="4" w:space="1" w:color="auto"/>
       </w:pBdr>
@@ -2015,18 +3042,18 @@
     <w:lsdException w:name="Unresolved Mention" w:semiHidden="1" w:unhideWhenUsed="1"/>
     <w:lsdException w:name="Smart Link" w:semiHidden="1" w:unhideWhenUsed="1"/>
   </w:latentStyles>
-  <w:style w:type="paragraph" w:default="1" w:styleId="Normal">
+  <w:style w:type="paragraph" w:default="1" w:styleId="Normln">
     <w:name w:val="Normal"/>
     <w:qFormat/>
     <w:rPr>
       <w:lang w:val="en-GB"/>
     </w:rPr>
   </w:style>
-  <w:style w:type="paragraph" w:styleId="Heading1">
+  <w:style w:type="paragraph" w:styleId="Nadpis1">
     <w:name w:val="heading 1"/>
-    <w:basedOn w:val="Normal"/>
-    <w:next w:val="Normal"/>
-    <w:link w:val="Heading1Char"/>
+    <w:basedOn w:val="Normln"/>
+    <w:next w:val="Normln"/>
+    <w:link w:val="Nadpis1Char"/>
     <w:uiPriority w:val="9"/>
     <w:qFormat/>
     <w:rsid w:val="00BB0149"/>
@@ -2044,11 +3071,11 @@
       <w:u w:val="single"/>
     </w:rPr>
   </w:style>
-  <w:style w:type="paragraph" w:styleId="Heading2">
+  <w:style w:type="paragraph" w:styleId="Nadpis2">
     <w:name w:val="heading 2"/>
-    <w:basedOn w:val="Normal"/>
-    <w:next w:val="Normal"/>
-    <w:link w:val="Heading2Char"/>
+    <w:basedOn w:val="Normln"/>
+    <w:next w:val="Normln"/>
+    <w:link w:val="Nadpis2Char"/>
     <w:uiPriority w:val="9"/>
     <w:unhideWhenUsed/>
     <w:qFormat/>
@@ -2067,12 +3094,13 @@
       <w:szCs w:val="26"/>
     </w:rPr>
   </w:style>
-  <w:style w:type="character" w:default="1" w:styleId="DefaultParagraphFont">
+  <w:style w:type="character" w:default="1" w:styleId="Standardnpsmoodstavce">
     <w:name w:val="Default Paragraph Font"/>
     <w:uiPriority w:val="1"/>
+    <w:semiHidden/>
     <w:unhideWhenUsed/>
   </w:style>
-  <w:style w:type="table" w:default="1" w:styleId="TableNormal">
+  <w:style w:type="table" w:default="1" w:styleId="Normlntabulka">
     <w:name w:val="Normal Table"/>
     <w:uiPriority w:val="99"/>
     <w:semiHidden/>
@@ -2087,16 +3115,16 @@
       </w:tblCellMar>
     </w:tblPr>
   </w:style>
-  <w:style w:type="numbering" w:default="1" w:styleId="NoList">
+  <w:style w:type="numbering" w:default="1" w:styleId="Bezseznamu">
     <w:name w:val="No List"/>
     <w:uiPriority w:val="99"/>
     <w:semiHidden/>
     <w:unhideWhenUsed/>
   </w:style>
-  <w:style w:type="paragraph" w:styleId="Header">
+  <w:style w:type="paragraph" w:styleId="Zhlav">
     <w:name w:val="header"/>
-    <w:basedOn w:val="Normal"/>
-    <w:link w:val="HeaderChar"/>
+    <w:basedOn w:val="Normln"/>
+    <w:link w:val="ZhlavChar"/>
     <w:uiPriority w:val="99"/>
     <w:unhideWhenUsed/>
     <w:rsid w:val="009A7DFE"/>
@@ -2108,20 +3136,20 @@
       <w:spacing w:after="0" w:line="240" w:lineRule="auto"/>
     </w:pPr>
   </w:style>
-  <w:style w:type="character" w:customStyle="1" w:styleId="HeaderChar">
-    <w:name w:val="Header Char"/>
-    <w:basedOn w:val="DefaultParagraphFont"/>
-    <w:link w:val="Header"/>
+  <w:style w:type="character" w:customStyle="1" w:styleId="ZhlavChar">
+    <w:name w:val="Záhlaví Char"/>
+    <w:basedOn w:val="Standardnpsmoodstavce"/>
+    <w:link w:val="Zhlav"/>
     <w:uiPriority w:val="99"/>
     <w:rsid w:val="009A7DFE"/>
     <w:rPr>
       <w:lang w:val="en-GB"/>
     </w:rPr>
   </w:style>
-  <w:style w:type="paragraph" w:styleId="Footer">
+  <w:style w:type="paragraph" w:styleId="Zpat">
     <w:name w:val="footer"/>
-    <w:basedOn w:val="Normal"/>
-    <w:link w:val="FooterChar"/>
+    <w:basedOn w:val="Normln"/>
+    <w:link w:val="ZpatChar"/>
     <w:uiPriority w:val="99"/>
     <w:unhideWhenUsed/>
     <w:rsid w:val="009A7DFE"/>
@@ -2133,20 +3161,20 @@
       <w:spacing w:after="0" w:line="240" w:lineRule="auto"/>
     </w:pPr>
   </w:style>
-  <w:style w:type="character" w:customStyle="1" w:styleId="FooterChar">
-    <w:name w:val="Footer Char"/>
-    <w:basedOn w:val="DefaultParagraphFont"/>
-    <w:link w:val="Footer"/>
+  <w:style w:type="character" w:customStyle="1" w:styleId="ZpatChar">
+    <w:name w:val="Zápatí Char"/>
+    <w:basedOn w:val="Standardnpsmoodstavce"/>
+    <w:link w:val="Zpat"/>
     <w:uiPriority w:val="99"/>
     <w:rsid w:val="009A7DFE"/>
     <w:rPr>
       <w:lang w:val="en-GB"/>
     </w:rPr>
   </w:style>
-  <w:style w:type="character" w:customStyle="1" w:styleId="Heading1Char">
-    <w:name w:val="Heading 1 Char"/>
-    <w:basedOn w:val="DefaultParagraphFont"/>
-    <w:link w:val="Heading1"/>
+  <w:style w:type="character" w:customStyle="1" w:styleId="Nadpis1Char">
+    <w:name w:val="Nadpis 1 Char"/>
+    <w:basedOn w:val="Standardnpsmoodstavce"/>
+    <w:link w:val="Nadpis1"/>
     <w:uiPriority w:val="9"/>
     <w:rsid w:val="00BB0149"/>
     <w:rPr>
@@ -2158,9 +3186,9 @@
       <w:lang w:val="en-GB"/>
     </w:rPr>
   </w:style>
-  <w:style w:type="character" w:styleId="Hyperlink">
+  <w:style w:type="character" w:styleId="Hypertextovodkaz">
     <w:name w:val="Hyperlink"/>
-    <w:basedOn w:val="DefaultParagraphFont"/>
+    <w:basedOn w:val="Standardnpsmoodstavce"/>
     <w:uiPriority w:val="99"/>
     <w:unhideWhenUsed/>
     <w:rsid w:val="005E2623"/>
@@ -2169,9 +3197,9 @@
       <w:u w:val="single"/>
     </w:rPr>
   </w:style>
-  <w:style w:type="character" w:styleId="UnresolvedMention">
+  <w:style w:type="character" w:styleId="Nevyeenzmnka">
     <w:name w:val="Unresolved Mention"/>
-    <w:basedOn w:val="DefaultParagraphFont"/>
+    <w:basedOn w:val="Standardnpsmoodstavce"/>
     <w:uiPriority w:val="99"/>
     <w:semiHidden/>
     <w:unhideWhenUsed/>
@@ -2181,10 +3209,10 @@
       <w:shd w:val="clear" w:color="auto" w:fill="E1DFDD"/>
     </w:rPr>
   </w:style>
-  <w:style w:type="character" w:customStyle="1" w:styleId="Heading2Char">
-    <w:name w:val="Heading 2 Char"/>
-    <w:basedOn w:val="DefaultParagraphFont"/>
-    <w:link w:val="Heading2"/>
+  <w:style w:type="character" w:customStyle="1" w:styleId="Nadpis2Char">
+    <w:name w:val="Nadpis 2 Char"/>
+    <w:basedOn w:val="Standardnpsmoodstavce"/>
+    <w:link w:val="Nadpis2"/>
     <w:uiPriority w:val="9"/>
     <w:rsid w:val="00BB0149"/>
     <w:rPr>
@@ -2195,9 +3223,9 @@
       <w:lang w:val="en-GB"/>
     </w:rPr>
   </w:style>
-  <w:style w:type="paragraph" w:styleId="ListParagraph">
+  <w:style w:type="paragraph" w:styleId="Odstavecseseznamem">
     <w:name w:val="List Paragraph"/>
-    <w:basedOn w:val="Normal"/>
+    <w:basedOn w:val="Normln"/>
     <w:uiPriority w:val="34"/>
     <w:qFormat/>
     <w:rsid w:val="00084546"/>
@@ -2206,11 +3234,11 @@
       <w:contextualSpacing/>
     </w:pPr>
   </w:style>
-  <w:style w:type="paragraph" w:styleId="Title">
+  <w:style w:type="paragraph" w:styleId="Nzev">
     <w:name w:val="Title"/>
-    <w:basedOn w:val="Normal"/>
-    <w:next w:val="Normal"/>
-    <w:link w:val="TitleChar"/>
+    <w:basedOn w:val="Normln"/>
+    <w:next w:val="Normln"/>
+    <w:link w:val="NzevChar"/>
     <w:uiPriority w:val="10"/>
     <w:qFormat/>
     <w:rsid w:val="007757D7"/>
@@ -2226,10 +3254,10 @@
       <w:szCs w:val="56"/>
     </w:rPr>
   </w:style>
-  <w:style w:type="character" w:customStyle="1" w:styleId="TitleChar">
-    <w:name w:val="Title Char"/>
-    <w:basedOn w:val="DefaultParagraphFont"/>
-    <w:link w:val="Title"/>
+  <w:style w:type="character" w:customStyle="1" w:styleId="NzevChar">
+    <w:name w:val="Název Char"/>
+    <w:basedOn w:val="Standardnpsmoodstavce"/>
+    <w:link w:val="Nzev"/>
     <w:uiPriority w:val="10"/>
     <w:rsid w:val="007757D7"/>
     <w:rPr>
@@ -2241,9 +3269,9 @@
       <w:lang w:val="en-GB"/>
     </w:rPr>
   </w:style>
-  <w:style w:type="character" w:styleId="BookTitle">
+  <w:style w:type="character" w:styleId="Nzevknihy">
     <w:name w:val="Book Title"/>
-    <w:basedOn w:val="DefaultParagraphFont"/>
+    <w:basedOn w:val="Standardnpsmoodstavce"/>
     <w:uiPriority w:val="33"/>
     <w:qFormat/>
     <w:rsid w:val="007757D7"/>
@@ -2255,9 +3283,9 @@
       <w:spacing w:val="5"/>
     </w:rPr>
   </w:style>
-  <w:style w:type="character" w:styleId="SubtleReference">
+  <w:style w:type="character" w:styleId="Odkazjemn">
     <w:name w:val="Subtle Reference"/>
-    <w:basedOn w:val="DefaultParagraphFont"/>
+    <w:basedOn w:val="Standardnpsmoodstavce"/>
     <w:uiPriority w:val="31"/>
     <w:qFormat/>
     <w:rsid w:val="00BB0149"/>

</xml_diff>

<commit_message>
add buttonClickIntro in Form1 class to delete repetitive code && add articles to dokumentace.docx
</commit_message>
<xml_diff>
--- a/dokumentace.docx
+++ b/dokumentace.docx
@@ -44,7 +44,7 @@
           <w:szCs w:val="24"/>
           <w:lang w:val="cs-CZ"/>
         </w:rPr>
-        <w:t>Zápočtový program, Tetris, je zábavný program, který lze využít pro z</w:t>
+        <w:t xml:space="preserve">Zápočtový program, Tetris, je zábavný program, který lze </w:t>
       </w:r>
       <w:r>
         <w:rPr>
@@ -54,7 +54,7 @@
           <w:szCs w:val="24"/>
           <w:lang w:val="cs-CZ"/>
         </w:rPr>
-        <w:t>abití času hraním legendárních her</w:t>
+        <w:t>využít buď</w:t>
       </w:r>
       <w:r>
         <w:rPr>
@@ -64,7 +64,7 @@
           <w:szCs w:val="24"/>
           <w:lang w:val="cs-CZ"/>
         </w:rPr>
-        <w:t xml:space="preserve"> i</w:t>
+        <w:t xml:space="preserve"> pro</w:t>
       </w:r>
       <w:r>
         <w:rPr>
@@ -74,7 +74,7 @@
           <w:szCs w:val="24"/>
           <w:lang w:val="cs-CZ"/>
         </w:rPr>
-        <w:t xml:space="preserve"> pro</w:t>
+        <w:t xml:space="preserve"> z</w:t>
       </w:r>
       <w:r>
         <w:rPr>
@@ -84,7 +84,7 @@
           <w:szCs w:val="24"/>
           <w:lang w:val="cs-CZ"/>
         </w:rPr>
-        <w:t xml:space="preserve"> edukativní cíle. Program obsahuje klasickou hru tetris, s typickým bodovým systémem a pravidly, </w:t>
+        <w:t>abití času hraním legendárních her</w:t>
       </w:r>
       <w:r>
         <w:rPr>
@@ -94,7 +94,7 @@
           <w:szCs w:val="24"/>
           <w:lang w:val="cs-CZ"/>
         </w:rPr>
-        <w:t>která</w:t>
+        <w:t>, nebo</w:t>
       </w:r>
       <w:r>
         <w:rPr>
@@ -104,7 +104,7 @@
           <w:szCs w:val="24"/>
           <w:lang w:val="cs-CZ"/>
         </w:rPr>
-        <w:t xml:space="preserve"> jsou </w:t>
+        <w:t xml:space="preserve"> pro</w:t>
       </w:r>
       <w:r>
         <w:rPr>
@@ -114,7 +114,7 @@
           <w:szCs w:val="24"/>
           <w:lang w:val="cs-CZ"/>
         </w:rPr>
-        <w:t xml:space="preserve">drtivé </w:t>
+        <w:t xml:space="preserve"> edukativní cíle. Program obsahuje klasickou hru tetris, s typickým bodovým systémem a pravidly, </w:t>
       </w:r>
       <w:r>
         <w:rPr>
@@ -124,7 +124,7 @@
           <w:szCs w:val="24"/>
           <w:lang w:val="cs-CZ"/>
         </w:rPr>
-        <w:t>většině lidí na planetě Zemi známy.</w:t>
+        <w:t>která</w:t>
       </w:r>
       <w:r>
         <w:rPr>
@@ -134,7 +134,7 @@
           <w:szCs w:val="24"/>
           <w:lang w:val="cs-CZ"/>
         </w:rPr>
-        <w:t xml:space="preserve"> Mimo to program obsahuje 2 různé umělé inteligence, které (za vhodných podmínek) dokážou hrát tetris i hodiny.</w:t>
+        <w:t xml:space="preserve"> jsou </w:t>
       </w:r>
       <w:r>
         <w:rPr>
@@ -144,7 +144,7 @@
           <w:szCs w:val="24"/>
           <w:lang w:val="cs-CZ"/>
         </w:rPr>
-        <w:t xml:space="preserve"> </w:t>
+        <w:t xml:space="preserve">drtivé </w:t>
       </w:r>
       <w:r>
         <w:rPr>
@@ -154,7 +154,7 @@
           <w:szCs w:val="24"/>
           <w:lang w:val="cs-CZ"/>
         </w:rPr>
-        <w:t>Nejenom</w:t>
+        <w:t>většině lidí na planetě Zemi známy.</w:t>
       </w:r>
       <w:r>
         <w:rPr>
@@ -164,7 +164,7 @@
           <w:szCs w:val="24"/>
           <w:lang w:val="cs-CZ"/>
         </w:rPr>
-        <w:t xml:space="preserve"> herní </w:t>
+        <w:t xml:space="preserve"> Mimo to program obsahuje 2 různé umělé inteligence, které (za vhodných podmínek) dokážou hrát tetris i hodiny.</w:t>
       </w:r>
       <w:r>
         <w:rPr>
@@ -174,7 +174,7 @@
           <w:szCs w:val="24"/>
           <w:lang w:val="cs-CZ"/>
         </w:rPr>
-        <w:t>pamětníci</w:t>
+        <w:t xml:space="preserve"> </w:t>
       </w:r>
       <w:r>
         <w:rPr>
@@ -184,6 +184,36 @@
           <w:szCs w:val="24"/>
           <w:lang w:val="cs-CZ"/>
         </w:rPr>
+        <w:t>Nejenom</w:t>
+      </w:r>
+      <w:r>
+        <w:rPr>
+          <w:i/>
+          <w:iCs/>
+          <w:sz w:val="24"/>
+          <w:szCs w:val="24"/>
+          <w:lang w:val="cs-CZ"/>
+        </w:rPr>
+        <w:t xml:space="preserve"> herní </w:t>
+      </w:r>
+      <w:r>
+        <w:rPr>
+          <w:i/>
+          <w:iCs/>
+          <w:sz w:val="24"/>
+          <w:szCs w:val="24"/>
+          <w:lang w:val="cs-CZ"/>
+        </w:rPr>
+        <w:t>pamětníci</w:t>
+      </w:r>
+      <w:r>
+        <w:rPr>
+          <w:i/>
+          <w:iCs/>
+          <w:sz w:val="24"/>
+          <w:szCs w:val="24"/>
+          <w:lang w:val="cs-CZ"/>
+        </w:rPr>
         <w:t xml:space="preserve"> zde najdou další hru, kterou nejspíš ve svých mladých létech pařili na gameboyích.</w:t>
       </w:r>
     </w:p>
@@ -212,44 +242,86 @@
         <w:pStyle w:val="Nadpis2"/>
         <w:rPr>
           <w:rStyle w:val="Nzevknihy"/>
-          <w:lang w:val="cs-CZ"/>
         </w:rPr>
       </w:pPr>
       <w:r>
         <w:rPr>
           <w:rStyle w:val="Nzevknihy"/>
-          <w:lang w:val="cs-CZ"/>
-        </w:rPr>
-        <w:t>Část I – Hra Tetris</w:t>
+        </w:rPr>
+        <w:t>Úvod</w:t>
       </w:r>
     </w:p>
     <w:p>
       <w:pPr>
-        <w:rPr>
-          <w:rStyle w:val="Odkazjemn"/>
-          <w:lang w:val="cs-CZ"/>
-        </w:rPr>
-      </w:pPr>
-      <w:r>
-        <w:rPr>
-          <w:rStyle w:val="Odkazjemn"/>
-          <w:lang w:val="cs-CZ"/>
-        </w:rPr>
-        <w:t>Kapitola 1 –</w:t>
-      </w:r>
-      <w:r>
-        <w:rPr>
-          <w:rStyle w:val="Odkazjemn"/>
-          <w:lang w:val="cs-CZ"/>
-        </w:rPr>
-        <w:t xml:space="preserve"> hrací deska, </w:t>
-      </w:r>
-      <w:r>
-        <w:rPr>
-          <w:rStyle w:val="Odkazjemn"/>
-          <w:lang w:val="cs-CZ"/>
-        </w:rPr>
-        <w:t>místo pro radost i rozruch</w:t>
+        <w:ind w:firstLine="708"/>
+        <w:rPr>
+          <w:sz w:val="24"/>
+          <w:szCs w:val="24"/>
+          <w:lang w:val="cs-CZ"/>
+        </w:rPr>
+      </w:pPr>
+      <w:r>
+        <w:rPr>
+          <w:sz w:val="24"/>
+          <w:szCs w:val="24"/>
+          <w:lang w:val="cs-CZ"/>
+        </w:rPr>
+        <w:t>Program</w:t>
+      </w:r>
+      <w:r>
+        <w:rPr>
+          <w:sz w:val="24"/>
+          <w:szCs w:val="24"/>
+          <w:lang w:val="cs-CZ"/>
+        </w:rPr>
+        <w:t xml:space="preserve"> je napsán v jazyce </w:t>
+      </w:r>
+      <w:r>
+        <w:rPr>
+          <w:sz w:val="24"/>
+          <w:szCs w:val="24"/>
+          <w:lang w:val="cs-CZ"/>
+        </w:rPr>
+        <w:t>C</w:t>
+      </w:r>
+      <w:r>
+        <w:rPr>
+          <w:sz w:val="24"/>
+          <w:szCs w:val="24"/>
+        </w:rPr>
+        <w:t>#</w:t>
+      </w:r>
+      <w:r>
+        <w:rPr>
+          <w:sz w:val="24"/>
+          <w:szCs w:val="24"/>
+          <w:lang w:val="cs-CZ"/>
+        </w:rPr>
+        <w:t xml:space="preserve"> </w:t>
+      </w:r>
+      <w:r>
+        <w:rPr>
+          <w:sz w:val="24"/>
+          <w:szCs w:val="24"/>
+          <w:lang w:val="cs-CZ"/>
+        </w:rPr>
+        <w:t>.NET 5.0</w:t>
+      </w:r>
+      <w:r>
+        <w:rPr>
+          <w:sz w:val="24"/>
+          <w:szCs w:val="24"/>
+          <w:lang w:val="cs-CZ"/>
+        </w:rPr>
+        <w:t xml:space="preserve"> a </w:t>
+      </w:r>
+      <w:r>
+        <w:rPr>
+          <w:sz w:val="24"/>
+          <w:szCs w:val="24"/>
+          <w:lang w:val="cs-CZ"/>
+        </w:rPr>
+        <w:t xml:space="preserve">jedná se o Windows Forms App. Program obsahuje 2 různé hry, které se ovládají pomocí klávesnice a 2 umělé inteligence, které dokážou hrát tetris. </w:t>
       </w:r>
     </w:p>
     <w:p>
@@ -267,6 +339,278 @@
           <w:szCs w:val="24"/>
           <w:lang w:val="cs-CZ"/>
         </w:rPr>
+        <w:t xml:space="preserve">Tento program obsahuje nemalé množství různých programovacích prvků, o kterých se </w:t>
+      </w:r>
+      <w:r>
+        <w:rPr>
+          <w:sz w:val="24"/>
+          <w:szCs w:val="24"/>
+          <w:lang w:val="cs-CZ"/>
+        </w:rPr>
+        <w:t>zvídavý zájemce</w:t>
+      </w:r>
+      <w:r>
+        <w:rPr>
+          <w:sz w:val="24"/>
+          <w:szCs w:val="24"/>
+          <w:lang w:val="cs-CZ"/>
+        </w:rPr>
+        <w:t xml:space="preserve"> může dozvědět na přednáškách </w:t>
+      </w:r>
+      <w:r>
+        <w:rPr>
+          <w:sz w:val="24"/>
+          <w:szCs w:val="24"/>
+          <w:lang w:val="cs-CZ"/>
+        </w:rPr>
+        <w:t>NPRG031. Mezi zmíněné</w:t>
+      </w:r>
+      <w:r>
+        <w:rPr>
+          <w:sz w:val="24"/>
+          <w:szCs w:val="24"/>
+          <w:lang w:val="cs-CZ"/>
+        </w:rPr>
+        <w:t xml:space="preserve"> prvky patří např</w:t>
+      </w:r>
+      <w:r>
+        <w:rPr>
+          <w:sz w:val="24"/>
+          <w:szCs w:val="24"/>
+          <w:lang w:val="cs-CZ"/>
+        </w:rPr>
+        <w:t>íklad</w:t>
+      </w:r>
+      <w:r>
+        <w:rPr>
+          <w:sz w:val="24"/>
+          <w:szCs w:val="24"/>
+          <w:lang w:val="cs-CZ"/>
+        </w:rPr>
+        <w:t>:</w:t>
+      </w:r>
+      <w:r>
+        <w:rPr>
+          <w:sz w:val="24"/>
+          <w:szCs w:val="24"/>
+          <w:lang w:val="cs-CZ"/>
+        </w:rPr>
+        <w:t xml:space="preserve"> abstraktní třída s abstraktními metodami, </w:t>
+      </w:r>
+      <w:r>
+        <w:rPr>
+          <w:sz w:val="24"/>
+          <w:szCs w:val="24"/>
+          <w:lang w:val="cs-CZ"/>
+        </w:rPr>
+        <w:t xml:space="preserve">statická třída, </w:t>
+      </w:r>
+      <w:r>
+        <w:rPr>
+          <w:sz w:val="24"/>
+          <w:szCs w:val="24"/>
+          <w:lang w:val="cs-CZ"/>
+        </w:rPr>
+        <w:t>dědičnost, přetěžování funkcí,</w:t>
+      </w:r>
+      <w:r>
+        <w:rPr>
+          <w:sz w:val="24"/>
+          <w:szCs w:val="24"/>
+          <w:lang w:val="cs-CZ"/>
+        </w:rPr>
+        <w:t xml:space="preserve"> předávání parametrů pomocí reference,</w:t>
+      </w:r>
+      <w:r>
+        <w:rPr>
+          <w:sz w:val="24"/>
+          <w:szCs w:val="24"/>
+          <w:lang w:val="cs-CZ"/>
+        </w:rPr>
+        <w:t xml:space="preserve"> přepisování funkci ve třídách potomstva, </w:t>
+      </w:r>
+      <w:r>
+        <w:rPr>
+          <w:sz w:val="24"/>
+          <w:szCs w:val="24"/>
+          <w:lang w:val="cs-CZ"/>
+        </w:rPr>
+        <w:t xml:space="preserve">přetypování proměnných, dosazování </w:t>
+      </w:r>
+      <w:r>
+        <w:rPr>
+          <w:sz w:val="24"/>
+          <w:szCs w:val="24"/>
+          <w:lang w:val="cs-CZ"/>
+        </w:rPr>
+        <w:t xml:space="preserve">synovského objektu do mateřské proměnné, </w:t>
+      </w:r>
+      <w:r>
+        <w:rPr>
+          <w:sz w:val="24"/>
+          <w:szCs w:val="24"/>
+          <w:lang w:val="cs-CZ"/>
+        </w:rPr>
+        <w:t>různé datové struktury (</w:t>
+      </w:r>
+      <w:r>
+        <w:rPr>
+          <w:sz w:val="24"/>
+          <w:szCs w:val="24"/>
+          <w:lang w:val="cs-CZ"/>
+        </w:rPr>
+        <w:t>2</w:t>
+      </w:r>
+      <w:r>
+        <w:rPr>
+          <w:sz w:val="24"/>
+          <w:szCs w:val="24"/>
+          <w:lang w:val="cs-CZ"/>
+        </w:rPr>
+        <w:t xml:space="preserve"> typy front, zásobník</w:t>
+      </w:r>
+      <w:r>
+        <w:rPr>
+          <w:sz w:val="24"/>
+          <w:szCs w:val="24"/>
+          <w:lang w:val="cs-CZ"/>
+        </w:rPr>
+        <w:t xml:space="preserve">), globální proměnné, pestrá škála klíčových slov pro modifikaci přístupu k metodám či atributům. </w:t>
+      </w:r>
+      <w:r>
+        <w:rPr>
+          <w:sz w:val="24"/>
+          <w:szCs w:val="24"/>
+          <w:lang w:val="cs-CZ"/>
+        </w:rPr>
+        <w:t xml:space="preserve">Formulářová aplikace pracuje s událostmi jako je </w:t>
+      </w:r>
+      <w:r>
+        <w:rPr>
+          <w:rFonts w:ascii="Courier New" w:hAnsi="Courier New" w:cs="Courier New"/>
+          <w:sz w:val="24"/>
+          <w:szCs w:val="24"/>
+          <w:lang w:val="cs-CZ"/>
+        </w:rPr>
+        <w:t>Button_Click, PictureBox_Paint, Timer_Tick</w:t>
+      </w:r>
+      <w:r>
+        <w:rPr>
+          <w:sz w:val="24"/>
+          <w:szCs w:val="24"/>
+          <w:lang w:val="cs-CZ"/>
+        </w:rPr>
+        <w:t>.</w:t>
+      </w:r>
+      <w:r>
+        <w:rPr>
+          <w:sz w:val="24"/>
+          <w:szCs w:val="24"/>
+          <w:lang w:val="cs-CZ"/>
+        </w:rPr>
+        <w:t xml:space="preserve"> Za zmínku stojí i možnost si</w:t>
+      </w:r>
+      <w:r>
+        <w:rPr>
+          <w:sz w:val="24"/>
+          <w:szCs w:val="24"/>
+          <w:lang w:val="cs-CZ"/>
+        </w:rPr>
+        <w:t>,</w:t>
+      </w:r>
+      <w:r>
+        <w:rPr>
+          <w:sz w:val="24"/>
+          <w:szCs w:val="24"/>
+          <w:lang w:val="cs-CZ"/>
+        </w:rPr>
+        <w:t xml:space="preserve"> při hraní nebo pozorování AI</w:t>
+      </w:r>
+      <w:r>
+        <w:rPr>
+          <w:sz w:val="24"/>
+          <w:szCs w:val="24"/>
+          <w:lang w:val="cs-CZ"/>
+        </w:rPr>
+        <w:t>,</w:t>
+      </w:r>
+      <w:r>
+        <w:rPr>
+          <w:sz w:val="24"/>
+          <w:szCs w:val="24"/>
+          <w:lang w:val="cs-CZ"/>
+        </w:rPr>
+        <w:t xml:space="preserve"> pustit tetrisovou hudbu</w:t>
+      </w:r>
+      <w:r>
+        <w:rPr>
+          <w:sz w:val="24"/>
+          <w:szCs w:val="24"/>
+          <w:lang w:val="cs-CZ"/>
+        </w:rPr>
+        <w:t>.</w:t>
+      </w:r>
+    </w:p>
+    <w:p>
+      <w:pPr>
+        <w:pStyle w:val="Nadpis2"/>
+        <w:rPr>
+          <w:rStyle w:val="Nzevknihy"/>
+          <w:lang w:val="cs-CZ"/>
+        </w:rPr>
+      </w:pPr>
+      <w:r>
+        <w:rPr>
+          <w:rStyle w:val="Nzevknihy"/>
+          <w:lang w:val="cs-CZ"/>
+        </w:rPr>
+        <w:t>Část I – Hra Tetris</w:t>
+      </w:r>
+    </w:p>
+    <w:p>
+      <w:pPr>
+        <w:rPr>
+          <w:rStyle w:val="Odkazjemn"/>
+          <w:lang w:val="cs-CZ"/>
+        </w:rPr>
+      </w:pPr>
+      <w:r>
+        <w:rPr>
+          <w:rStyle w:val="Odkazjemn"/>
+          <w:lang w:val="cs-CZ"/>
+        </w:rPr>
+        <w:t>Kapitola 1 –</w:t>
+      </w:r>
+      <w:r>
+        <w:rPr>
+          <w:rStyle w:val="Odkazjemn"/>
+          <w:lang w:val="cs-CZ"/>
+        </w:rPr>
+        <w:t xml:space="preserve"> hrací deska, </w:t>
+      </w:r>
+      <w:r>
+        <w:rPr>
+          <w:rStyle w:val="Odkazjemn"/>
+          <w:lang w:val="cs-CZ"/>
+        </w:rPr>
+        <w:t>místo pro radost i rozruch</w:t>
+      </w:r>
+    </w:p>
+    <w:p>
+      <w:pPr>
+        <w:ind w:firstLine="708"/>
+        <w:rPr>
+          <w:sz w:val="24"/>
+          <w:szCs w:val="24"/>
+          <w:lang w:val="cs-CZ"/>
+        </w:rPr>
+      </w:pPr>
+      <w:r>
+        <w:rPr>
+          <w:sz w:val="24"/>
+          <w:szCs w:val="24"/>
+          <w:lang w:val="cs-CZ"/>
+        </w:rPr>
         <w:t>Hrací deska</w:t>
       </w:r>
       <w:r>
@@ -324,6 +668,15 @@
           <w:szCs w:val="24"/>
           <w:lang w:val="cs-CZ"/>
         </w:rPr>
+        <w:t xml:space="preserve">GameBoard </w:t>
+      </w:r>
+      <w:r>
+        <w:rPr>
+          <w:rFonts w:ascii="Courier New" w:hAnsi="Courier New" w:cs="Courier New"/>
+          <w:sz w:val="24"/>
+          <w:szCs w:val="24"/>
+          <w:lang w:val="cs-CZ"/>
+        </w:rPr>
         <w:t>gb.</w:t>
       </w:r>
       <w:r>
@@ -414,7 +767,47 @@
           <w:szCs w:val="24"/>
           <w:lang w:val="cs-CZ"/>
         </w:rPr>
-        <w:t xml:space="preserve"> jako prázdné pole, místo, kam se může TetroBlock posunout. </w:t>
+        <w:t xml:space="preserve"> jako prázdné pole, místo, kam se může TetroBlock posunout</w:t>
+      </w:r>
+      <w:r>
+        <w:rPr>
+          <w:sz w:val="24"/>
+          <w:szCs w:val="24"/>
+          <w:lang w:val="cs-CZ"/>
+        </w:rPr>
+        <w:t xml:space="preserve"> nebo rotovat</w:t>
+      </w:r>
+      <w:r>
+        <w:rPr>
+          <w:sz w:val="24"/>
+          <w:szCs w:val="24"/>
+          <w:lang w:val="cs-CZ"/>
+        </w:rPr>
+        <w:t xml:space="preserve">. </w:t>
+      </w:r>
+      <w:r>
+        <w:rPr>
+          <w:sz w:val="24"/>
+          <w:szCs w:val="24"/>
+          <w:lang w:val="cs-CZ"/>
+        </w:rPr>
+        <w:t xml:space="preserve">Při hraní her uživatelem nebo v případě AI režimu se zaplňuje toto pole různými </w:t>
+      </w:r>
+      <w:r>
+        <w:rPr>
+          <w:sz w:val="24"/>
+          <w:szCs w:val="24"/>
+          <w:lang w:val="cs-CZ"/>
+        </w:rPr>
+        <w:t>chary</w:t>
+      </w:r>
+      <w:r>
+        <w:rPr>
+          <w:sz w:val="24"/>
+          <w:szCs w:val="24"/>
+          <w:lang w:val="cs-CZ"/>
+        </w:rPr>
+        <w:t xml:space="preserve">, které symbolizují jednotlivé barvy v konkrétním místě ve hře. Tyto informace jsou pak použity při zobrazování a vykreslování hrací desky a hracích figurek. </w:t>
       </w:r>
       <w:r>
         <w:rPr>
@@ -438,7 +831,32 @@
           <w:szCs w:val="24"/>
           <w:lang w:val="cs-CZ"/>
         </w:rPr>
-        <w:t>Tato třída kromě hracího pole také obsahuje celočíselné hodnoty</w:t>
+        <w:t xml:space="preserve">Tato </w:t>
+      </w:r>
+      <w:r>
+        <w:rPr>
+          <w:sz w:val="24"/>
+          <w:szCs w:val="24"/>
+          <w:lang w:val="cs-CZ"/>
+        </w:rPr>
+        <w:lastRenderedPageBreak/>
+        <w:t>třída kromě hracího pole</w:t>
+      </w:r>
+      <w:r>
+        <w:rPr>
+          <w:sz w:val="24"/>
+          <w:szCs w:val="24"/>
+          <w:lang w:val="cs-CZ"/>
+        </w:rPr>
+        <w:t xml:space="preserve"> </w:t>
+      </w:r>
+      <w:r>
+        <w:rPr>
+          <w:sz w:val="24"/>
+          <w:szCs w:val="24"/>
+          <w:lang w:val="cs-CZ"/>
+        </w:rPr>
+        <w:t>obsahuje celočíselné hodnoty</w:t>
       </w:r>
       <w:r>
         <w:rPr>
@@ -784,7 +1202,6 @@
           <w:sz w:val="24"/>
           <w:szCs w:val="24"/>
         </w:rPr>
-        <w:lastRenderedPageBreak/>
         <w:t>static public void MoveMap(ref char[,] deska, int[] lines)</w:t>
       </w:r>
     </w:p>
@@ -854,7 +1271,29 @@
           <w:szCs w:val="24"/>
           <w:lang w:val="cs-CZ"/>
         </w:rPr>
-        <w:t>, pokud se nám podaří vložit aktivní hrací TetroBlock do hrací desky, tím pádem patří ke stěžejním metodám, která nám prozradí, kdy je třeba hru ukončit, protože už není místo pro další</w:t>
+        <w:t>, pokud se nám podaří vložit aktivní hrací TetroBlock do hrací desky, tím pádem</w:t>
+      </w:r>
+      <w:r>
+        <w:rPr>
+          <w:rStyle w:val="Odkazjemn"/>
+          <w:smallCaps w:val="0"/>
+          <w:color w:val="auto"/>
+          <w:sz w:val="24"/>
+          <w:szCs w:val="24"/>
+          <w:lang w:val="cs-CZ"/>
+        </w:rPr>
+        <w:t xml:space="preserve"> to </w:t>
+      </w:r>
+      <w:r>
+        <w:rPr>
+          <w:rStyle w:val="Odkazjemn"/>
+          <w:smallCaps w:val="0"/>
+          <w:color w:val="auto"/>
+          <w:sz w:val="24"/>
+          <w:szCs w:val="24"/>
+          <w:lang w:val="cs-CZ"/>
+        </w:rPr>
+        <w:t>patří ke stěžejním metodám, která nám prozradí, kdy je třeba hru ukončit, protože už není místo pro další</w:t>
       </w:r>
       <w:r>
         <w:rPr>
@@ -945,10 +1384,102 @@
           <w:lang w:val="cs-CZ"/>
         </w:rPr>
         <w:t>má nulový char jako hodnotu.</w:t>
+      </w:r>
+      <w:r>
+        <w:rPr>
+          <w:rStyle w:val="Odkazjemn"/>
+          <w:smallCaps w:val="0"/>
+          <w:color w:val="auto"/>
+          <w:sz w:val="24"/>
+          <w:szCs w:val="24"/>
+          <w:lang w:val="cs-CZ"/>
+        </w:rPr>
+        <w:t xml:space="preserve"> Druhá </w:t>
+      </w:r>
+      <w:r>
+        <w:rPr>
+          <w:rStyle w:val="Odkazjemn"/>
+          <w:smallCaps w:val="0"/>
+          <w:color w:val="auto"/>
+          <w:sz w:val="24"/>
+          <w:szCs w:val="24"/>
+          <w:lang w:val="cs-CZ"/>
+        </w:rPr>
+        <w:t xml:space="preserve">metoda </w:t>
+      </w:r>
+      <w:r>
+        <w:rPr>
+          <w:rStyle w:val="Odkazjemn"/>
+          <w:smallCaps w:val="0"/>
+          <w:color w:val="auto"/>
+          <w:sz w:val="24"/>
+          <w:szCs w:val="24"/>
+          <w:lang w:val="cs-CZ"/>
+        </w:rPr>
+        <w:t xml:space="preserve">patří k nejdůležitějším a je vyvolána následně po funkci AddToBoard. Tato </w:t>
+      </w:r>
+      <w:r>
+        <w:rPr>
+          <w:rStyle w:val="Odkazjemn"/>
+          <w:smallCaps w:val="0"/>
+          <w:color w:val="auto"/>
+          <w:sz w:val="24"/>
+          <w:szCs w:val="24"/>
+          <w:lang w:val="cs-CZ"/>
+        </w:rPr>
+        <w:t>metoda</w:t>
+      </w:r>
+      <w:r>
+        <w:rPr>
+          <w:rStyle w:val="Odkazjemn"/>
+          <w:smallCaps w:val="0"/>
+          <w:color w:val="auto"/>
+          <w:sz w:val="24"/>
+          <w:szCs w:val="24"/>
+          <w:lang w:val="cs-CZ"/>
+        </w:rPr>
+        <w:t xml:space="preserve"> zkontroluje, jestli náhodou nedošlo k nějakému naplnění řádku a vrátí pole s čísly řádků, které je třeba vymazat</w:t>
+      </w:r>
+      <w:r>
+        <w:rPr>
+          <w:rStyle w:val="Odkazjemn"/>
+          <w:smallCaps w:val="0"/>
+          <w:color w:val="auto"/>
+          <w:sz w:val="24"/>
+          <w:szCs w:val="24"/>
+          <w:lang w:val="cs-CZ"/>
+        </w:rPr>
+        <w:t xml:space="preserve">. Při mazaní řádků dochází k úpravě hodnot </w:t>
+      </w:r>
+      <w:r>
+        <w:rPr>
+          <w:rStyle w:val="Odkazjemn"/>
+          <w:rFonts w:ascii="Courier New" w:hAnsi="Courier New" w:cs="Courier New"/>
+          <w:smallCaps w:val="0"/>
+          <w:color w:val="auto"/>
+          <w:sz w:val="24"/>
+          <w:szCs w:val="24"/>
+          <w:lang w:val="cs-CZ"/>
+        </w:rPr>
+        <w:t>level, score, lines</w:t>
+      </w:r>
+      <w:r>
+        <w:rPr>
+          <w:rStyle w:val="Odkazjemn"/>
+          <w:smallCaps w:val="0"/>
+          <w:color w:val="auto"/>
+          <w:sz w:val="24"/>
+          <w:szCs w:val="24"/>
+          <w:lang w:val="cs-CZ"/>
+        </w:rPr>
+        <w:t xml:space="preserve">, které jsou zobrazovány ve formuláři. </w:t>
       </w:r>
     </w:p>
     <w:p>
       <w:pPr>
+        <w:tabs>
+          <w:tab w:val="center" w:pos="4536"/>
+        </w:tabs>
         <w:rPr>
           <w:rStyle w:val="Odkazjemn"/>
           <w:lang w:val="cs-CZ"/>
@@ -974,12 +1505,19 @@
           <w:lang w:val="cs-CZ"/>
         </w:rPr>
         <w:t xml:space="preserve"> – malujeme kostičky</w:t>
+      </w:r>
+      <w:r>
+        <w:rPr>
+          <w:rStyle w:val="Odkazjemn"/>
+          <w:lang w:val="cs-CZ"/>
+        </w:rPr>
+        <w:tab/>
       </w:r>
     </w:p>
     <w:p>
       <w:pPr>
         <w:rPr>
-          <w:rFonts w:cs="Courier New"/>
+          <w:rFonts w:ascii="Courier New" w:hAnsi="Courier New" w:cs="Courier New"/>
           <w:sz w:val="24"/>
           <w:szCs w:val="24"/>
           <w:lang w:val="cs-CZ"/>
@@ -1315,7 +1853,44 @@
           <w:szCs w:val="24"/>
           <w:lang w:val="cs-CZ"/>
         </w:rPr>
-        <w:t>povídá, tak tety proměnné definují figurku, se kterou hráč</w:t>
+        <w:t>povídá, tak t</w:t>
+      </w:r>
+      <w:r>
+        <w:rPr>
+          <w:rStyle w:val="Odkazjemn"/>
+          <w:rFonts w:cs="Courier New"/>
+          <w:smallCaps w:val="0"/>
+          <w:color w:val="auto"/>
+          <w:sz w:val="24"/>
+          <w:szCs w:val="24"/>
+          <w:lang w:val="cs-CZ"/>
+        </w:rPr>
+        <w:t>yto</w:t>
+      </w:r>
+      <w:r>
+        <w:rPr>
+          <w:rStyle w:val="Odkazjemn"/>
+          <w:rFonts w:cs="Courier New"/>
+          <w:smallCaps w:val="0"/>
+          <w:color w:val="auto"/>
+          <w:sz w:val="24"/>
+          <w:szCs w:val="24"/>
+          <w:lang w:val="cs-CZ"/>
+        </w:rPr>
+        <w:t xml:space="preserve"> proměnné definují figurku, se </w:t>
+      </w:r>
+      <w:r>
+        <w:rPr>
+          <w:rStyle w:val="Odkazjemn"/>
+          <w:rFonts w:cs="Courier New"/>
+          <w:smallCaps w:val="0"/>
+          <w:color w:val="auto"/>
+          <w:sz w:val="24"/>
+          <w:szCs w:val="24"/>
+          <w:lang w:val="cs-CZ"/>
+        </w:rPr>
+        <w:lastRenderedPageBreak/>
+        <w:t>kterou hráč</w:t>
       </w:r>
       <w:r>
         <w:rPr>
@@ -1415,420 +1990,425 @@
           <w:lang w:val="cs-CZ"/>
         </w:rPr>
         <w:t xml:space="preserve"> </w:t>
-      </w:r>
-      <w:r>
-        <w:rPr>
-          <w:rFonts w:cs="Courier New"/>
-          <w:sz w:val="24"/>
-          <w:szCs w:val="24"/>
-          <w:lang w:val="cs-CZ"/>
-        </w:rPr>
-        <w:t xml:space="preserve">Nachází se zde 5 timerů, 2 jsou uživatelské pro 2 herní módy, 2 jsou pro 2 umělé inteligence a poslední je pro „střílení“ ve hře Wall Breaker, což je kromě pohybu doleva a doprava jediný akční prvek. </w:t>
-      </w:r>
-      <w:r>
-        <w:rPr>
-          <w:rFonts w:cs="Courier New"/>
-          <w:sz w:val="24"/>
-          <w:szCs w:val="24"/>
-          <w:lang w:val="cs-CZ"/>
-        </w:rPr>
-        <w:t xml:space="preserve"> Zbývají 3 pictureboxy. Všechny hry a režimy se odehrávají v prvním z nich. 2. je čistě dekorační, protože obsahuje jenom tetris logo a ve 3. se zobrazuje následující TetroBlock, který je uložen v proměnné Shape nextPiece.</w:t>
       </w:r>
     </w:p>
     <w:p>
       <w:pPr>
-        <w:rPr>
-          <w:rStyle w:val="Odkazjemn"/>
-          <w:smallCaps w:val="0"/>
-          <w:color w:val="auto"/>
-          <w:sz w:val="24"/>
-          <w:szCs w:val="24"/>
-          <w:lang w:val="cs-CZ"/>
-        </w:rPr>
-      </w:pPr>
-      <w:r>
-        <w:rPr>
-          <w:rFonts w:cs="Courier New"/>
-          <w:sz w:val="24"/>
-          <w:szCs w:val="24"/>
-          <w:lang w:val="cs-CZ"/>
-        </w:rPr>
-        <w:tab/>
-      </w:r>
-      <w:r>
-        <w:rPr>
-          <w:rFonts w:cs="Courier New"/>
-          <w:sz w:val="24"/>
-          <w:szCs w:val="24"/>
-          <w:lang w:val="cs-CZ"/>
-        </w:rPr>
-        <w:t xml:space="preserve">Tvorba a design </w:t>
-      </w:r>
-      <w:r>
-        <w:rPr>
-          <w:rFonts w:cs="Courier New"/>
-          <w:sz w:val="24"/>
-          <w:szCs w:val="24"/>
-          <w:lang w:val="cs-CZ"/>
-        </w:rPr>
-        <w:t>jsou</w:t>
-      </w:r>
-      <w:r>
-        <w:rPr>
-          <w:rFonts w:cs="Courier New"/>
-          <w:sz w:val="24"/>
-          <w:szCs w:val="24"/>
-          <w:lang w:val="cs-CZ"/>
-        </w:rPr>
-        <w:t xml:space="preserve"> uskutečněn</w:t>
-      </w:r>
-      <w:r>
-        <w:rPr>
-          <w:rFonts w:cs="Courier New"/>
-          <w:sz w:val="24"/>
-          <w:szCs w:val="24"/>
-          <w:lang w:val="cs-CZ"/>
-        </w:rPr>
-        <w:t>y</w:t>
-      </w:r>
-      <w:r>
-        <w:rPr>
-          <w:rFonts w:cs="Courier New"/>
-          <w:sz w:val="24"/>
-          <w:szCs w:val="24"/>
-          <w:lang w:val="cs-CZ"/>
-        </w:rPr>
-        <w:t xml:space="preserve"> pomocí statické třídy </w:t>
-      </w:r>
-      <w:r>
-        <w:rPr>
-          <w:rFonts w:ascii="Courier New" w:hAnsi="Courier New" w:cs="Courier New"/>
-          <w:sz w:val="24"/>
-          <w:szCs w:val="24"/>
-          <w:lang w:val="cs-CZ"/>
-        </w:rPr>
-        <w:t>Visual</w:t>
-      </w:r>
-      <w:r>
-        <w:rPr>
-          <w:rFonts w:cs="Courier New"/>
-          <w:sz w:val="24"/>
-          <w:szCs w:val="24"/>
-          <w:lang w:val="cs-CZ"/>
-        </w:rPr>
-        <w:t>, která odpovídá za správné namalování</w:t>
-      </w:r>
-      <w:r>
-        <w:rPr>
-          <w:rFonts w:cs="Courier New"/>
-          <w:sz w:val="24"/>
-          <w:szCs w:val="24"/>
-          <w:lang w:val="cs-CZ"/>
-        </w:rPr>
-        <w:t xml:space="preserve"> hrací desky a figurek.</w:t>
-      </w:r>
-      <w:r>
-        <w:rPr>
-          <w:rFonts w:cs="Courier New"/>
-          <w:sz w:val="24"/>
-          <w:szCs w:val="24"/>
-          <w:lang w:val="cs-CZ"/>
-        </w:rPr>
-        <w:t xml:space="preserve"> Nutnost přemalovat hrací plochy zařídí </w:t>
-      </w:r>
-      <w:r>
-        <w:rPr>
-          <w:rFonts w:ascii="Courier New" w:hAnsi="Courier New" w:cs="Courier New"/>
-          <w:sz w:val="24"/>
-          <w:szCs w:val="24"/>
-          <w:lang w:val="cs-CZ"/>
-        </w:rPr>
-        <w:t>Paint Event</w:t>
-      </w:r>
-      <w:r>
-        <w:rPr>
-          <w:rFonts w:cs="Courier New"/>
-          <w:sz w:val="24"/>
-          <w:szCs w:val="24"/>
-          <w:lang w:val="cs-CZ"/>
-        </w:rPr>
-        <w:t xml:space="preserve"> neboli událost, která je vyvolána pomocí funkce </w:t>
-      </w:r>
-      <w:r>
-        <w:rPr>
-          <w:rFonts w:ascii="Courier New" w:hAnsi="Courier New" w:cs="Courier New"/>
-          <w:sz w:val="24"/>
-          <w:szCs w:val="24"/>
-          <w:lang w:val="cs-CZ"/>
-        </w:rPr>
-        <w:t>PictureBox[13].Invalidate().</w:t>
-      </w:r>
-      <w:r>
-        <w:rPr>
-          <w:rFonts w:ascii="Courier New" w:hAnsi="Courier New" w:cs="Courier New"/>
-          <w:sz w:val="24"/>
-          <w:szCs w:val="24"/>
-          <w:lang w:val="cs-CZ"/>
-        </w:rPr>
-        <w:t xml:space="preserve"> </w:t>
-      </w:r>
-      <w:r>
-        <w:rPr>
-          <w:rFonts w:cs="Courier New"/>
-          <w:sz w:val="24"/>
-          <w:szCs w:val="24"/>
-          <w:lang w:val="cs-CZ"/>
-        </w:rPr>
-        <w:t xml:space="preserve">Tato funkce na oba živé pictureboxy je volána při každém zmáčknutí každého tlačítka (kromě EXIT tlačítka) a v ve všech událostech </w:t>
-      </w:r>
-      <w:r>
-        <w:rPr>
-          <w:rFonts w:ascii="Courier New" w:hAnsi="Courier New" w:cs="Courier New"/>
-          <w:sz w:val="24"/>
-          <w:szCs w:val="24"/>
-          <w:lang w:val="cs-CZ"/>
-        </w:rPr>
-        <w:t>timer[12345]_Tick</w:t>
-      </w:r>
-      <w:r>
-        <w:rPr>
-          <w:rFonts w:ascii="Courier New" w:hAnsi="Courier New" w:cs="Courier New"/>
-          <w:sz w:val="24"/>
-          <w:szCs w:val="24"/>
-          <w:lang w:val="cs-CZ"/>
-        </w:rPr>
-        <w:t xml:space="preserve">. </w:t>
-      </w:r>
-      <w:r>
-        <w:rPr>
-          <w:rFonts w:cs="Courier New"/>
-          <w:sz w:val="24"/>
-          <w:szCs w:val="24"/>
-          <w:lang w:val="cs-CZ"/>
-        </w:rPr>
-        <w:t>Přísluš</w:t>
-      </w:r>
-      <w:r>
-        <w:rPr>
-          <w:rFonts w:cs="Courier New"/>
-          <w:sz w:val="24"/>
-          <w:szCs w:val="24"/>
-          <w:lang w:val="cs-CZ"/>
-        </w:rPr>
-        <w:t>ný</w:t>
-      </w:r>
-      <w:r>
-        <w:rPr>
-          <w:rFonts w:cs="Courier New"/>
-          <w:sz w:val="24"/>
-          <w:szCs w:val="24"/>
-          <w:lang w:val="cs-CZ"/>
-        </w:rPr>
-        <w:t xml:space="preserve"> </w:t>
-      </w:r>
-      <w:r>
-        <w:rPr>
-          <w:rFonts w:ascii="Courier New" w:hAnsi="Courier New" w:cs="Courier New"/>
-          <w:sz w:val="24"/>
-          <w:szCs w:val="24"/>
-          <w:lang w:val="cs-CZ"/>
-        </w:rPr>
-        <w:t>Paint Event</w:t>
-      </w:r>
-      <w:r>
-        <w:rPr>
-          <w:rFonts w:cs="Courier New"/>
-          <w:sz w:val="24"/>
-          <w:szCs w:val="24"/>
-          <w:lang w:val="cs-CZ"/>
-        </w:rPr>
-        <w:t xml:space="preserve"> nejprve ověří, že hrací deska i aktivní figurka již byly </w:t>
-      </w:r>
-      <w:r>
-        <w:rPr>
-          <w:rFonts w:cs="Courier New"/>
-          <w:sz w:val="24"/>
-          <w:szCs w:val="24"/>
-          <w:lang w:val="cs-CZ"/>
-        </w:rPr>
-        <w:t xml:space="preserve">inicializovány a následně zavolá metodu </w:t>
-      </w:r>
-      <w:r>
-        <w:rPr>
-          <w:rFonts w:ascii="Courier New" w:hAnsi="Courier New" w:cs="Courier New"/>
-          <w:sz w:val="24"/>
-          <w:szCs w:val="24"/>
-          <w:lang w:val="cs-CZ"/>
-        </w:rPr>
-        <w:t>Visual.DrawGame(ref GameBoard gb, Shape shp, Graphics grafika, Pen tuzka)</w:t>
-      </w:r>
-      <w:r>
-        <w:rPr>
-          <w:rFonts w:cs="Courier New"/>
-          <w:sz w:val="24"/>
-          <w:szCs w:val="24"/>
-          <w:lang w:val="cs-CZ"/>
-        </w:rPr>
-        <w:t xml:space="preserve">. Tato funkce se skládá z dalších 2 funkcí pro zobrazení hrací desky a aktivní figurky. Pro obě funkce je stěžejní bratrská funkce </w:t>
-      </w:r>
-      <w:r>
-        <w:rPr>
-          <w:rFonts w:ascii="Courier New" w:hAnsi="Courier New" w:cs="Courier New"/>
-          <w:sz w:val="24"/>
-          <w:szCs w:val="24"/>
-          <w:lang w:val="cs-CZ"/>
-        </w:rPr>
-        <w:t xml:space="preserve">void DrawRect(Graphics grafika, Pen tuzka, </w:t>
-      </w:r>
-      <w:r>
-        <w:rPr>
-          <w:rFonts w:ascii="Courier New" w:hAnsi="Courier New" w:cs="Courier New"/>
-          <w:sz w:val="24"/>
-          <w:szCs w:val="24"/>
-          <w:lang w:val="cs-CZ"/>
-        </w:rPr>
-        <w:lastRenderedPageBreak/>
-        <w:t>char color, int height, int width)</w:t>
-      </w:r>
-      <w:r>
-        <w:rPr>
-          <w:rFonts w:cs="Courier New"/>
-          <w:sz w:val="24"/>
-          <w:szCs w:val="24"/>
-          <w:lang w:val="cs-CZ"/>
-        </w:rPr>
-        <w:t xml:space="preserve">. Tato funkce </w:t>
-      </w:r>
-      <w:r>
-        <w:rPr>
-          <w:rFonts w:cs="Courier New"/>
-          <w:sz w:val="24"/>
-          <w:szCs w:val="24"/>
-          <w:lang w:val="cs-CZ"/>
-        </w:rPr>
-        <w:t>namaluje krásný jeden čtvereček potřebné barvy a umí</w:t>
-      </w:r>
-      <w:r>
-        <w:rPr>
-          <w:rFonts w:cs="Courier New"/>
-          <w:sz w:val="24"/>
-          <w:szCs w:val="24"/>
-          <w:lang w:val="cs-CZ"/>
-        </w:rPr>
-        <w:t>stí</w:t>
-      </w:r>
-      <w:r>
-        <w:rPr>
-          <w:rFonts w:cs="Courier New"/>
-          <w:sz w:val="24"/>
-          <w:szCs w:val="24"/>
-          <w:lang w:val="cs-CZ"/>
-        </w:rPr>
-        <w:t xml:space="preserve"> ho podle maticových souřadnic </w:t>
-      </w:r>
-      <w:r>
-        <w:rPr>
-          <w:rFonts w:ascii="Courier New" w:hAnsi="Courier New" w:cs="Courier New"/>
-          <w:sz w:val="24"/>
-          <w:szCs w:val="24"/>
-          <w:lang w:val="cs-CZ"/>
-        </w:rPr>
-        <w:t>height</w:t>
-      </w:r>
-      <w:r>
-        <w:rPr>
-          <w:rFonts w:cs="Courier New"/>
-          <w:sz w:val="24"/>
-          <w:szCs w:val="24"/>
-          <w:lang w:val="cs-CZ"/>
-        </w:rPr>
-        <w:t xml:space="preserve"> </w:t>
-      </w:r>
-      <w:r>
-        <w:rPr>
-          <w:rFonts w:cs="Courier New"/>
-          <w:sz w:val="24"/>
-          <w:szCs w:val="24"/>
-          <w:lang w:val="cs-CZ"/>
-        </w:rPr>
-        <w:t>&amp;</w:t>
-      </w:r>
-      <w:r>
-        <w:rPr>
-          <w:rFonts w:cs="Courier New"/>
-          <w:sz w:val="24"/>
-          <w:szCs w:val="24"/>
-          <w:lang w:val="cs-CZ"/>
-        </w:rPr>
-        <w:t xml:space="preserve"> </w:t>
-      </w:r>
-      <w:r>
-        <w:rPr>
-          <w:rFonts w:ascii="Courier New" w:hAnsi="Courier New" w:cs="Courier New"/>
-          <w:sz w:val="24"/>
-          <w:szCs w:val="24"/>
-          <w:lang w:val="cs-CZ"/>
-        </w:rPr>
-        <w:t>width</w:t>
-      </w:r>
-      <w:r>
-        <w:rPr>
-          <w:rFonts w:cs="Courier New"/>
-          <w:sz w:val="24"/>
-          <w:szCs w:val="24"/>
-          <w:lang w:val="cs-CZ"/>
-        </w:rPr>
-        <w:t xml:space="preserve"> do správné polohy v herním poli.</w:t>
+        <w:ind w:firstLine="708"/>
+        <w:rPr>
+          <w:rFonts w:cs="Courier New"/>
+          <w:sz w:val="24"/>
+          <w:szCs w:val="24"/>
+          <w:lang w:val="cs-CZ"/>
+        </w:rPr>
+      </w:pPr>
+      <w:r>
+        <w:rPr>
+          <w:rFonts w:cs="Courier New"/>
+          <w:sz w:val="24"/>
+          <w:szCs w:val="24"/>
+          <w:lang w:val="cs-CZ"/>
+        </w:rPr>
+        <w:t>Nachází se zde 5 timerů, 2 jsou uživatelské pro 2 herní módy, 2 jsou pro 2 umělé inteligence a poslední je pro „střílení“ ve hře Wall Breaker, což je kromě pohybu doleva a doprava</w:t>
+      </w:r>
+      <w:r>
+        <w:rPr>
+          <w:rFonts w:cs="Courier New"/>
+          <w:sz w:val="24"/>
+          <w:szCs w:val="24"/>
+          <w:lang w:val="cs-CZ"/>
+        </w:rPr>
+        <w:t>,</w:t>
+      </w:r>
+      <w:r>
+        <w:rPr>
+          <w:rFonts w:cs="Courier New"/>
+          <w:sz w:val="24"/>
+          <w:szCs w:val="24"/>
+          <w:lang w:val="cs-CZ"/>
+        </w:rPr>
+        <w:t xml:space="preserve"> jediný akční prvek. </w:t>
+      </w:r>
+      <w:r>
+        <w:rPr>
+          <w:rFonts w:cs="Courier New"/>
+          <w:sz w:val="24"/>
+          <w:szCs w:val="24"/>
+          <w:lang w:val="cs-CZ"/>
+        </w:rPr>
+        <w:t xml:space="preserve"> Zbývají 3 pictureboxy. Všechny hry a režimy se odehrávají v prvním z nich. 2. je čistě dekorační, </w:t>
+      </w:r>
+      <w:r>
+        <w:rPr>
+          <w:rFonts w:cs="Courier New"/>
+          <w:sz w:val="24"/>
+          <w:szCs w:val="24"/>
+          <w:lang w:val="cs-CZ"/>
+        </w:rPr>
+        <w:t xml:space="preserve">pakliže </w:t>
+      </w:r>
+      <w:r>
+        <w:rPr>
+          <w:rFonts w:cs="Courier New"/>
+          <w:sz w:val="24"/>
+          <w:szCs w:val="24"/>
+          <w:lang w:val="cs-CZ"/>
+        </w:rPr>
+        <w:t xml:space="preserve">obsahuje jenom tetris logo a ve 3. se zobrazuje následující TetroBlock, který je uložen v proměnné </w:t>
+      </w:r>
+      <w:r>
+        <w:rPr>
+          <w:rFonts w:ascii="Courier New" w:hAnsi="Courier New" w:cs="Courier New"/>
+          <w:sz w:val="24"/>
+          <w:szCs w:val="24"/>
+          <w:lang w:val="cs-CZ"/>
+        </w:rPr>
+        <w:t>Shape nextPiece</w:t>
+      </w:r>
+      <w:r>
+        <w:rPr>
+          <w:rFonts w:cs="Courier New"/>
+          <w:sz w:val="24"/>
+          <w:szCs w:val="24"/>
+          <w:lang w:val="cs-CZ"/>
+        </w:rPr>
+        <w:t>.</w:t>
       </w:r>
     </w:p>
     <w:p>
       <w:pPr>
         <w:rPr>
           <w:rStyle w:val="Odkazjemn"/>
-          <w:lang w:val="cs-CZ"/>
-        </w:rPr>
-      </w:pPr>
-      <w:r>
-        <w:rPr>
-          <w:rStyle w:val="Odkazjemn"/>
-          <w:lang w:val="cs-CZ"/>
-        </w:rPr>
-        <w:t xml:space="preserve">Kapitola </w:t>
-      </w:r>
-      <w:r>
-        <w:rPr>
-          <w:rStyle w:val="Odkazjemn"/>
+          <w:smallCaps w:val="0"/>
+          <w:color w:val="auto"/>
+          <w:sz w:val="24"/>
+          <w:szCs w:val="24"/>
+          <w:lang w:val="cs-CZ"/>
+        </w:rPr>
+      </w:pPr>
+      <w:r>
+        <w:rPr>
+          <w:rFonts w:cs="Courier New"/>
+          <w:sz w:val="24"/>
+          <w:szCs w:val="24"/>
+          <w:lang w:val="cs-CZ"/>
+        </w:rPr>
+        <w:tab/>
+      </w:r>
+      <w:r>
+        <w:rPr>
+          <w:rFonts w:cs="Courier New"/>
+          <w:sz w:val="24"/>
+          <w:szCs w:val="24"/>
+          <w:lang w:val="cs-CZ"/>
+        </w:rPr>
+        <w:t xml:space="preserve">Tvorba a design </w:t>
+      </w:r>
+      <w:r>
+        <w:rPr>
+          <w:rFonts w:cs="Courier New"/>
+          <w:sz w:val="24"/>
+          <w:szCs w:val="24"/>
+          <w:lang w:val="cs-CZ"/>
+        </w:rPr>
+        <w:t>jsou</w:t>
+      </w:r>
+      <w:r>
+        <w:rPr>
+          <w:rFonts w:cs="Courier New"/>
+          <w:sz w:val="24"/>
+          <w:szCs w:val="24"/>
+          <w:lang w:val="cs-CZ"/>
+        </w:rPr>
+        <w:t xml:space="preserve"> uskutečněn</w:t>
+      </w:r>
+      <w:r>
+        <w:rPr>
+          <w:rFonts w:cs="Courier New"/>
+          <w:sz w:val="24"/>
+          <w:szCs w:val="24"/>
+          <w:lang w:val="cs-CZ"/>
+        </w:rPr>
+        <w:t>y</w:t>
+      </w:r>
+      <w:r>
+        <w:rPr>
+          <w:rFonts w:cs="Courier New"/>
+          <w:sz w:val="24"/>
+          <w:szCs w:val="24"/>
+          <w:lang w:val="cs-CZ"/>
+        </w:rPr>
+        <w:t xml:space="preserve"> pomocí statické třídy </w:t>
+      </w:r>
+      <w:r>
+        <w:rPr>
+          <w:rFonts w:ascii="Courier New" w:hAnsi="Courier New" w:cs="Courier New"/>
+          <w:sz w:val="24"/>
+          <w:szCs w:val="24"/>
+          <w:lang w:val="cs-CZ"/>
+        </w:rPr>
+        <w:t>Visual</w:t>
+      </w:r>
+      <w:r>
+        <w:rPr>
+          <w:rFonts w:cs="Courier New"/>
+          <w:sz w:val="24"/>
+          <w:szCs w:val="24"/>
+          <w:lang w:val="cs-CZ"/>
+        </w:rPr>
+        <w:t>, která odpovídá za správné namalování</w:t>
+      </w:r>
+      <w:r>
+        <w:rPr>
+          <w:rFonts w:cs="Courier New"/>
+          <w:sz w:val="24"/>
+          <w:szCs w:val="24"/>
+          <w:lang w:val="cs-CZ"/>
+        </w:rPr>
+        <w:t xml:space="preserve"> hrací desky a figurek.</w:t>
+      </w:r>
+      <w:r>
+        <w:rPr>
+          <w:rFonts w:cs="Courier New"/>
+          <w:sz w:val="24"/>
+          <w:szCs w:val="24"/>
+          <w:lang w:val="cs-CZ"/>
+        </w:rPr>
+        <w:t xml:space="preserve"> Nutnost přemalovat hrací plochy zařídí </w:t>
+      </w:r>
+      <w:r>
+        <w:rPr>
+          <w:rFonts w:ascii="Courier New" w:hAnsi="Courier New" w:cs="Courier New"/>
+          <w:sz w:val="24"/>
+          <w:szCs w:val="24"/>
+          <w:lang w:val="cs-CZ"/>
+        </w:rPr>
+        <w:t>Paint Event</w:t>
+      </w:r>
+      <w:r>
+        <w:rPr>
+          <w:rFonts w:cs="Courier New"/>
+          <w:sz w:val="24"/>
+          <w:szCs w:val="24"/>
+          <w:lang w:val="cs-CZ"/>
+        </w:rPr>
+        <w:t xml:space="preserve"> neboli událost, která je vyvolána pomocí funkce </w:t>
+      </w:r>
+      <w:r>
+        <w:rPr>
+          <w:rFonts w:ascii="Courier New" w:hAnsi="Courier New" w:cs="Courier New"/>
+          <w:sz w:val="24"/>
+          <w:szCs w:val="24"/>
+          <w:lang w:val="cs-CZ"/>
+        </w:rPr>
+        <w:t>PictureBox[13].Invalidate().</w:t>
+      </w:r>
+      <w:r>
+        <w:rPr>
+          <w:rFonts w:ascii="Courier New" w:hAnsi="Courier New" w:cs="Courier New"/>
+          <w:sz w:val="24"/>
+          <w:szCs w:val="24"/>
           <w:lang w:val="cs-CZ"/>
         </w:rPr>
         <w:t xml:space="preserve"> </w:t>
       </w:r>
       <w:r>
         <w:rPr>
-          <w:rStyle w:val="Odkazjemn"/>
-          <w:lang w:val="cs-CZ"/>
-        </w:rPr>
-        <w:t>3</w:t>
-      </w:r>
-      <w:r>
-        <w:rPr>
-          <w:rStyle w:val="Odkazjemn"/>
-          <w:lang w:val="cs-CZ"/>
-        </w:rPr>
-        <w:t xml:space="preserve"> – třída </w:t>
-      </w:r>
-      <w:r>
-        <w:rPr>
-          <w:rStyle w:val="Odkazjemn"/>
-          <w:lang w:val="cs-CZ"/>
-        </w:rPr>
-        <w:t>s</w:t>
-      </w:r>
-      <w:r>
-        <w:rPr>
-          <w:rStyle w:val="Odkazjemn"/>
-          <w:lang w:val="cs-CZ"/>
-        </w:rPr>
-        <w:t>hape a jejich 7 dětí</w:t>
+          <w:rFonts w:cs="Courier New"/>
+          <w:sz w:val="24"/>
+          <w:szCs w:val="24"/>
+          <w:lang w:val="cs-CZ"/>
+        </w:rPr>
+        <w:t xml:space="preserve">Tato funkce na oba živé pictureboxy je volána při každém zmáčknutí každého tlačítka (kromě EXIT tlačítka) a ve všech událostech </w:t>
+      </w:r>
+      <w:r>
+        <w:rPr>
+          <w:rFonts w:ascii="Courier New" w:hAnsi="Courier New" w:cs="Courier New"/>
+          <w:sz w:val="24"/>
+          <w:szCs w:val="24"/>
+          <w:lang w:val="cs-CZ"/>
+        </w:rPr>
+        <w:t>timer[12345]_Tick</w:t>
+      </w:r>
+      <w:r>
+        <w:rPr>
+          <w:rFonts w:ascii="Courier New" w:hAnsi="Courier New" w:cs="Courier New"/>
+          <w:sz w:val="24"/>
+          <w:szCs w:val="24"/>
+          <w:lang w:val="cs-CZ"/>
+        </w:rPr>
+        <w:t xml:space="preserve">. </w:t>
+      </w:r>
+      <w:r>
+        <w:rPr>
+          <w:rFonts w:cs="Courier New"/>
+          <w:sz w:val="24"/>
+          <w:szCs w:val="24"/>
+          <w:lang w:val="cs-CZ"/>
+        </w:rPr>
+        <w:t>Přísluš</w:t>
+      </w:r>
+      <w:r>
+        <w:rPr>
+          <w:rFonts w:cs="Courier New"/>
+          <w:sz w:val="24"/>
+          <w:szCs w:val="24"/>
+          <w:lang w:val="cs-CZ"/>
+        </w:rPr>
+        <w:t>ný</w:t>
+      </w:r>
+      <w:r>
+        <w:rPr>
+          <w:rFonts w:cs="Courier New"/>
+          <w:sz w:val="24"/>
+          <w:szCs w:val="24"/>
+          <w:lang w:val="cs-CZ"/>
+        </w:rPr>
+        <w:t xml:space="preserve"> </w:t>
+      </w:r>
+      <w:r>
+        <w:rPr>
+          <w:rFonts w:ascii="Courier New" w:hAnsi="Courier New" w:cs="Courier New"/>
+          <w:sz w:val="24"/>
+          <w:szCs w:val="24"/>
+          <w:lang w:val="cs-CZ"/>
+        </w:rPr>
+        <w:t>Paint Event</w:t>
+      </w:r>
+      <w:r>
+        <w:rPr>
+          <w:rFonts w:cs="Courier New"/>
+          <w:sz w:val="24"/>
+          <w:szCs w:val="24"/>
+          <w:lang w:val="cs-CZ"/>
+        </w:rPr>
+        <w:t xml:space="preserve"> nejprve ověří, že hrací deska i aktivní figurka již byly </w:t>
+      </w:r>
+      <w:r>
+        <w:rPr>
+          <w:rFonts w:cs="Courier New"/>
+          <w:sz w:val="24"/>
+          <w:szCs w:val="24"/>
+          <w:lang w:val="cs-CZ"/>
+        </w:rPr>
+        <w:t xml:space="preserve">inicializovány a následně zavolá metodu </w:t>
+      </w:r>
+      <w:r>
+        <w:rPr>
+          <w:rFonts w:ascii="Courier New" w:hAnsi="Courier New" w:cs="Courier New"/>
+          <w:sz w:val="24"/>
+          <w:szCs w:val="24"/>
+          <w:lang w:val="cs-CZ"/>
+        </w:rPr>
+        <w:t>Visual.DrawGame(ref GameBoard gb, Shape shp, Graphics grafika, Pen tuzka)</w:t>
+      </w:r>
+      <w:r>
+        <w:rPr>
+          <w:rFonts w:cs="Courier New"/>
+          <w:sz w:val="24"/>
+          <w:szCs w:val="24"/>
+          <w:lang w:val="cs-CZ"/>
+        </w:rPr>
+        <w:t xml:space="preserve">. Tato funkce se skládá z dalších 2 funkcí pro zobrazení hrací desky a aktivní figurky. Pro obě funkce je stěžejní bratrská funkce </w:t>
+      </w:r>
+      <w:r>
+        <w:rPr>
+          <w:rFonts w:ascii="Courier New" w:hAnsi="Courier New" w:cs="Courier New"/>
+          <w:sz w:val="24"/>
+          <w:szCs w:val="24"/>
+          <w:lang w:val="cs-CZ"/>
+        </w:rPr>
+        <w:t>void DrawRect(Graphics grafika, Pen tuzka, char color, int height, int width)</w:t>
+      </w:r>
+      <w:r>
+        <w:rPr>
+          <w:rFonts w:cs="Courier New"/>
+          <w:sz w:val="24"/>
+          <w:szCs w:val="24"/>
+          <w:lang w:val="cs-CZ"/>
+        </w:rPr>
+        <w:t xml:space="preserve">. Tato funkce </w:t>
+      </w:r>
+      <w:r>
+        <w:rPr>
+          <w:rFonts w:cs="Courier New"/>
+          <w:sz w:val="24"/>
+          <w:szCs w:val="24"/>
+          <w:lang w:val="cs-CZ"/>
+        </w:rPr>
+        <w:t>namaluje krásný jeden čtvereček potřebné barvy a umí</w:t>
+      </w:r>
+      <w:r>
+        <w:rPr>
+          <w:rFonts w:cs="Courier New"/>
+          <w:sz w:val="24"/>
+          <w:szCs w:val="24"/>
+          <w:lang w:val="cs-CZ"/>
+        </w:rPr>
+        <w:t>stí</w:t>
+      </w:r>
+      <w:r>
+        <w:rPr>
+          <w:rFonts w:cs="Courier New"/>
+          <w:sz w:val="24"/>
+          <w:szCs w:val="24"/>
+          <w:lang w:val="cs-CZ"/>
+        </w:rPr>
+        <w:t xml:space="preserve"> ho podle maticových souřadnic </w:t>
+      </w:r>
+      <w:r>
+        <w:rPr>
+          <w:rFonts w:ascii="Courier New" w:hAnsi="Courier New" w:cs="Courier New"/>
+          <w:sz w:val="24"/>
+          <w:szCs w:val="24"/>
+          <w:lang w:val="cs-CZ"/>
+        </w:rPr>
+        <w:t>height</w:t>
+      </w:r>
+      <w:r>
+        <w:rPr>
+          <w:rFonts w:cs="Courier New"/>
+          <w:sz w:val="24"/>
+          <w:szCs w:val="24"/>
+          <w:lang w:val="cs-CZ"/>
+        </w:rPr>
+        <w:t xml:space="preserve"> </w:t>
+      </w:r>
+      <w:r>
+        <w:rPr>
+          <w:rFonts w:cs="Courier New"/>
+          <w:sz w:val="24"/>
+          <w:szCs w:val="24"/>
+          <w:lang w:val="cs-CZ"/>
+        </w:rPr>
+        <w:t>&amp;</w:t>
+      </w:r>
+      <w:r>
+        <w:rPr>
+          <w:rFonts w:cs="Courier New"/>
+          <w:sz w:val="24"/>
+          <w:szCs w:val="24"/>
+          <w:lang w:val="cs-CZ"/>
+        </w:rPr>
+        <w:t xml:space="preserve"> </w:t>
+      </w:r>
+      <w:r>
+        <w:rPr>
+          <w:rFonts w:ascii="Courier New" w:hAnsi="Courier New" w:cs="Courier New"/>
+          <w:sz w:val="24"/>
+          <w:szCs w:val="24"/>
+          <w:lang w:val="cs-CZ"/>
+        </w:rPr>
+        <w:t>width</w:t>
+      </w:r>
+      <w:r>
+        <w:rPr>
+          <w:rFonts w:cs="Courier New"/>
+          <w:sz w:val="24"/>
+          <w:szCs w:val="24"/>
+          <w:lang w:val="cs-CZ"/>
+        </w:rPr>
+        <w:t xml:space="preserve"> do správné polohy v herním poli.</w:t>
       </w:r>
     </w:p>
     <w:p>
@@ -1843,89 +2423,425 @@
           <w:rStyle w:val="Odkazjemn"/>
           <w:lang w:val="cs-CZ"/>
         </w:rPr>
-        <w:t>Kapitola 4 – form1.cs aneb třída, co vládne všem</w:t>
-      </w:r>
-      <w:r>
-        <w:rPr>
-          <w:rStyle w:val="Odkazjemn"/>
-          <w:lang w:val="cs-CZ"/>
-        </w:rPr>
-        <w:t xml:space="preserve"> a všem káže</w:t>
+        <w:t xml:space="preserve">Kapitola </w:t>
+      </w:r>
+      <w:r>
+        <w:rPr>
+          <w:rStyle w:val="Odkazjemn"/>
+          <w:lang w:val="cs-CZ"/>
+        </w:rPr>
+        <w:t xml:space="preserve"> </w:t>
+      </w:r>
+      <w:r>
+        <w:rPr>
+          <w:rStyle w:val="Odkazjemn"/>
+          <w:lang w:val="cs-CZ"/>
+        </w:rPr>
+        <w:t>3</w:t>
+      </w:r>
+      <w:r>
+        <w:rPr>
+          <w:rStyle w:val="Odkazjemn"/>
+          <w:lang w:val="cs-CZ"/>
+        </w:rPr>
+        <w:t xml:space="preserve"> – třída </w:t>
+      </w:r>
+      <w:r>
+        <w:rPr>
+          <w:rStyle w:val="Odkazjemn"/>
+          <w:lang w:val="cs-CZ"/>
+        </w:rPr>
+        <w:t>s</w:t>
+      </w:r>
+      <w:r>
+        <w:rPr>
+          <w:rStyle w:val="Odkazjemn"/>
+          <w:lang w:val="cs-CZ"/>
+        </w:rPr>
+        <w:t>hape a jejich 7 dětí</w:t>
       </w:r>
     </w:p>
     <w:p>
       <w:pPr>
-        <w:rPr>
-          <w:rStyle w:val="Odkazjemn"/>
-          <w:lang w:val="cs-CZ"/>
-        </w:rPr>
-      </w:pPr>
-      <w:r>
-        <w:rPr>
-          <w:rStyle w:val="Odkazjemn"/>
-          <w:lang w:val="cs-CZ"/>
-        </w:rPr>
-        <w:t>Kapitola 5 – nažhavme klávesnice a jdeme na ten tetris</w:t>
+        <w:ind w:firstLine="708"/>
+        <w:rPr>
+          <w:rFonts w:cs="Courier New"/>
+          <w:sz w:val="24"/>
+          <w:szCs w:val="24"/>
+          <w:lang w:val="cs-CZ"/>
+        </w:rPr>
+      </w:pPr>
+      <w:r>
+        <w:rPr>
+          <w:rFonts w:cs="Courier New"/>
+          <w:sz w:val="24"/>
+          <w:szCs w:val="24"/>
+          <w:lang w:val="cs-CZ"/>
+        </w:rPr>
+        <w:t>Jak už bylo zmíněno, tak existuje zde abstraktní třída Shape, která obsahuje jak abstraktní metody</w:t>
+      </w:r>
+      <w:r>
+        <w:rPr>
+          <w:rFonts w:cs="Courier New"/>
+          <w:sz w:val="24"/>
+          <w:szCs w:val="24"/>
+          <w:lang w:val="cs-CZ"/>
+        </w:rPr>
+        <w:t xml:space="preserve"> nebo třídní metody</w:t>
+      </w:r>
+      <w:r>
+        <w:rPr>
+          <w:rFonts w:cs="Courier New"/>
+          <w:sz w:val="24"/>
+          <w:szCs w:val="24"/>
+          <w:lang w:val="cs-CZ"/>
+        </w:rPr>
+        <w:t xml:space="preserve">, tak i </w:t>
+      </w:r>
+      <w:r>
+        <w:rPr>
+          <w:rFonts w:cs="Courier New"/>
+          <w:sz w:val="24"/>
+          <w:szCs w:val="24"/>
+          <w:lang w:val="cs-CZ"/>
+        </w:rPr>
+        <w:t>statické metody. Tato třída obsahuje 2 veřejné atributy:</w:t>
+      </w:r>
+      <w:r>
+        <w:rPr>
+          <w:rFonts w:cs="Courier New"/>
+          <w:sz w:val="24"/>
+          <w:szCs w:val="24"/>
+          <w:lang w:val="cs-CZ"/>
+        </w:rPr>
+        <w:t xml:space="preserve"> </w:t>
+      </w:r>
+      <w:r>
+        <w:rPr>
+          <w:rFonts w:ascii="Courier New" w:hAnsi="Courier New" w:cs="Courier New"/>
+          <w:sz w:val="24"/>
+          <w:szCs w:val="24"/>
+          <w:lang w:val="cs-CZ"/>
+        </w:rPr>
+        <w:t>char Color</w:t>
+      </w:r>
+      <w:r>
+        <w:rPr>
+          <w:rFonts w:cs="Courier New"/>
+          <w:sz w:val="24"/>
+          <w:szCs w:val="24"/>
+          <w:lang w:val="cs-CZ"/>
+        </w:rPr>
+        <w:t xml:space="preserve"> a </w:t>
+      </w:r>
+      <w:r>
+        <w:rPr>
+          <w:rFonts w:ascii="Courier New" w:hAnsi="Courier New" w:cs="Courier New"/>
+          <w:sz w:val="24"/>
+          <w:szCs w:val="24"/>
+          <w:lang w:val="cs-CZ"/>
+        </w:rPr>
+        <w:t>int[4,2] Pozice.</w:t>
+      </w:r>
+      <w:r>
+        <w:rPr>
+          <w:rFonts w:ascii="Courier New" w:hAnsi="Courier New" w:cs="Courier New"/>
+          <w:sz w:val="24"/>
+          <w:szCs w:val="24"/>
+          <w:lang w:val="cs-CZ"/>
+        </w:rPr>
+        <w:t xml:space="preserve"> </w:t>
+      </w:r>
+      <w:r>
+        <w:rPr>
+          <w:rFonts w:cs="Courier New"/>
+          <w:sz w:val="24"/>
+          <w:szCs w:val="24"/>
+          <w:lang w:val="cs-CZ"/>
+        </w:rPr>
+        <w:t>V tetrisu je možnost hrát se 7 různými tvary TetroBlocků, tedy se všemi kombinacemi, ke kterým dojdeme přehazováním 4 čtverečků</w:t>
+      </w:r>
+      <w:r>
+        <w:rPr>
+          <w:rFonts w:cs="Courier New"/>
+          <w:sz w:val="24"/>
+          <w:szCs w:val="24"/>
+          <w:lang w:val="cs-CZ"/>
+        </w:rPr>
+        <w:t xml:space="preserve"> (zanedbáme-li násobnost)</w:t>
+      </w:r>
+      <w:r>
+        <w:rPr>
+          <w:rFonts w:cs="Courier New"/>
+          <w:sz w:val="24"/>
+          <w:szCs w:val="24"/>
+          <w:lang w:val="cs-CZ"/>
+        </w:rPr>
+        <w:t xml:space="preserve">. Proto existuje 7 tříd, pro každý tvar zvlášť. Každá z těchto tříd je potomkem třídy Shape a musí obsahovat </w:t>
+      </w:r>
+      <w:r>
+        <w:rPr>
+          <w:rFonts w:ascii="Courier New" w:hAnsi="Courier New" w:cs="Courier New"/>
+          <w:sz w:val="24"/>
+          <w:szCs w:val="24"/>
+          <w:lang w:val="cs-CZ"/>
+        </w:rPr>
+        <w:t>override</w:t>
+      </w:r>
+      <w:r>
+        <w:rPr>
+          <w:rFonts w:cs="Courier New"/>
+          <w:sz w:val="24"/>
+          <w:szCs w:val="24"/>
+          <w:lang w:val="cs-CZ"/>
+        </w:rPr>
+        <w:t xml:space="preserve"> metody pro pohyb doleva, doprava, dolů</w:t>
+      </w:r>
+      <w:r>
+        <w:rPr>
+          <w:rFonts w:cs="Courier New"/>
+          <w:sz w:val="24"/>
+          <w:szCs w:val="24"/>
+          <w:lang w:val="cs-CZ"/>
+        </w:rPr>
+        <w:t>,</w:t>
+      </w:r>
+      <w:r>
+        <w:rPr>
+          <w:rFonts w:cs="Courier New"/>
+          <w:sz w:val="24"/>
+          <w:szCs w:val="24"/>
+          <w:lang w:val="cs-CZ"/>
+        </w:rPr>
+        <w:t xml:space="preserve"> oboustranné rotace</w:t>
+      </w:r>
+      <w:r>
+        <w:rPr>
+          <w:rFonts w:cs="Courier New"/>
+          <w:sz w:val="24"/>
+          <w:szCs w:val="24"/>
+          <w:lang w:val="cs-CZ"/>
+        </w:rPr>
+        <w:t xml:space="preserve"> a pohyb nahoru (pro účely ladění a nepovedený pokus o implementaci tetrisDFS)</w:t>
+      </w:r>
+      <w:r>
+        <w:rPr>
+          <w:rFonts w:cs="Courier New"/>
+          <w:sz w:val="24"/>
+          <w:szCs w:val="24"/>
+          <w:lang w:val="cs-CZ"/>
+        </w:rPr>
+        <w:t xml:space="preserve">. </w:t>
+      </w:r>
+      <w:r>
+        <w:rPr>
+          <w:rFonts w:cs="Courier New"/>
+          <w:sz w:val="24"/>
+          <w:szCs w:val="24"/>
+          <w:lang w:val="cs-CZ"/>
+        </w:rPr>
+        <w:t xml:space="preserve">Protože logika rotací se u některých tvarů liší, existují pomocné soukromé funkce a atributy, které pomáhají chodu hry. Před každým pohybem nebo rotací se provede buď mateřská funkce </w:t>
+      </w:r>
+      <w:r>
+        <w:rPr>
+          <w:rFonts w:cs="Courier New"/>
+          <w:sz w:val="24"/>
+          <w:szCs w:val="24"/>
+          <w:lang w:val="cs-CZ"/>
+        </w:rPr>
+        <w:t xml:space="preserve">pro kontrolu, zdali je možné se do tohoto místa pohnout, nebo kontrolní funkce příslušící danému tvaru. Pohyb nějakým směrem nebo kterákoliv rotace je možná v případě, že po dokončení </w:t>
+      </w:r>
+      <w:r>
+        <w:rPr>
+          <w:rFonts w:cs="Courier New"/>
+          <w:sz w:val="24"/>
+          <w:szCs w:val="24"/>
+          <w:lang w:val="cs-CZ"/>
+        </w:rPr>
+        <w:t xml:space="preserve">akce bude možné TetroBlock zobrazit na hrací desce bez toho, aby byl překryt jakýkoliv čtvereček nebo aby figurka „vyletěla za hranice hrací desky“. Mateřská třída má ještě jednu podstatnou metodu a tou je: </w:t>
+      </w:r>
+      <w:r>
+        <w:rPr>
+          <w:rFonts w:ascii="Courier New" w:hAnsi="Courier New" w:cs="Courier New"/>
+          <w:sz w:val="24"/>
+          <w:szCs w:val="24"/>
+          <w:lang w:val="cs-CZ"/>
+        </w:rPr>
+        <w:t xml:space="preserve">public </w:t>
+      </w:r>
+      <w:r>
+        <w:rPr>
+          <w:rFonts w:ascii="Courier New" w:hAnsi="Courier New" w:cs="Courier New"/>
+          <w:sz w:val="24"/>
+          <w:szCs w:val="24"/>
+          <w:lang w:val="cs-CZ"/>
+        </w:rPr>
+        <w:lastRenderedPageBreak/>
+        <w:t>int HardDrop(ref GameBoard gb)</w:t>
+      </w:r>
+      <w:r>
+        <w:rPr>
+          <w:rFonts w:cs="Courier New"/>
+          <w:sz w:val="24"/>
+          <w:szCs w:val="24"/>
+          <w:lang w:val="cs-CZ"/>
+        </w:rPr>
+        <w:t>. Vyvolání této metody je možné v uživatelském režimu Tetrisu</w:t>
+      </w:r>
+      <w:r>
+        <w:rPr>
+          <w:rFonts w:cs="Courier New"/>
+          <w:sz w:val="24"/>
+          <w:szCs w:val="24"/>
+          <w:lang w:val="cs-CZ"/>
+        </w:rPr>
+        <w:t xml:space="preserve"> zmáčknutím tlačítka SPACE. Jednoduše bude v cyklu probíhat funkce </w:t>
+      </w:r>
+      <w:r>
+        <w:rPr>
+          <w:rFonts w:ascii="Courier New" w:hAnsi="Courier New" w:cs="Courier New"/>
+          <w:sz w:val="24"/>
+          <w:szCs w:val="24"/>
+          <w:lang w:val="cs-CZ"/>
+        </w:rPr>
+        <w:t>public bool MoveDown(ref GameBoard gb)</w:t>
+      </w:r>
+      <w:r>
+        <w:rPr>
+          <w:rFonts w:cs="Courier New"/>
+          <w:sz w:val="24"/>
+          <w:szCs w:val="24"/>
+          <w:lang w:val="cs-CZ"/>
+        </w:rPr>
+        <w:t xml:space="preserve"> dokud to bude možné a ve výsledku to vrátí počet úspěšných provedení této funkce. To číslo se pak přičte ke score uživatele. Je to praktické, v případě, že hráč už ví, kam chce figurku umístit a nechce několikanásobně mačkat tlačítko pro pohyb dolů. Zároveň získá body navíc, což</w:t>
+      </w:r>
+      <w:r>
+        <w:rPr>
+          <w:rFonts w:cs="Courier New"/>
+          <w:sz w:val="24"/>
+          <w:szCs w:val="24"/>
+          <w:lang w:val="cs-CZ"/>
+        </w:rPr>
+        <w:t xml:space="preserve"> je fajn bonus</w:t>
+      </w:r>
+      <w:r>
+        <w:rPr>
+          <w:rFonts w:cs="Courier New"/>
+          <w:sz w:val="24"/>
+          <w:szCs w:val="24"/>
+          <w:lang w:val="cs-CZ"/>
+        </w:rPr>
+        <w:t>.</w:t>
       </w:r>
     </w:p>
     <w:p>
       <w:pPr>
-        <w:pStyle w:val="Nadpis2"/>
-        <w:rPr>
-          <w:rStyle w:val="Nzevknihy"/>
-          <w:lang w:val="cs-CZ"/>
-        </w:rPr>
-      </w:pPr>
-      <w:r>
-        <w:rPr>
-          <w:rStyle w:val="Nzevknihy"/>
-          <w:lang w:val="cs-CZ"/>
-        </w:rPr>
-        <w:t xml:space="preserve">Část II – Umělá </w:t>
-      </w:r>
-      <w:r>
-        <w:rPr>
-          <w:rStyle w:val="Nzevknihy"/>
-          <w:lang w:val="cs-CZ"/>
-        </w:rPr>
-        <w:t>inteligence</w:t>
+        <w:ind w:firstLine="708"/>
+        <w:rPr>
+          <w:rFonts w:cs="Courier New"/>
+          <w:sz w:val="24"/>
+          <w:szCs w:val="24"/>
+          <w:lang w:val="cs-CZ"/>
+        </w:rPr>
+      </w:pPr>
+      <w:r>
+        <w:rPr>
+          <w:rFonts w:cs="Courier New"/>
+          <w:sz w:val="24"/>
+          <w:szCs w:val="24"/>
+          <w:lang w:val="cs-CZ"/>
+        </w:rPr>
+        <w:t>Třída Shape rovněž obsahuje metody, které jsou následně používány umělou inteligenci. Mezi tyto metody patří:</w:t>
       </w:r>
     </w:p>
     <w:p>
       <w:pPr>
-        <w:rPr>
-          <w:rStyle w:val="Odkazjemn"/>
-          <w:lang w:val="cs-CZ"/>
-        </w:rPr>
-      </w:pPr>
-      <w:r>
-        <w:rPr>
-          <w:rStyle w:val="Odkazjemn"/>
-          <w:lang w:val="cs-CZ"/>
-        </w:rPr>
-        <w:t xml:space="preserve">kapitola 1 – </w:t>
-      </w:r>
-      <w:r>
-        <w:rPr>
-          <w:rStyle w:val="Odkazjemn"/>
-          <w:lang w:val="cs-CZ"/>
-        </w:rPr>
-        <w:t>všechny cesty vedou na hrací desku</w:t>
+        <w:pStyle w:val="Odstavecseseznamem"/>
+        <w:numPr>
+          <w:ilvl w:val="0"/>
+          <w:numId w:val="5"/>
+        </w:numPr>
+        <w:rPr>
+          <w:smallCaps/>
+          <w:color w:val="5A5A5A" w:themeColor="text1" w:themeTint="A5"/>
+          <w:sz w:val="32"/>
+          <w:lang w:val="cs-CZ"/>
+        </w:rPr>
+      </w:pPr>
+      <w:r>
+        <w:rPr>
+          <w:rFonts w:cs="Courier New"/>
+          <w:sz w:val="24"/>
+          <w:szCs w:val="24"/>
+          <w:lang w:val="cs-CZ"/>
+        </w:rPr>
+        <w:t>static public bool check</w:t>
+      </w:r>
+      <w:r>
+        <w:rPr>
+          <w:rFonts w:cs="Courier New"/>
+          <w:sz w:val="24"/>
+          <w:szCs w:val="24"/>
+        </w:rPr>
+        <w:t>[Left/Right/Down]</w:t>
+      </w:r>
+      <w:r>
+        <w:rPr>
+          <w:rFonts w:cs="Courier New"/>
+          <w:sz w:val="24"/>
+          <w:szCs w:val="24"/>
+          <w:lang w:val="cs-CZ"/>
+        </w:rPr>
+        <w:t>Side(ref GameBoard gb, int</w:t>
+      </w:r>
+      <w:r>
+        <w:rPr>
+          <w:rFonts w:cs="Courier New"/>
+          <w:sz w:val="24"/>
+          <w:szCs w:val="24"/>
+        </w:rPr>
+        <w:t>[,] Pozice</w:t>
+      </w:r>
+      <w:r>
+        <w:rPr>
+          <w:rFonts w:cs="Courier New"/>
+          <w:sz w:val="24"/>
+          <w:szCs w:val="24"/>
+          <w:lang w:val="cs-CZ"/>
+        </w:rPr>
+        <w:t>)</w:t>
       </w:r>
     </w:p>
     <w:p>
       <w:pPr>
-        <w:rPr>
-          <w:rStyle w:val="Odkazjemn"/>
-          <w:lang w:val="cs-CZ"/>
-        </w:rPr>
-      </w:pPr>
-      <w:r>
-        <w:rPr>
-          <w:rStyle w:val="Odkazjemn"/>
-          <w:lang w:val="cs-CZ"/>
-        </w:rPr>
-        <w:t>kapitola 2 – dobrý tah, nebo zlý, to je, oč tu běží</w:t>
+        <w:pStyle w:val="Odstavecseseznamem"/>
+        <w:numPr>
+          <w:ilvl w:val="0"/>
+          <w:numId w:val="5"/>
+        </w:numPr>
+        <w:rPr>
+          <w:smallCaps/>
+          <w:color w:val="5A5A5A" w:themeColor="text1" w:themeTint="A5"/>
+          <w:sz w:val="32"/>
+          <w:lang w:val="cs-CZ"/>
+        </w:rPr>
+      </w:pPr>
+      <w:r>
+        <w:rPr>
+          <w:rFonts w:cs="Courier New"/>
+          <w:sz w:val="24"/>
+          <w:szCs w:val="24"/>
+          <w:lang w:val="cs-CZ"/>
+        </w:rPr>
+        <w:t>public static bool MoveDownNotPossible(ref GameBoard gb, int</w:t>
+      </w:r>
+      <w:r>
+        <w:rPr>
+          <w:rFonts w:cs="Courier New"/>
+          <w:sz w:val="24"/>
+          <w:szCs w:val="24"/>
+        </w:rPr>
+        <w:t>[,] Pozice)</w:t>
       </w:r>
     </w:p>
     <w:p>
@@ -1937,83 +2853,757 @@
       </w:pPr>
       <w:r>
         <w:rPr>
-          <w:rStyle w:val="Odkazjemn"/>
-          <w:lang w:val="cs-CZ"/>
-        </w:rPr>
-        <w:t>kapitola 3 – když jde tetroblock na výlet</w:t>
+          <w:rFonts w:cs="Courier New"/>
+          <w:sz w:val="24"/>
+          <w:szCs w:val="24"/>
+          <w:lang w:val="cs-CZ"/>
+        </w:rPr>
+        <w:t>Druhá funkce je hojně používána při prohledávání stavového prostoru hrací desky, pro nalezení všech možných umístění TetroBlocku</w:t>
+      </w:r>
+      <w:r>
+        <w:rPr>
+          <w:rFonts w:cs="Courier New"/>
+          <w:sz w:val="24"/>
+          <w:szCs w:val="24"/>
+          <w:lang w:val="cs-CZ"/>
+        </w:rPr>
+        <w:t xml:space="preserve"> a zároveň i navigací k daným lokacím.</w:t>
       </w:r>
     </w:p>
     <w:p>
       <w:pPr>
-        <w:pStyle w:val="Nadpis2"/>
-        <w:rPr>
-          <w:rStyle w:val="Nzevknihy"/>
-          <w:lang w:val="cs-CZ"/>
-        </w:rPr>
-      </w:pPr>
-      <w:r>
-        <w:rPr>
-          <w:rStyle w:val="Nzevknihy"/>
-          <w:lang w:val="cs-CZ"/>
-        </w:rPr>
-        <w:t xml:space="preserve">Část III – Bonus </w:t>
+        <w:rPr>
+          <w:rStyle w:val="Odkazjemn"/>
+          <w:lang w:val="cs-CZ"/>
+        </w:rPr>
+      </w:pPr>
+      <w:r>
+        <w:rPr>
+          <w:rStyle w:val="Odkazjemn"/>
+          <w:lang w:val="cs-CZ"/>
+        </w:rPr>
+        <w:t>Kapitola 4 – form1.cs aneb třída, co vládne všem</w:t>
+      </w:r>
+      <w:r>
+        <w:rPr>
+          <w:rStyle w:val="Odkazjemn"/>
+          <w:lang w:val="cs-CZ"/>
+        </w:rPr>
+        <w:t xml:space="preserve"> a všem káže</w:t>
       </w:r>
     </w:p>
     <w:p>
       <w:pPr>
         <w:rPr>
+          <w:rFonts w:cs="Courier New"/>
+          <w:sz w:val="24"/>
+          <w:szCs w:val="24"/>
+          <w:lang w:val="cs-CZ"/>
+        </w:rPr>
+      </w:pPr>
+      <w:r>
+        <w:rPr>
+          <w:rStyle w:val="Odkazjemn"/>
+          <w:lang w:val="cs-CZ"/>
+        </w:rPr>
+        <w:tab/>
+      </w:r>
+      <w:r>
+        <w:rPr>
+          <w:rFonts w:cs="Courier New"/>
+          <w:sz w:val="24"/>
+          <w:szCs w:val="24"/>
+          <w:lang w:val="cs-CZ"/>
+        </w:rPr>
+        <w:t>Form1 je nejdůležitější třída, protože se nacházíme ve formulářové aplikaci a všechny akce vychází z</w:t>
+      </w:r>
+      <w:r>
+        <w:rPr>
+          <w:rFonts w:cs="Courier New"/>
+          <w:sz w:val="24"/>
+          <w:szCs w:val="24"/>
+          <w:lang w:val="cs-CZ"/>
+        </w:rPr>
+        <w:t> interakcí ve formuláři</w:t>
+      </w:r>
+      <w:r>
+        <w:rPr>
+          <w:rFonts w:cs="Courier New"/>
+          <w:sz w:val="24"/>
+          <w:szCs w:val="24"/>
+          <w:lang w:val="cs-CZ"/>
+        </w:rPr>
+        <w:t xml:space="preserve">. Můžeme zde uvidět různé množství globálních proměnných pro obecný chod hry nebo i specifičtější boolovské proměnné, které signalizují, který konkrétní režim právě běží a co se má anebo nemá vykreslovat na formulář. </w:t>
+      </w:r>
+      <w:r>
+        <w:rPr>
+          <w:rFonts w:cs="Courier New"/>
+          <w:sz w:val="24"/>
+          <w:szCs w:val="24"/>
+          <w:lang w:val="cs-CZ"/>
+        </w:rPr>
+        <w:t>Mezi nejzákladnější obecné proměnné patří:</w:t>
+      </w:r>
+    </w:p>
+    <w:p>
+      <w:pPr>
+        <w:pStyle w:val="Odstavecseseznamem"/>
+        <w:numPr>
+          <w:ilvl w:val="0"/>
+          <w:numId w:val="6"/>
+        </w:numPr>
+        <w:rPr>
+          <w:rFonts w:cs="Courier New"/>
+          <w:sz w:val="24"/>
+          <w:szCs w:val="24"/>
+          <w:lang w:val="cs-CZ"/>
+        </w:rPr>
+      </w:pPr>
+      <w:r>
+        <w:rPr>
+          <w:rFonts w:cs="Courier New"/>
+          <w:sz w:val="24"/>
+          <w:szCs w:val="24"/>
+          <w:lang w:val="cs-CZ"/>
+        </w:rPr>
+        <w:t>Pen tuzka</w:t>
+      </w:r>
+    </w:p>
+    <w:p>
+      <w:pPr>
+        <w:pStyle w:val="Odstavecseseznamem"/>
+        <w:numPr>
+          <w:ilvl w:val="0"/>
+          <w:numId w:val="6"/>
+        </w:numPr>
+        <w:rPr>
+          <w:rFonts w:cs="Courier New"/>
+          <w:sz w:val="24"/>
+          <w:szCs w:val="24"/>
+          <w:lang w:val="cs-CZ"/>
+        </w:rPr>
+      </w:pPr>
+      <w:r>
+        <w:rPr>
+          <w:rFonts w:cs="Courier New"/>
+          <w:sz w:val="24"/>
+          <w:szCs w:val="24"/>
+          <w:lang w:val="cs-CZ"/>
+        </w:rPr>
+        <w:t>Shape activePiece</w:t>
+      </w:r>
+    </w:p>
+    <w:p>
+      <w:pPr>
+        <w:pStyle w:val="Odstavecseseznamem"/>
+        <w:numPr>
+          <w:ilvl w:val="0"/>
+          <w:numId w:val="6"/>
+        </w:numPr>
+        <w:rPr>
+          <w:rFonts w:cs="Courier New"/>
+          <w:sz w:val="24"/>
+          <w:szCs w:val="24"/>
+          <w:lang w:val="cs-CZ"/>
+        </w:rPr>
+      </w:pPr>
+      <w:r>
+        <w:rPr>
+          <w:rFonts w:cs="Courier New"/>
+          <w:sz w:val="24"/>
+          <w:szCs w:val="24"/>
+          <w:lang w:val="cs-CZ"/>
+        </w:rPr>
+        <w:t>Shape nextPiece</w:t>
+      </w:r>
+    </w:p>
+    <w:p>
+      <w:pPr>
+        <w:pStyle w:val="Odstavecseseznamem"/>
+        <w:numPr>
+          <w:ilvl w:val="0"/>
+          <w:numId w:val="6"/>
+        </w:numPr>
+        <w:rPr>
+          <w:rFonts w:cs="Courier New"/>
+          <w:sz w:val="24"/>
+          <w:szCs w:val="24"/>
+          <w:lang w:val="cs-CZ"/>
+        </w:rPr>
+      </w:pPr>
+      <w:r>
+        <w:rPr>
+          <w:rFonts w:cs="Courier New"/>
+          <w:sz w:val="24"/>
+          <w:szCs w:val="24"/>
+          <w:lang w:val="cs-CZ"/>
+        </w:rPr>
+        <w:t xml:space="preserve">int[] </w:t>
+      </w:r>
+      <w:r>
+        <w:rPr>
+          <w:rFonts w:cs="Courier New"/>
+          <w:sz w:val="24"/>
+          <w:szCs w:val="24"/>
+          <w:lang w:val="cs-CZ"/>
+        </w:rPr>
+        <w:t>c</w:t>
+      </w:r>
+      <w:r>
+        <w:rPr>
+          <w:rFonts w:cs="Courier New"/>
+          <w:sz w:val="24"/>
+          <w:szCs w:val="24"/>
+          <w:lang w:val="cs-CZ"/>
+        </w:rPr>
+        <w:t>learLines</w:t>
+      </w:r>
+      <w:r>
+        <w:rPr>
+          <w:rFonts w:cs="Courier New"/>
+          <w:sz w:val="24"/>
+          <w:szCs w:val="24"/>
+          <w:lang w:val="cs-CZ"/>
+        </w:rPr>
+        <w:t xml:space="preserve"> – označuje, které řádky jsou plně naplněny a můžou být vymazány</w:t>
+      </w:r>
+    </w:p>
+    <w:p>
+      <w:pPr>
+        <w:pStyle w:val="Odstavecseseznamem"/>
+        <w:numPr>
+          <w:ilvl w:val="0"/>
+          <w:numId w:val="6"/>
+        </w:numPr>
+        <w:rPr>
+          <w:rFonts w:cs="Courier New"/>
+          <w:sz w:val="24"/>
+          <w:szCs w:val="24"/>
+          <w:lang w:val="cs-CZ"/>
+        </w:rPr>
+      </w:pPr>
+      <w:r>
+        <w:rPr>
+          <w:rFonts w:cs="Courier New"/>
+          <w:sz w:val="24"/>
+          <w:szCs w:val="24"/>
+          <w:lang w:val="cs-CZ"/>
+        </w:rPr>
+        <w:t>bool gameover</w:t>
+      </w:r>
+    </w:p>
+    <w:p>
+      <w:pPr>
+        <w:pStyle w:val="Odstavecseseznamem"/>
+        <w:numPr>
+          <w:ilvl w:val="0"/>
+          <w:numId w:val="6"/>
+        </w:numPr>
+        <w:rPr>
+          <w:rFonts w:cs="Courier New"/>
+          <w:sz w:val="24"/>
+          <w:szCs w:val="24"/>
+          <w:lang w:val="cs-CZ"/>
+        </w:rPr>
+      </w:pPr>
+      <w:r>
+        <w:rPr>
+          <w:rFonts w:cs="Courier New"/>
+          <w:sz w:val="24"/>
+          <w:szCs w:val="24"/>
+          <w:lang w:val="cs-CZ"/>
+        </w:rPr>
+        <w:t>int moveSpeed</w:t>
+      </w:r>
+    </w:p>
+    <w:p>
+      <w:pPr>
+        <w:rPr>
+          <w:rFonts w:cs="Courier New"/>
+          <w:sz w:val="24"/>
+          <w:szCs w:val="24"/>
+          <w:lang w:val="cs-CZ"/>
+        </w:rPr>
+      </w:pPr>
+      <w:r>
+        <w:rPr>
+          <w:rFonts w:cs="Courier New"/>
+          <w:sz w:val="24"/>
+          <w:szCs w:val="24"/>
+          <w:lang w:val="cs-CZ"/>
+        </w:rPr>
+        <w:t xml:space="preserve">Jelikož bylo nemožné spolupracovat s událostmi jako </w:t>
+      </w:r>
+      <w:r>
+        <w:rPr>
+          <w:rFonts w:ascii="Courier New" w:hAnsi="Courier New" w:cs="Courier New"/>
+          <w:sz w:val="24"/>
+          <w:szCs w:val="24"/>
+          <w:lang w:val="cs-CZ"/>
+        </w:rPr>
+        <w:t>Key_Down Event</w:t>
+      </w:r>
+      <w:r>
+        <w:rPr>
+          <w:rFonts w:cs="Courier New"/>
+          <w:sz w:val="24"/>
+          <w:szCs w:val="24"/>
+          <w:lang w:val="cs-CZ"/>
+        </w:rPr>
+        <w:t xml:space="preserve"> nebo </w:t>
+      </w:r>
+      <w:r>
+        <w:rPr>
+          <w:rFonts w:ascii="Courier New" w:hAnsi="Courier New" w:cs="Courier New"/>
+          <w:sz w:val="24"/>
+          <w:szCs w:val="24"/>
+          <w:lang w:val="cs-CZ"/>
+        </w:rPr>
+        <w:t>Key_Press Event</w:t>
+      </w:r>
+      <w:r>
+        <w:rPr>
+          <w:rFonts w:ascii="Courier New" w:hAnsi="Courier New" w:cs="Courier New"/>
+          <w:sz w:val="24"/>
+          <w:szCs w:val="24"/>
+          <w:lang w:val="cs-CZ"/>
+        </w:rPr>
+        <w:t xml:space="preserve"> </w:t>
+      </w:r>
+      <w:r>
+        <w:rPr>
+          <w:rFonts w:cs="Courier New"/>
+          <w:sz w:val="24"/>
+          <w:szCs w:val="24"/>
+          <w:lang w:val="cs-CZ"/>
+        </w:rPr>
+        <w:t>(</w:t>
+      </w:r>
+      <w:r>
+        <w:rPr>
+          <w:rFonts w:cs="Courier New"/>
+          <w:sz w:val="24"/>
+          <w:szCs w:val="24"/>
+          <w:lang w:val="cs-CZ"/>
+        </w:rPr>
+        <w:t xml:space="preserve">nejspíš proto, že byl fokus vždy na nějakém </w:t>
+      </w:r>
+      <w:r>
+        <w:rPr>
+          <w:rFonts w:cs="Courier New"/>
+          <w:sz w:val="24"/>
+          <w:szCs w:val="24"/>
+          <w:lang w:val="cs-CZ"/>
+        </w:rPr>
+        <w:t>tlačítku,</w:t>
+      </w:r>
+      <w:r>
+        <w:rPr>
+          <w:rFonts w:cs="Courier New"/>
+          <w:sz w:val="24"/>
+          <w:szCs w:val="24"/>
+          <w:lang w:val="cs-CZ"/>
+        </w:rPr>
+        <w:t xml:space="preserve"> a ne na PictureBoxu</w:t>
+      </w:r>
+      <w:r>
+        <w:rPr>
+          <w:rFonts w:cs="Courier New"/>
+          <w:sz w:val="24"/>
+          <w:szCs w:val="24"/>
+          <w:lang w:val="cs-CZ"/>
+        </w:rPr>
+        <w:t>)</w:t>
+      </w:r>
+      <w:r>
+        <w:rPr>
+          <w:rFonts w:cs="Courier New"/>
+          <w:sz w:val="24"/>
+          <w:szCs w:val="24"/>
+          <w:lang w:val="cs-CZ"/>
+        </w:rPr>
+        <w:t xml:space="preserve">, musela se přepsat defaultní virtuální metoda, pro zpracovaní tlačítek </w:t>
+      </w:r>
+      <w:r>
+        <w:rPr>
+          <w:rFonts w:ascii="Courier New" w:hAnsi="Courier New" w:cs="Courier New"/>
+          <w:sz w:val="24"/>
+          <w:szCs w:val="24"/>
+          <w:lang w:val="cs-CZ"/>
+        </w:rPr>
+        <w:t>ProcessCmdKey(ref Message msg, Keys keyData),</w:t>
+      </w:r>
+      <w:r>
+        <w:rPr>
+          <w:rFonts w:cs="Courier New"/>
+          <w:sz w:val="24"/>
+          <w:szCs w:val="24"/>
+          <w:lang w:val="cs-CZ"/>
+        </w:rPr>
+        <w:t xml:space="preserve"> která odpovídá za reakce při zmáčknutí tlačítka. </w:t>
+      </w:r>
+      <w:r>
+        <w:rPr>
+          <w:rFonts w:cs="Courier New"/>
+          <w:sz w:val="24"/>
+          <w:szCs w:val="24"/>
+          <w:lang w:val="cs-CZ"/>
+        </w:rPr>
+        <w:t xml:space="preserve">V této funkci byl použit switch, který stisknuté akční tlačítko převedl na pohyb nebo jinou akci figurky. </w:t>
+      </w:r>
+    </w:p>
+    <w:p>
+      <w:pPr>
+        <w:rPr>
+          <w:rStyle w:val="Odkazjemn"/>
+          <w:rFonts w:cs="Courier New"/>
+          <w:smallCaps w:val="0"/>
+          <w:color w:val="auto"/>
+          <w:sz w:val="24"/>
+          <w:szCs w:val="24"/>
+          <w:lang w:val="cs-CZ"/>
+        </w:rPr>
+      </w:pPr>
+      <w:r>
+        <w:rPr>
+          <w:rFonts w:cs="Courier New"/>
+          <w:sz w:val="24"/>
+          <w:szCs w:val="24"/>
+          <w:lang w:val="cs-CZ"/>
+        </w:rPr>
+        <w:tab/>
+        <w:t>Průběh života hrací figurky m</w:t>
+      </w:r>
+      <w:r>
+        <w:rPr>
+          <w:rFonts w:cs="Courier New"/>
+          <w:sz w:val="24"/>
+          <w:szCs w:val="24"/>
+          <w:lang w:val="cs-CZ"/>
+        </w:rPr>
+        <w:t>á</w:t>
+      </w:r>
+      <w:r>
+        <w:rPr>
+          <w:rFonts w:cs="Courier New"/>
+          <w:sz w:val="24"/>
+          <w:szCs w:val="24"/>
+          <w:lang w:val="cs-CZ"/>
+        </w:rPr>
+        <w:t xml:space="preserve"> několik fází. Nejprve se figurka vygener</w:t>
+      </w:r>
+      <w:r>
+        <w:rPr>
+          <w:rFonts w:cs="Courier New"/>
+          <w:sz w:val="24"/>
+          <w:szCs w:val="24"/>
+          <w:lang w:val="cs-CZ"/>
+        </w:rPr>
+        <w:t>uje</w:t>
+      </w:r>
+      <w:r>
+        <w:rPr>
+          <w:rFonts w:cs="Courier New"/>
+          <w:sz w:val="24"/>
+          <w:szCs w:val="24"/>
+          <w:lang w:val="cs-CZ"/>
+        </w:rPr>
+        <w:t xml:space="preserve"> a ulož</w:t>
+      </w:r>
+      <w:r>
+        <w:rPr>
+          <w:rFonts w:cs="Courier New"/>
+          <w:sz w:val="24"/>
+          <w:szCs w:val="24"/>
+          <w:lang w:val="cs-CZ"/>
+        </w:rPr>
+        <w:t>í</w:t>
+      </w:r>
+      <w:r>
+        <w:rPr>
+          <w:rFonts w:cs="Courier New"/>
+          <w:sz w:val="24"/>
+          <w:szCs w:val="24"/>
+          <w:lang w:val="cs-CZ"/>
+        </w:rPr>
+        <w:t xml:space="preserve"> do příslušné proměnné, na kterou vidí malovací události, které pak podstatné informace předávají funkcím na grafické znázornění. Hráč m</w:t>
+      </w:r>
+      <w:r>
+        <w:rPr>
+          <w:rFonts w:cs="Courier New"/>
+          <w:sz w:val="24"/>
+          <w:szCs w:val="24"/>
+          <w:lang w:val="cs-CZ"/>
+        </w:rPr>
+        <w:t>ůže</w:t>
+      </w:r>
+      <w:r>
+        <w:rPr>
+          <w:rFonts w:cs="Courier New"/>
+          <w:sz w:val="24"/>
+          <w:szCs w:val="24"/>
+          <w:lang w:val="cs-CZ"/>
+        </w:rPr>
+        <w:t xml:space="preserve"> pohybovat figurku všemi směry, nebo po uplynutí časové doby, v závislosti na obtížnosti, </w:t>
+      </w:r>
+      <w:r>
+        <w:rPr>
+          <w:rFonts w:cs="Courier New"/>
+          <w:sz w:val="24"/>
+          <w:szCs w:val="24"/>
+          <w:lang w:val="cs-CZ"/>
+        </w:rPr>
+        <w:t>je</w:t>
+      </w:r>
+      <w:r>
+        <w:rPr>
+          <w:rFonts w:cs="Courier New"/>
+          <w:sz w:val="24"/>
+          <w:szCs w:val="24"/>
+          <w:lang w:val="cs-CZ"/>
+        </w:rPr>
+        <w:t xml:space="preserve"> figurka posunuta o jednu </w:t>
+      </w:r>
+      <w:r>
+        <w:rPr>
+          <w:rFonts w:cs="Courier New"/>
+          <w:sz w:val="24"/>
+          <w:szCs w:val="24"/>
+          <w:lang w:val="cs-CZ"/>
+        </w:rPr>
+        <w:t xml:space="preserve">úroveň </w:t>
+      </w:r>
+      <w:r>
+        <w:rPr>
+          <w:rFonts w:cs="Courier New"/>
+          <w:sz w:val="24"/>
+          <w:szCs w:val="24"/>
+          <w:lang w:val="cs-CZ"/>
+        </w:rPr>
+        <w:t>níž</w:t>
+      </w:r>
+      <w:r>
+        <w:rPr>
+          <w:rFonts w:cs="Courier New"/>
+          <w:sz w:val="24"/>
+          <w:szCs w:val="24"/>
+          <w:lang w:val="cs-CZ"/>
+        </w:rPr>
+        <w:t xml:space="preserve"> </w:t>
+      </w:r>
+      <w:r>
+        <w:rPr>
+          <w:rFonts w:cs="Courier New"/>
+          <w:sz w:val="24"/>
+          <w:szCs w:val="24"/>
+          <w:lang w:val="cs-CZ"/>
+        </w:rPr>
+        <w:lastRenderedPageBreak/>
+        <w:t>v události spojené s časovačem</w:t>
+      </w:r>
+      <w:r>
+        <w:rPr>
+          <w:rFonts w:cs="Courier New"/>
+          <w:sz w:val="24"/>
+          <w:szCs w:val="24"/>
+          <w:lang w:val="cs-CZ"/>
+        </w:rPr>
+        <w:t xml:space="preserve">. V případě, že už </w:t>
+      </w:r>
+      <w:r>
+        <w:rPr>
+          <w:rFonts w:cs="Courier New"/>
+          <w:sz w:val="24"/>
+          <w:szCs w:val="24"/>
+          <w:lang w:val="cs-CZ"/>
+        </w:rPr>
+        <w:t>není</w:t>
+      </w:r>
+      <w:r>
+        <w:rPr>
+          <w:rFonts w:cs="Courier New"/>
+          <w:sz w:val="24"/>
+          <w:szCs w:val="24"/>
+          <w:lang w:val="cs-CZ"/>
+        </w:rPr>
+        <w:t xml:space="preserve"> možné se posunout </w:t>
+      </w:r>
+      <w:r>
+        <w:rPr>
+          <w:rFonts w:cs="Courier New"/>
+          <w:sz w:val="24"/>
+          <w:szCs w:val="24"/>
+          <w:lang w:val="cs-CZ"/>
+        </w:rPr>
+        <w:t>dolů, je figurka vložena správnou funkcí do hrací desky a následně přichází na řadu různé kontrolní funkce. Je zkontrolov</w:t>
+      </w:r>
+      <w:r>
+        <w:rPr>
+          <w:rFonts w:cs="Courier New"/>
+          <w:sz w:val="24"/>
+          <w:szCs w:val="24"/>
+          <w:lang w:val="cs-CZ"/>
+        </w:rPr>
+        <w:t>áno</w:t>
+      </w:r>
+      <w:r>
+        <w:rPr>
+          <w:rFonts w:cs="Courier New"/>
+          <w:sz w:val="24"/>
+          <w:szCs w:val="24"/>
+          <w:lang w:val="cs-CZ"/>
+        </w:rPr>
+        <w:t xml:space="preserve">, zda nebyla naplněna nějaká řada </w:t>
+      </w:r>
+      <w:r>
+        <w:rPr>
+          <w:rFonts w:cs="Courier New"/>
+          <w:sz w:val="24"/>
+          <w:szCs w:val="24"/>
+          <w:lang w:val="cs-CZ"/>
+        </w:rPr>
+        <w:t xml:space="preserve">a </w:t>
+      </w:r>
+      <w:r>
+        <w:rPr>
+          <w:rFonts w:cs="Courier New"/>
+          <w:sz w:val="24"/>
+          <w:szCs w:val="24"/>
+          <w:lang w:val="cs-CZ"/>
+        </w:rPr>
+        <w:t xml:space="preserve">v pozitivním případě se řada vymaže, upraví se číselné hodnoty </w:t>
+      </w:r>
+      <w:r>
+        <w:rPr>
+          <w:rFonts w:ascii="Courier New" w:hAnsi="Courier New" w:cs="Courier New"/>
+          <w:sz w:val="24"/>
+          <w:szCs w:val="24"/>
+          <w:lang w:val="cs-CZ"/>
+        </w:rPr>
+        <w:t>score, level, lines a moveSpeed,</w:t>
+      </w:r>
+      <w:r>
+        <w:rPr>
+          <w:rFonts w:cs="Courier New"/>
+          <w:sz w:val="24"/>
+          <w:szCs w:val="24"/>
+          <w:lang w:val="cs-CZ"/>
+        </w:rPr>
+        <w:t xml:space="preserve"> a nakonec se posune hrací deska a vygeneruje se nová hrací figurka.</w:t>
+      </w:r>
+    </w:p>
+    <w:p>
+      <w:pPr>
+        <w:pStyle w:val="Nadpis2"/>
+        <w:rPr>
+          <w:rStyle w:val="Nzevknihy"/>
+          <w:lang w:val="cs-CZ"/>
+        </w:rPr>
+      </w:pPr>
+      <w:r>
+        <w:rPr>
+          <w:rStyle w:val="Nzevknihy"/>
+          <w:lang w:val="cs-CZ"/>
+        </w:rPr>
+        <w:t xml:space="preserve">Část II – Umělá </w:t>
+      </w:r>
+      <w:r>
+        <w:rPr>
+          <w:rStyle w:val="Nzevknihy"/>
+          <w:lang w:val="cs-CZ"/>
+        </w:rPr>
+        <w:t>inteligence</w:t>
+      </w:r>
+    </w:p>
+    <w:p>
+      <w:pPr>
+        <w:rPr>
+          <w:rStyle w:val="Odkazjemn"/>
+          <w:lang w:val="cs-CZ"/>
+        </w:rPr>
+      </w:pPr>
+      <w:r>
+        <w:rPr>
+          <w:rStyle w:val="Odkazjemn"/>
+          <w:lang w:val="cs-CZ"/>
+        </w:rPr>
+        <w:t xml:space="preserve">kapitola 1 – </w:t>
+      </w:r>
+      <w:r>
+        <w:rPr>
+          <w:rStyle w:val="Odkazjemn"/>
+          <w:lang w:val="cs-CZ"/>
+        </w:rPr>
+        <w:t>všechny cesty vedou na hrací desku</w:t>
+      </w:r>
+    </w:p>
+    <w:p>
+      <w:pPr>
+        <w:rPr>
+          <w:rStyle w:val="Odkazjemn"/>
+          <w:lang w:val="cs-CZ"/>
+        </w:rPr>
+      </w:pPr>
+      <w:r>
+        <w:rPr>
+          <w:rStyle w:val="Odkazjemn"/>
+          <w:lang w:val="cs-CZ"/>
+        </w:rPr>
+        <w:t>kapitola 2 – dobrý tah, nebo zlý, to je, oč tu běží</w:t>
+      </w:r>
+    </w:p>
+    <w:p>
+      <w:pPr>
+        <w:rPr>
+          <w:rStyle w:val="Odkazjemn"/>
+          <w:lang w:val="cs-CZ"/>
+        </w:rPr>
+      </w:pPr>
+      <w:r>
+        <w:rPr>
+          <w:rStyle w:val="Odkazjemn"/>
+          <w:lang w:val="cs-CZ"/>
+        </w:rPr>
+        <w:t>kapitola 3 – když jde tetroblock na výlet</w:t>
+      </w:r>
+    </w:p>
+    <w:p>
+      <w:pPr>
+        <w:pStyle w:val="Nadpis2"/>
+        <w:rPr>
+          <w:rStyle w:val="Nzevknihy"/>
+          <w:lang w:val="cs-CZ"/>
+        </w:rPr>
+      </w:pPr>
+      <w:r>
+        <w:rPr>
+          <w:rStyle w:val="Nzevknihy"/>
+          <w:lang w:val="cs-CZ"/>
+        </w:rPr>
+        <w:t xml:space="preserve">Část III – Bonus </w:t>
+      </w:r>
+    </w:p>
+    <w:p>
+      <w:pPr>
+        <w:rPr>
           <w:rStyle w:val="Odkazjemn"/>
           <w:lang w:val="de-DE"/>
         </w:rPr>
       </w:pPr>
-      <w:proofErr w:type="spellStart"/>
       <w:r>
         <w:rPr>
           <w:rStyle w:val="Odkazjemn"/>
           <w:lang w:val="de-DE"/>
         </w:rPr>
-        <w:t>kapitola</w:t>
-      </w:r>
-      <w:proofErr w:type="spellEnd"/>
+        <w:t>kapitola 1 – drtič z</w:t>
+      </w:r>
       <w:r>
         <w:rPr>
           <w:rStyle w:val="Odkazjemn"/>
           <w:lang w:val="de-DE"/>
         </w:rPr>
-        <w:t xml:space="preserve"> 1 – </w:t>
-      </w:r>
-      <w:proofErr w:type="spellStart"/>
-      <w:r>
-        <w:rPr>
-          <w:rStyle w:val="Odkazjemn"/>
-          <w:lang w:val="de-DE"/>
-        </w:rPr>
-        <w:t>drtič</w:t>
-      </w:r>
-      <w:proofErr w:type="spellEnd"/>
-      <w:r>
-        <w:rPr>
-          <w:rStyle w:val="Odkazjemn"/>
-          <w:lang w:val="de-DE"/>
-        </w:rPr>
-        <w:t xml:space="preserve"> </w:t>
-      </w:r>
-      <w:proofErr w:type="spellStart"/>
-      <w:r>
-        <w:rPr>
-          <w:rStyle w:val="Odkazjemn"/>
-          <w:lang w:val="de-DE"/>
-        </w:rPr>
-        <w:t>z</w:t>
-      </w:r>
-      <w:r>
-        <w:rPr>
-          <w:rStyle w:val="Odkazjemn"/>
-          <w:lang w:val="de-DE"/>
-        </w:rPr>
         <w:t>dí</w:t>
       </w:r>
-      <w:proofErr w:type="spellEnd"/>
     </w:p>
     <w:p>
       <w:pPr>
@@ -2345,6 +3935,345 @@
 <file path=word/numbering.xml><?xml version="1.0" encoding="utf-8"?>
 <w:numbering xmlns:wpc="http://schemas.microsoft.com/office/word/2010/wordprocessingCanvas" xmlns:cx="http://schemas.microsoft.com/office/drawing/2014/chartex" xmlns:cx1="http://schemas.microsoft.com/office/drawing/2015/9/8/chartex" xmlns:cx2="http://schemas.microsoft.com/office/drawing/2015/10/21/chartex" xmlns:cx3="http://schemas.microsoft.com/office/drawing/2016/5/9/chartex" xmlns:cx4="http://schemas.microsoft.com/office/drawing/2016/5/10/chartex" xmlns:cx5="http://schemas.microsoft.com/office/drawing/2016/5/11/chartex" xmlns:cx6="http://schemas.microsoft.com/office/drawing/2016/5/12/chartex" xmlns:cx7="http://schemas.microsoft.com/office/drawing/2016/5/13/chartex" xmlns:cx8="http://schemas.microsoft.com/office/drawing/2016/5/14/chartex" xmlns:mc="http://schemas.openxmlformats.org/markup-compatibility/2006" xmlns:aink="http://schemas.microsoft.com/office/drawing/2016/ink" xmlns:am3d="http://schemas.microsoft.com/office/drawing/2017/model3d" xmlns:o="urn:schemas-microsoft-com:office:office" xmlns:oel="http://schemas.microsoft.com/office/2019/extlst" xmlns:r="http://schemas.openxmlformats.org/officeDocument/2006/relationships" xmlns:m="http://schemas.openxmlformats.org/officeDocument/2006/math" xmlns:v="urn:schemas-microsoft-com:vml" xmlns:wp14="http://schemas.microsoft.com/office/word/2010/wordprocessingDrawing" xmlns:wp="http://schemas.openxmlformats.org/drawingml/2006/wordprocessingDrawing" xmlns:w10="urn:schemas-microsoft-com:office:word" xmlns:w="http://schemas.openxmlformats.org/wordprocessingml/2006/main" xmlns:w14="http://schemas.microsoft.com/office/word/2010/wordml" xmlns:w15="http://schemas.microsoft.com/office/word/2012/wordml" xmlns:w16cex="http://schemas.microsoft.com/office/word/2018/wordml/cex" xmlns:w16cid="http://schemas.microsoft.com/office/word/2016/wordml/cid" xmlns:w16="http://schemas.microsoft.com/office/word/2018/wordml" xmlns:w16sdtdh="http://schemas.microsoft.com/office/word/2020/wordml/sdtdatahash" xmlns:w16se="http://schemas.microsoft.com/office/word/2015/wordml/symex" xmlns:wpg="http://schemas.microsoft.com/office/word/2010/wordprocessingGroup" xmlns:wpi="http://schemas.microsoft.com/office/word/2010/wordprocessingInk" xmlns:wne="http://schemas.microsoft.com/office/word/2006/wordml" xmlns:wps="http://schemas.microsoft.com/office/word/2010/wordprocessingShape" mc:Ignorable="w14 w15 w16se w16cid w16 w16cex w16sdtdh wp14">
   <w:abstractNum w:abstractNumId="0" w15:restartNumberingAfterBreak="0">
+    <w:nsid w:val="047A6FD6"/>
+    <w:multiLevelType w:val="hybridMultilevel"/>
+    <w:tmpl w:val="54BAF2F4"/>
+    <w:lvl w:ilvl="0" w:tplc="04050001">
+      <w:start w:val="1"/>
+      <w:numFmt w:val="bullet"/>
+      <w:lvlText w:val=""/>
+      <w:lvlJc w:val="left"/>
+      <w:pPr>
+        <w:ind w:left="720" w:hanging="360"/>
+      </w:pPr>
+      <w:rPr>
+        <w:rFonts w:ascii="Symbol" w:hAnsi="Symbol" w:hint="default"/>
+      </w:rPr>
+    </w:lvl>
+    <w:lvl w:ilvl="1" w:tplc="04050003" w:tentative="1">
+      <w:start w:val="1"/>
+      <w:numFmt w:val="bullet"/>
+      <w:lvlText w:val="o"/>
+      <w:lvlJc w:val="left"/>
+      <w:pPr>
+        <w:ind w:left="1440" w:hanging="360"/>
+      </w:pPr>
+      <w:rPr>
+        <w:rFonts w:ascii="Courier New" w:hAnsi="Courier New" w:cs="Courier New" w:hint="default"/>
+      </w:rPr>
+    </w:lvl>
+    <w:lvl w:ilvl="2" w:tplc="04050005" w:tentative="1">
+      <w:start w:val="1"/>
+      <w:numFmt w:val="bullet"/>
+      <w:lvlText w:val=""/>
+      <w:lvlJc w:val="left"/>
+      <w:pPr>
+        <w:ind w:left="2160" w:hanging="360"/>
+      </w:pPr>
+      <w:rPr>
+        <w:rFonts w:ascii="Wingdings" w:hAnsi="Wingdings" w:hint="default"/>
+      </w:rPr>
+    </w:lvl>
+    <w:lvl w:ilvl="3" w:tplc="04050001" w:tentative="1">
+      <w:start w:val="1"/>
+      <w:numFmt w:val="bullet"/>
+      <w:lvlText w:val=""/>
+      <w:lvlJc w:val="left"/>
+      <w:pPr>
+        <w:ind w:left="2880" w:hanging="360"/>
+      </w:pPr>
+      <w:rPr>
+        <w:rFonts w:ascii="Symbol" w:hAnsi="Symbol" w:hint="default"/>
+      </w:rPr>
+    </w:lvl>
+    <w:lvl w:ilvl="4" w:tplc="04050003" w:tentative="1">
+      <w:start w:val="1"/>
+      <w:numFmt w:val="bullet"/>
+      <w:lvlText w:val="o"/>
+      <w:lvlJc w:val="left"/>
+      <w:pPr>
+        <w:ind w:left="3600" w:hanging="360"/>
+      </w:pPr>
+      <w:rPr>
+        <w:rFonts w:ascii="Courier New" w:hAnsi="Courier New" w:cs="Courier New" w:hint="default"/>
+      </w:rPr>
+    </w:lvl>
+    <w:lvl w:ilvl="5" w:tplc="04050005" w:tentative="1">
+      <w:start w:val="1"/>
+      <w:numFmt w:val="bullet"/>
+      <w:lvlText w:val=""/>
+      <w:lvlJc w:val="left"/>
+      <w:pPr>
+        <w:ind w:left="4320" w:hanging="360"/>
+      </w:pPr>
+      <w:rPr>
+        <w:rFonts w:ascii="Wingdings" w:hAnsi="Wingdings" w:hint="default"/>
+      </w:rPr>
+    </w:lvl>
+    <w:lvl w:ilvl="6" w:tplc="04050001" w:tentative="1">
+      <w:start w:val="1"/>
+      <w:numFmt w:val="bullet"/>
+      <w:lvlText w:val=""/>
+      <w:lvlJc w:val="left"/>
+      <w:pPr>
+        <w:ind w:left="5040" w:hanging="360"/>
+      </w:pPr>
+      <w:rPr>
+        <w:rFonts w:ascii="Symbol" w:hAnsi="Symbol" w:hint="default"/>
+      </w:rPr>
+    </w:lvl>
+    <w:lvl w:ilvl="7" w:tplc="04050003" w:tentative="1">
+      <w:start w:val="1"/>
+      <w:numFmt w:val="bullet"/>
+      <w:lvlText w:val="o"/>
+      <w:lvlJc w:val="left"/>
+      <w:pPr>
+        <w:ind w:left="5760" w:hanging="360"/>
+      </w:pPr>
+      <w:rPr>
+        <w:rFonts w:ascii="Courier New" w:hAnsi="Courier New" w:cs="Courier New" w:hint="default"/>
+      </w:rPr>
+    </w:lvl>
+    <w:lvl w:ilvl="8" w:tplc="04050005" w:tentative="1">
+      <w:start w:val="1"/>
+      <w:numFmt w:val="bullet"/>
+      <w:lvlText w:val=""/>
+      <w:lvlJc w:val="left"/>
+      <w:pPr>
+        <w:ind w:left="6480" w:hanging="360"/>
+      </w:pPr>
+      <w:rPr>
+        <w:rFonts w:ascii="Wingdings" w:hAnsi="Wingdings" w:hint="default"/>
+      </w:rPr>
+    </w:lvl>
+  </w:abstractNum>
+  <w:abstractNum w:abstractNumId="1" w15:restartNumberingAfterBreak="0">
+    <w:nsid w:val="0D872CC8"/>
+    <w:multiLevelType w:val="hybridMultilevel"/>
+    <w:tmpl w:val="60BC8B94"/>
+    <w:lvl w:ilvl="0" w:tplc="04050001">
+      <w:start w:val="1"/>
+      <w:numFmt w:val="bullet"/>
+      <w:lvlText w:val=""/>
+      <w:lvlJc w:val="left"/>
+      <w:pPr>
+        <w:ind w:left="1428" w:hanging="360"/>
+      </w:pPr>
+      <w:rPr>
+        <w:rFonts w:ascii="Symbol" w:hAnsi="Symbol" w:hint="default"/>
+      </w:rPr>
+    </w:lvl>
+    <w:lvl w:ilvl="1" w:tplc="04050003" w:tentative="1">
+      <w:start w:val="1"/>
+      <w:numFmt w:val="bullet"/>
+      <w:lvlText w:val="o"/>
+      <w:lvlJc w:val="left"/>
+      <w:pPr>
+        <w:ind w:left="2148" w:hanging="360"/>
+      </w:pPr>
+      <w:rPr>
+        <w:rFonts w:ascii="Courier New" w:hAnsi="Courier New" w:cs="Courier New" w:hint="default"/>
+      </w:rPr>
+    </w:lvl>
+    <w:lvl w:ilvl="2" w:tplc="04050005" w:tentative="1">
+      <w:start w:val="1"/>
+      <w:numFmt w:val="bullet"/>
+      <w:lvlText w:val=""/>
+      <w:lvlJc w:val="left"/>
+      <w:pPr>
+        <w:ind w:left="2868" w:hanging="360"/>
+      </w:pPr>
+      <w:rPr>
+        <w:rFonts w:ascii="Wingdings" w:hAnsi="Wingdings" w:hint="default"/>
+      </w:rPr>
+    </w:lvl>
+    <w:lvl w:ilvl="3" w:tplc="04050001" w:tentative="1">
+      <w:start w:val="1"/>
+      <w:numFmt w:val="bullet"/>
+      <w:lvlText w:val=""/>
+      <w:lvlJc w:val="left"/>
+      <w:pPr>
+        <w:ind w:left="3588" w:hanging="360"/>
+      </w:pPr>
+      <w:rPr>
+        <w:rFonts w:ascii="Symbol" w:hAnsi="Symbol" w:hint="default"/>
+      </w:rPr>
+    </w:lvl>
+    <w:lvl w:ilvl="4" w:tplc="04050003" w:tentative="1">
+      <w:start w:val="1"/>
+      <w:numFmt w:val="bullet"/>
+      <w:lvlText w:val="o"/>
+      <w:lvlJc w:val="left"/>
+      <w:pPr>
+        <w:ind w:left="4308" w:hanging="360"/>
+      </w:pPr>
+      <w:rPr>
+        <w:rFonts w:ascii="Courier New" w:hAnsi="Courier New" w:cs="Courier New" w:hint="default"/>
+      </w:rPr>
+    </w:lvl>
+    <w:lvl w:ilvl="5" w:tplc="04050005" w:tentative="1">
+      <w:start w:val="1"/>
+      <w:numFmt w:val="bullet"/>
+      <w:lvlText w:val=""/>
+      <w:lvlJc w:val="left"/>
+      <w:pPr>
+        <w:ind w:left="5028" w:hanging="360"/>
+      </w:pPr>
+      <w:rPr>
+        <w:rFonts w:ascii="Wingdings" w:hAnsi="Wingdings" w:hint="default"/>
+      </w:rPr>
+    </w:lvl>
+    <w:lvl w:ilvl="6" w:tplc="04050001" w:tentative="1">
+      <w:start w:val="1"/>
+      <w:numFmt w:val="bullet"/>
+      <w:lvlText w:val=""/>
+      <w:lvlJc w:val="left"/>
+      <w:pPr>
+        <w:ind w:left="5748" w:hanging="360"/>
+      </w:pPr>
+      <w:rPr>
+        <w:rFonts w:ascii="Symbol" w:hAnsi="Symbol" w:hint="default"/>
+      </w:rPr>
+    </w:lvl>
+    <w:lvl w:ilvl="7" w:tplc="04050003" w:tentative="1">
+      <w:start w:val="1"/>
+      <w:numFmt w:val="bullet"/>
+      <w:lvlText w:val="o"/>
+      <w:lvlJc w:val="left"/>
+      <w:pPr>
+        <w:ind w:left="6468" w:hanging="360"/>
+      </w:pPr>
+      <w:rPr>
+        <w:rFonts w:ascii="Courier New" w:hAnsi="Courier New" w:cs="Courier New" w:hint="default"/>
+      </w:rPr>
+    </w:lvl>
+    <w:lvl w:ilvl="8" w:tplc="04050005" w:tentative="1">
+      <w:start w:val="1"/>
+      <w:numFmt w:val="bullet"/>
+      <w:lvlText w:val=""/>
+      <w:lvlJc w:val="left"/>
+      <w:pPr>
+        <w:ind w:left="7188" w:hanging="360"/>
+      </w:pPr>
+      <w:rPr>
+        <w:rFonts w:ascii="Wingdings" w:hAnsi="Wingdings" w:hint="default"/>
+      </w:rPr>
+    </w:lvl>
+  </w:abstractNum>
+  <w:abstractNum w:abstractNumId="2" w15:restartNumberingAfterBreak="0">
+    <w:nsid w:val="4DB31482"/>
+    <w:multiLevelType w:val="hybridMultilevel"/>
+    <w:tmpl w:val="03F8C3F8"/>
+    <w:lvl w:ilvl="0" w:tplc="04050001">
+      <w:start w:val="1"/>
+      <w:numFmt w:val="bullet"/>
+      <w:lvlText w:val=""/>
+      <w:lvlJc w:val="left"/>
+      <w:pPr>
+        <w:ind w:left="1428" w:hanging="360"/>
+      </w:pPr>
+      <w:rPr>
+        <w:rFonts w:ascii="Symbol" w:hAnsi="Symbol" w:hint="default"/>
+      </w:rPr>
+    </w:lvl>
+    <w:lvl w:ilvl="1" w:tplc="04050003" w:tentative="1">
+      <w:start w:val="1"/>
+      <w:numFmt w:val="bullet"/>
+      <w:lvlText w:val="o"/>
+      <w:lvlJc w:val="left"/>
+      <w:pPr>
+        <w:ind w:left="2148" w:hanging="360"/>
+      </w:pPr>
+      <w:rPr>
+        <w:rFonts w:ascii="Courier New" w:hAnsi="Courier New" w:cs="Courier New" w:hint="default"/>
+      </w:rPr>
+    </w:lvl>
+    <w:lvl w:ilvl="2" w:tplc="04050005" w:tentative="1">
+      <w:start w:val="1"/>
+      <w:numFmt w:val="bullet"/>
+      <w:lvlText w:val=""/>
+      <w:lvlJc w:val="left"/>
+      <w:pPr>
+        <w:ind w:left="2868" w:hanging="360"/>
+      </w:pPr>
+      <w:rPr>
+        <w:rFonts w:ascii="Wingdings" w:hAnsi="Wingdings" w:hint="default"/>
+      </w:rPr>
+    </w:lvl>
+    <w:lvl w:ilvl="3" w:tplc="04050001" w:tentative="1">
+      <w:start w:val="1"/>
+      <w:numFmt w:val="bullet"/>
+      <w:lvlText w:val=""/>
+      <w:lvlJc w:val="left"/>
+      <w:pPr>
+        <w:ind w:left="3588" w:hanging="360"/>
+      </w:pPr>
+      <w:rPr>
+        <w:rFonts w:ascii="Symbol" w:hAnsi="Symbol" w:hint="default"/>
+      </w:rPr>
+    </w:lvl>
+    <w:lvl w:ilvl="4" w:tplc="04050003" w:tentative="1">
+      <w:start w:val="1"/>
+      <w:numFmt w:val="bullet"/>
+      <w:lvlText w:val="o"/>
+      <w:lvlJc w:val="left"/>
+      <w:pPr>
+        <w:ind w:left="4308" w:hanging="360"/>
+      </w:pPr>
+      <w:rPr>
+        <w:rFonts w:ascii="Courier New" w:hAnsi="Courier New" w:cs="Courier New" w:hint="default"/>
+      </w:rPr>
+    </w:lvl>
+    <w:lvl w:ilvl="5" w:tplc="04050005" w:tentative="1">
+      <w:start w:val="1"/>
+      <w:numFmt w:val="bullet"/>
+      <w:lvlText w:val=""/>
+      <w:lvlJc w:val="left"/>
+      <w:pPr>
+        <w:ind w:left="5028" w:hanging="360"/>
+      </w:pPr>
+      <w:rPr>
+        <w:rFonts w:ascii="Wingdings" w:hAnsi="Wingdings" w:hint="default"/>
+      </w:rPr>
+    </w:lvl>
+    <w:lvl w:ilvl="6" w:tplc="04050001" w:tentative="1">
+      <w:start w:val="1"/>
+      <w:numFmt w:val="bullet"/>
+      <w:lvlText w:val=""/>
+      <w:lvlJc w:val="left"/>
+      <w:pPr>
+        <w:ind w:left="5748" w:hanging="360"/>
+      </w:pPr>
+      <w:rPr>
+        <w:rFonts w:ascii="Symbol" w:hAnsi="Symbol" w:hint="default"/>
+      </w:rPr>
+    </w:lvl>
+    <w:lvl w:ilvl="7" w:tplc="04050003" w:tentative="1">
+      <w:start w:val="1"/>
+      <w:numFmt w:val="bullet"/>
+      <w:lvlText w:val="o"/>
+      <w:lvlJc w:val="left"/>
+      <w:pPr>
+        <w:ind w:left="6468" w:hanging="360"/>
+      </w:pPr>
+      <w:rPr>
+        <w:rFonts w:ascii="Courier New" w:hAnsi="Courier New" w:cs="Courier New" w:hint="default"/>
+      </w:rPr>
+    </w:lvl>
+    <w:lvl w:ilvl="8" w:tplc="04050005" w:tentative="1">
+      <w:start w:val="1"/>
+      <w:numFmt w:val="bullet"/>
+      <w:lvlText w:val=""/>
+      <w:lvlJc w:val="left"/>
+      <w:pPr>
+        <w:ind w:left="7188" w:hanging="360"/>
+      </w:pPr>
+      <w:rPr>
+        <w:rFonts w:ascii="Wingdings" w:hAnsi="Wingdings" w:hint="default"/>
+      </w:rPr>
+    </w:lvl>
+  </w:abstractNum>
+  <w:abstractNum w:abstractNumId="3" w15:restartNumberingAfterBreak="0">
     <w:nsid w:val="502A1104"/>
     <w:multiLevelType w:val="hybridMultilevel"/>
     <w:tmpl w:val="2EF6E088"/>
@@ -2433,7 +4362,7 @@
       </w:pPr>
     </w:lvl>
   </w:abstractNum>
-  <w:abstractNum w:abstractNumId="1" w15:restartNumberingAfterBreak="0">
+  <w:abstractNum w:abstractNumId="4" w15:restartNumberingAfterBreak="0">
     <w:nsid w:val="5D9A2EF5"/>
     <w:multiLevelType w:val="hybridMultilevel"/>
     <w:tmpl w:val="0B2022BA"/>
@@ -2522,7 +4451,7 @@
       </w:pPr>
     </w:lvl>
   </w:abstractNum>
-  <w:abstractNum w:abstractNumId="2" w15:restartNumberingAfterBreak="0">
+  <w:abstractNum w:abstractNumId="5" w15:restartNumberingAfterBreak="0">
     <w:nsid w:val="7E012F29"/>
     <w:multiLevelType w:val="hybridMultilevel"/>
     <w:tmpl w:val="DC4CE67C"/>
@@ -2636,13 +4565,22 @@
     </w:lvl>
   </w:abstractNum>
   <w:num w:numId="1" w16cid:durableId="1976448157">
+    <w:abstractNumId w:val="4"/>
+  </w:num>
+  <w:num w:numId="2" w16cid:durableId="1206025700">
+    <w:abstractNumId w:val="3"/>
+  </w:num>
+  <w:num w:numId="3" w16cid:durableId="1198856082">
+    <w:abstractNumId w:val="5"/>
+  </w:num>
+  <w:num w:numId="4" w16cid:durableId="120733389">
     <w:abstractNumId w:val="1"/>
   </w:num>
-  <w:num w:numId="2" w16cid:durableId="1206025700">
+  <w:num w:numId="5" w16cid:durableId="59014410">
+    <w:abstractNumId w:val="2"/>
+  </w:num>
+  <w:num w:numId="6" w16cid:durableId="1441608323">
     <w:abstractNumId w:val="0"/>
-  </w:num>
-  <w:num w:numId="3" w16cid:durableId="1198856082">
-    <w:abstractNumId w:val="2"/>
   </w:num>
 </w:numbering>
 </file>
@@ -3584,9 +5522,12 @@
 </file>
 
 <file path=customXml/item1.xml><?xml version="1.0" encoding="utf-8"?>
-<p:properties xmlns:p="http://schemas.microsoft.com/office/2006/metadata/properties" xmlns:xsi="http://www.w3.org/2001/XMLSchema-instance" xmlns:pc="http://schemas.microsoft.com/office/infopath/2007/PartnerControls">
-  <documentManagement/>
-</p:properties>
+<?mso-contentType ?>
+<FormTemplates xmlns="http://schemas.microsoft.com/sharepoint/v3/contenttype/forms">
+  <Display>DocumentLibraryForm</Display>
+  <Edit>DocumentLibraryForm</Edit>
+  <New>DocumentLibraryForm</New>
+</FormTemplates>
 </file>
 
 <file path=customXml/item2.xml><?xml version="1.0" encoding="utf-8"?>
@@ -3754,19 +5695,15 @@
 </file>
 
 <file path=customXml/item3.xml><?xml version="1.0" encoding="utf-8"?>
-<?mso-contentType ?>
-<FormTemplates xmlns="http://schemas.microsoft.com/sharepoint/v3/contenttype/forms">
-  <Display>DocumentLibraryForm</Display>
-  <Edit>DocumentLibraryForm</Edit>
-  <New>DocumentLibraryForm</New>
-</FormTemplates>
+<p:properties xmlns:p="http://schemas.microsoft.com/office/2006/metadata/properties" xmlns:xsi="http://www.w3.org/2001/XMLSchema-instance" xmlns:pc="http://schemas.microsoft.com/office/infopath/2007/PartnerControls">
+  <documentManagement/>
+</p:properties>
 </file>
 
 <file path=customXml/itemProps1.xml><?xml version="1.0" encoding="utf-8"?>
-<ds:datastoreItem xmlns:ds="http://schemas.openxmlformats.org/officeDocument/2006/customXml" ds:itemID="{EC09EA0D-CD8F-45FD-82A1-7551EC1C4498}">
+<ds:datastoreItem xmlns:ds="http://schemas.openxmlformats.org/officeDocument/2006/customXml" ds:itemID="{CBA079B5-5EEF-4C10-BC59-60448D9514FB}">
   <ds:schemaRefs>
-    <ds:schemaRef ds:uri="http://schemas.microsoft.com/office/2006/metadata/properties"/>
-    <ds:schemaRef ds:uri="http://schemas.microsoft.com/office/infopath/2007/PartnerControls"/>
+    <ds:schemaRef ds:uri="http://schemas.microsoft.com/sharepoint/v3/contenttype/forms"/>
   </ds:schemaRefs>
 </ds:datastoreItem>
 </file>
@@ -3790,9 +5727,10 @@
 </file>
 
 <file path=customXml/itemProps3.xml><?xml version="1.0" encoding="utf-8"?>
-<ds:datastoreItem xmlns:ds="http://schemas.openxmlformats.org/officeDocument/2006/customXml" ds:itemID="{CBA079B5-5EEF-4C10-BC59-60448D9514FB}">
+<ds:datastoreItem xmlns:ds="http://schemas.openxmlformats.org/officeDocument/2006/customXml" ds:itemID="{EC09EA0D-CD8F-45FD-82A1-7551EC1C4498}">
   <ds:schemaRefs>
-    <ds:schemaRef ds:uri="http://schemas.microsoft.com/sharepoint/v3/contenttype/forms"/>
+    <ds:schemaRef ds:uri="http://schemas.microsoft.com/office/2006/metadata/properties"/>
+    <ds:schemaRef ds:uri="http://schemas.microsoft.com/office/infopath/2007/PartnerControls"/>
   </ds:schemaRefs>
 </ds:datastoreItem>
 </file>
</xml_diff>

<commit_message>
add articles to documentation
</commit_message>
<xml_diff>
--- a/dokumentace.docx
+++ b/dokumentace.docx
@@ -274,15 +274,7 @@
           <w:szCs w:val="24"/>
           <w:lang w:val="cs-CZ"/>
         </w:rPr>
-        <w:t xml:space="preserve"> je napsán v jazyce </w:t>
-      </w:r>
-      <w:r>
-        <w:rPr>
-          <w:sz w:val="24"/>
-          <w:szCs w:val="24"/>
-          <w:lang w:val="cs-CZ"/>
-        </w:rPr>
-        <w:t>C</w:t>
+        <w:t xml:space="preserve"> je napsán v jazyce C</w:t>
       </w:r>
       <w:r>
         <w:rPr>
@@ -297,31 +289,7 @@
           <w:szCs w:val="24"/>
           <w:lang w:val="cs-CZ"/>
         </w:rPr>
-        <w:t xml:space="preserve"> </w:t>
-      </w:r>
-      <w:r>
-        <w:rPr>
-          <w:sz w:val="24"/>
-          <w:szCs w:val="24"/>
-          <w:lang w:val="cs-CZ"/>
-        </w:rPr>
-        <w:t>.NET 5.0</w:t>
-      </w:r>
-      <w:r>
-        <w:rPr>
-          <w:sz w:val="24"/>
-          <w:szCs w:val="24"/>
-          <w:lang w:val="cs-CZ"/>
-        </w:rPr>
-        <w:t xml:space="preserve"> a </w:t>
-      </w:r>
-      <w:r>
-        <w:rPr>
-          <w:sz w:val="24"/>
-          <w:szCs w:val="24"/>
-          <w:lang w:val="cs-CZ"/>
-        </w:rPr>
-        <w:t xml:space="preserve">jedná se o Windows Forms App. Program obsahuje 2 různé hry, které se ovládají pomocí klávesnice a 2 umělé inteligence, které dokážou hrát tetris. </w:t>
+        <w:t xml:space="preserve"> .NET 5.0 a jedná se o Windows Forms App. Program obsahuje 2 různé hry, které se ovládají pomocí klávesnice a 2 umělé inteligence, které dokážou hrát tetris. </w:t>
       </w:r>
     </w:p>
     <w:p>
@@ -3517,6 +3485,273 @@
     </w:p>
     <w:p>
       <w:pPr>
+        <w:ind w:firstLine="708"/>
+        <w:rPr>
+          <w:lang w:val="cs-CZ"/>
+        </w:rPr>
+      </w:pPr>
+      <w:r>
+        <w:rPr>
+          <w:lang w:val="cs-CZ"/>
+        </w:rPr>
+        <w:t>Zápočtový program obsahuje umělou inteligenci, která je více či méně schopná hrát hru. Avšak není zde jenom jedna AI, ale dokonce 2</w:t>
+      </w:r>
+      <w:r>
+        <w:rPr>
+          <w:lang w:val="cs-CZ"/>
+        </w:rPr>
+        <w:t>.</w:t>
+      </w:r>
+      <w:r>
+        <w:rPr>
+          <w:lang w:val="cs-CZ"/>
+        </w:rPr>
+        <w:t xml:space="preserve"> </w:t>
+      </w:r>
+      <w:r>
+        <w:rPr>
+          <w:lang w:val="cs-CZ"/>
+        </w:rPr>
+        <w:t>A</w:t>
+      </w:r>
+      <w:r>
+        <w:rPr>
+          <w:lang w:val="cs-CZ"/>
+        </w:rPr>
+        <w:t xml:space="preserve"> nejsou si</w:t>
+      </w:r>
+      <w:r>
+        <w:rPr>
+          <w:lang w:val="cs-CZ"/>
+        </w:rPr>
+        <w:t xml:space="preserve"> vůbec </w:t>
+      </w:r>
+      <w:r>
+        <w:rPr>
+          <w:lang w:val="cs-CZ"/>
+        </w:rPr>
+        <w:t xml:space="preserve">podobné! </w:t>
+      </w:r>
+      <w:r>
+        <w:rPr>
+          <w:lang w:val="cs-CZ"/>
+        </w:rPr>
+        <w:t>Jedna se jmenuje HardDropAI a jak už název napovíd</w:t>
+      </w:r>
+      <w:r>
+        <w:rPr>
+          <w:lang w:val="cs-CZ"/>
+        </w:rPr>
+        <w:t>á, tak</w:t>
+      </w:r>
+      <w:r>
+        <w:rPr>
+          <w:lang w:val="cs-CZ"/>
+        </w:rPr>
+        <w:t xml:space="preserve"> od této „inteligence“ nemůžeme čekat nějaké epické rotace </w:t>
+      </w:r>
+      <w:r>
+        <w:rPr>
+          <w:lang w:val="cs-CZ"/>
+        </w:rPr>
+        <w:t xml:space="preserve">a triky </w:t>
+      </w:r>
+      <w:r>
+        <w:rPr>
+          <w:lang w:val="cs-CZ"/>
+        </w:rPr>
+        <w:t xml:space="preserve">při hře. </w:t>
+      </w:r>
+      <w:r>
+        <w:rPr>
+          <w:lang w:val="cs-CZ"/>
+        </w:rPr>
+        <w:t>Vygenerovaná figurka se nejprve dostane do správné rotace a správné svislé polohy a následně jen klesá, dokud je to možné. Proto je název HardDrop</w:t>
+      </w:r>
+      <w:r>
+        <w:rPr>
+          <w:lang w:val="cs-CZ"/>
+        </w:rPr>
+        <w:t>AI</w:t>
+      </w:r>
+      <w:r>
+        <w:rPr>
+          <w:lang w:val="cs-CZ"/>
+        </w:rPr>
+        <w:t>. Druhá má kratší název – AI, zato je mnohem efektivnější a „moudřejší</w:t>
+      </w:r>
+      <w:r>
+        <w:rPr>
+          <w:lang w:val="cs-CZ"/>
+        </w:rPr>
+        <w:t>“</w:t>
+      </w:r>
+      <w:r>
+        <w:rPr>
+          <w:lang w:val="cs-CZ"/>
+        </w:rPr>
+        <w:t xml:space="preserve">. Vygenerovaná figurka má možnost se dostat i POD nebo DO jiné figurky. </w:t>
+      </w:r>
+      <w:r>
+        <w:rPr>
+          <w:lang w:val="cs-CZ"/>
+        </w:rPr>
+        <w:t xml:space="preserve">Při průběhu obou AI můžeme nalézt 3 různé </w:t>
+      </w:r>
+      <w:r>
+        <w:rPr>
+          <w:lang w:val="cs-CZ"/>
+        </w:rPr>
+        <w:t>fáze</w:t>
+      </w:r>
+      <w:r>
+        <w:rPr>
+          <w:lang w:val="cs-CZ"/>
+        </w:rPr>
+        <w:t xml:space="preserve">, které se cyklí stále dokola. </w:t>
+      </w:r>
+      <w:r>
+        <w:rPr>
+          <w:lang w:val="cs-CZ"/>
+        </w:rPr>
+        <w:t>Fáze</w:t>
+      </w:r>
+      <w:r>
+        <w:rPr>
+          <w:lang w:val="cs-CZ"/>
+        </w:rPr>
+        <w:t xml:space="preserve"> jsou následující:</w:t>
+      </w:r>
+    </w:p>
+    <w:p>
+      <w:pPr>
+        <w:pStyle w:val="Odstavecseseznamem"/>
+        <w:numPr>
+          <w:ilvl w:val="0"/>
+          <w:numId w:val="9"/>
+        </w:numPr>
+        <w:rPr>
+          <w:lang w:val="cs-CZ"/>
+        </w:rPr>
+      </w:pPr>
+      <w:r>
+        <w:rPr>
+          <w:lang w:val="cs-CZ"/>
+        </w:rPr>
+        <w:t xml:space="preserve">Nalezení všech pozic, mezi kterými se budeme </w:t>
+      </w:r>
+      <w:r>
+        <w:rPr>
+          <w:lang w:val="cs-CZ"/>
+        </w:rPr>
+        <w:t xml:space="preserve">následně </w:t>
+      </w:r>
+      <w:r>
+        <w:rPr>
+          <w:lang w:val="cs-CZ"/>
+        </w:rPr>
+        <w:t>rozhodovat</w:t>
+      </w:r>
+      <w:r>
+        <w:rPr>
+          <w:lang w:val="cs-CZ"/>
+        </w:rPr>
+        <w:t>.</w:t>
+      </w:r>
+    </w:p>
+    <w:p>
+      <w:pPr>
+        <w:pStyle w:val="Odstavecseseznamem"/>
+        <w:numPr>
+          <w:ilvl w:val="0"/>
+          <w:numId w:val="9"/>
+        </w:numPr>
+        <w:rPr>
+          <w:lang w:val="cs-CZ"/>
+        </w:rPr>
+      </w:pPr>
+      <w:r>
+        <w:rPr>
+          <w:lang w:val="cs-CZ"/>
+        </w:rPr>
+        <w:t>Bodový systém rozhodne, která pozice je pro dosavadní</w:t>
+      </w:r>
+      <w:r>
+        <w:rPr>
+          <w:lang w:val="cs-CZ"/>
+        </w:rPr>
+        <w:t xml:space="preserve"> hrací desku optimální.</w:t>
+      </w:r>
+    </w:p>
+    <w:p>
+      <w:pPr>
+        <w:pStyle w:val="Odstavecseseznamem"/>
+        <w:numPr>
+          <w:ilvl w:val="0"/>
+          <w:numId w:val="9"/>
+        </w:numPr>
+        <w:rPr>
+          <w:lang w:val="cs-CZ"/>
+        </w:rPr>
+      </w:pPr>
+      <w:r>
+        <w:rPr>
+          <w:lang w:val="cs-CZ"/>
+        </w:rPr>
+        <w:t>Máme už rozhodnuto a</w:t>
+      </w:r>
+      <w:r>
+        <w:rPr>
+          <w:lang w:val="cs-CZ"/>
+        </w:rPr>
+        <w:t xml:space="preserve"> zbývá jenom „najít cestu od startovní pozice do cíle“.</w:t>
+      </w:r>
+    </w:p>
+    <w:p>
+      <w:pPr>
+        <w:rPr>
+          <w:lang w:val="cs-CZ"/>
+        </w:rPr>
+      </w:pPr>
+      <w:r>
+        <w:rPr>
+          <w:lang w:val="cs-CZ"/>
+        </w:rPr>
+        <w:t>Druhý krok je v</w:t>
+      </w:r>
+      <w:r>
+        <w:rPr>
+          <w:lang w:val="cs-CZ"/>
+        </w:rPr>
+        <w:t> </w:t>
+      </w:r>
+      <w:r>
+        <w:rPr>
+          <w:lang w:val="cs-CZ"/>
+        </w:rPr>
+        <w:t>obou</w:t>
+      </w:r>
+      <w:r>
+        <w:rPr>
+          <w:lang w:val="cs-CZ"/>
+        </w:rPr>
+        <w:t xml:space="preserve"> </w:t>
+      </w:r>
+      <w:r>
+        <w:rPr>
+          <w:lang w:val="cs-CZ"/>
+        </w:rPr>
+        <w:t>AI téměř, až na nějaké drobnosti, identický. Ostatní kroky nemají skoro nic společného. Postupy se liší dramaticky</w:t>
+      </w:r>
+      <w:r>
+        <w:rPr>
+          <w:lang w:val="cs-CZ"/>
+        </w:rPr>
+        <w:t>, avšak i přes to používá druhá AI mnohé metody z třídy HardDropAI.</w:t>
+      </w:r>
+    </w:p>
+    <w:p>
+      <w:pPr>
         <w:rPr>
           <w:rStyle w:val="Odkazjemn"/>
           <w:lang w:val="cs-CZ"/>
@@ -3535,6 +3770,464 @@
           <w:lang w:val="cs-CZ"/>
         </w:rPr>
         <w:t>všechny cesty vedou na hrací desku</w:t>
+      </w:r>
+    </w:p>
+    <w:p>
+      <w:pPr>
+        <w:rPr>
+          <w:lang w:val="cs-CZ"/>
+        </w:rPr>
+      </w:pPr>
+      <w:r>
+        <w:rPr>
+          <w:lang w:val="cs-CZ"/>
+        </w:rPr>
+        <w:tab/>
+      </w:r>
+      <w:r>
+        <w:rPr>
+          <w:b/>
+          <w:bCs/>
+          <w:lang w:val="cs-CZ"/>
+        </w:rPr>
+        <w:t>HardDropAI</w:t>
+      </w:r>
+      <w:r>
+        <w:rPr>
+          <w:lang w:val="cs-CZ"/>
+        </w:rPr>
+        <w:t xml:space="preserve">, jak bylo v předešlé části zmíněno, je sice „hloupější a slabší“, ale na druhou stranu je časově méně náročnější. V hlavní třídě Form1.cs se nachází globální proměnná </w:t>
+      </w:r>
+      <w:r>
+        <w:rPr>
+          <w:rFonts w:ascii="Courier New" w:hAnsi="Courier New" w:cs="Courier New"/>
+          <w:lang w:val="cs-CZ"/>
+        </w:rPr>
+        <w:t>int[</w:t>
+      </w:r>
+      <w:r>
+        <w:rPr>
+          <w:rFonts w:ascii="Courier New" w:hAnsi="Courier New" w:cs="Courier New"/>
+          <w:lang w:val="cs-CZ"/>
+        </w:rPr>
+        <w:t>5</w:t>
+      </w:r>
+      <w:r>
+        <w:rPr>
+          <w:rFonts w:ascii="Courier New" w:hAnsi="Courier New" w:cs="Courier New"/>
+          <w:lang w:val="cs-CZ"/>
+        </w:rPr>
+        <w:t>,</w:t>
+      </w:r>
+      <w:r>
+        <w:rPr>
+          <w:rFonts w:ascii="Courier New" w:hAnsi="Courier New" w:cs="Courier New"/>
+          <w:lang w:val="cs-CZ"/>
+        </w:rPr>
+        <w:t>2</w:t>
+      </w:r>
+      <w:r>
+        <w:rPr>
+          <w:rFonts w:ascii="Courier New" w:hAnsi="Courier New" w:cs="Courier New"/>
+          <w:lang w:val="cs-CZ"/>
+        </w:rPr>
+        <w:t>] placeToDropFrom</w:t>
+      </w:r>
+      <w:r>
+        <w:rPr>
+          <w:lang w:val="cs-CZ"/>
+        </w:rPr>
+        <w:t>, která je výsledkem komplikovaného hledání nejlepší pozice, ze které po HardDropu získáme optimální výsledek. Optimální pozici získáme zavoláním statické metody ze statické třídy HardDropAI</w:t>
+      </w:r>
+      <w:r>
+        <w:rPr>
+          <w:lang w:val="cs-CZ"/>
+        </w:rPr>
+        <w:t xml:space="preserve"> – </w:t>
+      </w:r>
+      <w:r>
+        <w:rPr>
+          <w:rFonts w:ascii="Courier New" w:hAnsi="Courier New" w:cs="Courier New"/>
+          <w:lang w:val="cs-CZ"/>
+        </w:rPr>
+        <w:t>placeToDropFrom = HardDropAI.FindBestPlaceForDrop(ref GameBoard gb, Shape shp);</w:t>
+      </w:r>
+      <w:r>
+        <w:rPr>
+          <w:lang w:val="cs-CZ"/>
+        </w:rPr>
+        <w:t>. Tato metoda</w:t>
+      </w:r>
+      <w:r>
+        <w:rPr>
+          <w:lang w:val="cs-CZ"/>
+        </w:rPr>
+        <w:t xml:space="preserve"> zavolá</w:t>
+      </w:r>
+      <w:r>
+        <w:rPr>
+          <w:lang w:val="cs-CZ"/>
+        </w:rPr>
+        <w:t xml:space="preserve"> ve svém průběhu 13 dalších metod</w:t>
+      </w:r>
+      <w:r>
+        <w:rPr>
+          <w:lang w:val="cs-CZ"/>
+        </w:rPr>
+        <w:t xml:space="preserve">. Všechny však nebudeme probírat do puntíku. Nyní nás zajímá jenom první řádek této funkce– </w:t>
+      </w:r>
+      <w:r>
+        <w:rPr>
+          <w:rFonts w:ascii="Courier New" w:hAnsi="Courier New" w:cs="Courier New"/>
+          <w:lang w:val="cs-CZ"/>
+        </w:rPr>
+        <w:t>int[,,] drops = findAllHardDrops(ref GameBoard gb, Shape shp);</w:t>
+      </w:r>
+      <w:r>
+        <w:rPr>
+          <w:lang w:val="cs-CZ"/>
+        </w:rPr>
+        <w:t xml:space="preserve"> –, zbytek je popsán v dalších kapitolách. Tato metoda</w:t>
+      </w:r>
+      <w:r>
+        <w:rPr>
+          <w:lang w:val="cs-CZ"/>
+        </w:rPr>
+        <w:t xml:space="preserve"> posune čerstvě vygenerovanou aktivní figurku nejvíc doleva a postupně zapisuje souřadnice TetroBlocku po HardDropu. Takhle se to </w:t>
+      </w:r>
+      <w:r>
+        <w:rPr>
+          <w:lang w:val="cs-CZ"/>
+        </w:rPr>
+        <w:t>opakuje,</w:t>
+      </w:r>
+      <w:r>
+        <w:rPr>
+          <w:lang w:val="cs-CZ"/>
+        </w:rPr>
+        <w:t xml:space="preserve"> dokud nejsou vyzkoušeny všechny pozice ve všech rotacích. </w:t>
+      </w:r>
+      <w:r>
+        <w:rPr>
+          <w:lang w:val="cs-CZ"/>
+        </w:rPr>
+        <w:t xml:space="preserve">Hodnota </w:t>
+      </w:r>
+      <w:r>
+        <w:rPr>
+          <w:rFonts w:ascii="Courier New" w:hAnsi="Courier New" w:cs="Courier New"/>
+          <w:lang w:val="cs-CZ"/>
+        </w:rPr>
+        <w:t xml:space="preserve">drops[i, </w:t>
+      </w:r>
+      <w:r>
+        <w:rPr>
+          <w:rFonts w:ascii="Courier New" w:hAnsi="Courier New" w:cs="Courier New"/>
+          <w:lang w:val="cs-CZ"/>
+        </w:rPr>
+        <w:t>0</w:t>
+      </w:r>
+      <w:r>
+        <w:rPr>
+          <w:rFonts w:ascii="Courier New" w:hAnsi="Courier New" w:cs="Courier New"/>
+          <w:lang w:val="cs-CZ"/>
+        </w:rPr>
+        <w:t>, 2]</w:t>
+      </w:r>
+      <w:r>
+        <w:rPr>
+          <w:lang w:val="cs-CZ"/>
+        </w:rPr>
+        <w:t xml:space="preserve"> označuje kolikrát musí TetroBlock rotovat doprava, než se dostane do správného rozpoložení. Tato informace usnadňuje v budoucnu práci.</w:t>
+      </w:r>
+    </w:p>
+    <w:p>
+      <w:pPr>
+        <w:rPr>
+          <w:lang w:val="cs-CZ"/>
+        </w:rPr>
+      </w:pPr>
+      <w:r>
+        <w:rPr>
+          <w:lang w:val="cs-CZ"/>
+        </w:rPr>
+        <w:tab/>
+      </w:r>
+      <w:r>
+        <w:rPr>
+          <w:b/>
+          <w:bCs/>
+          <w:lang w:val="cs-CZ"/>
+        </w:rPr>
+        <w:t>AI</w:t>
+      </w:r>
+      <w:r>
+        <w:rPr>
+          <w:lang w:val="cs-CZ"/>
+        </w:rPr>
+        <w:t xml:space="preserve"> má tento krok mnohem složitější a propracovanější.</w:t>
+      </w:r>
+      <w:r>
+        <w:rPr>
+          <w:lang w:val="cs-CZ"/>
+        </w:rPr>
+        <w:t xml:space="preserve"> V tomto případě používáme upravenou verzi </w:t>
+      </w:r>
+      <w:r>
+        <w:rPr>
+          <w:lang w:val="cs-CZ"/>
+        </w:rPr>
+        <w:t xml:space="preserve">BFS algoritmu </w:t>
+      </w:r>
+      <w:r>
+        <w:rPr>
+          <w:lang w:val="cs-CZ"/>
+        </w:rPr>
+        <w:t xml:space="preserve">pro </w:t>
+      </w:r>
+      <w:r>
+        <w:rPr>
+          <w:lang w:val="cs-CZ"/>
+        </w:rPr>
+        <w:t xml:space="preserve">prohledávání stavového prostoru. Stavový prostor je aktuální hrací deska. </w:t>
+      </w:r>
+      <w:r>
+        <w:rPr>
+          <w:lang w:val="cs-CZ"/>
+        </w:rPr>
+        <w:t xml:space="preserve">Při prohledávání využíváme frontu, která kromě informací o souřadnicích nese i navigace k danému místu od startu.  </w:t>
+      </w:r>
+      <w:r>
+        <w:rPr>
+          <w:lang w:val="cs-CZ"/>
+        </w:rPr>
+        <w:t>Výsledkem prohledávání je uložení všech pozic do fronty</w:t>
+      </w:r>
+      <w:r>
+        <w:rPr>
+          <w:lang w:val="cs-CZ"/>
+        </w:rPr>
+        <w:t xml:space="preserve"> (recyklujeme </w:t>
+      </w:r>
+      <w:r>
+        <w:rPr>
+          <w:lang w:val="cs-CZ"/>
+        </w:rPr>
+        <w:lastRenderedPageBreak/>
+        <w:t>datovou strukturu)</w:t>
+      </w:r>
+      <w:r>
+        <w:rPr>
+          <w:lang w:val="cs-CZ"/>
+        </w:rPr>
+        <w:t>, která kromě konečných pozic uchovává i „navigaci“ k dané pozici.</w:t>
+      </w:r>
+      <w:r>
+        <w:rPr>
+          <w:lang w:val="cs-CZ"/>
+        </w:rPr>
+        <w:t xml:space="preserve"> To je velmi praktické. Prohledávání probíhá následovně:</w:t>
+      </w:r>
+    </w:p>
+    <w:p>
+      <w:pPr>
+        <w:pStyle w:val="Odstavecseseznamem"/>
+        <w:numPr>
+          <w:ilvl w:val="0"/>
+          <w:numId w:val="10"/>
+        </w:numPr>
+        <w:rPr>
+          <w:rStyle w:val="Odkazjemn"/>
+          <w:smallCaps w:val="0"/>
+          <w:color w:val="auto"/>
+          <w:sz w:val="22"/>
+          <w:lang w:val="cs-CZ"/>
+        </w:rPr>
+      </w:pPr>
+      <w:r>
+        <w:rPr>
+          <w:rStyle w:val="Odkazjemn"/>
+          <w:smallCaps w:val="0"/>
+          <w:color w:val="auto"/>
+          <w:sz w:val="22"/>
+          <w:lang w:val="cs-CZ"/>
+        </w:rPr>
+        <w:t xml:space="preserve">Vybereme prvek z fronty (potřebujeme, aby metoda </w:t>
+      </w:r>
+      <w:r>
+        <w:rPr>
+          <w:rStyle w:val="Odkazjemn"/>
+          <w:rFonts w:ascii="Courier New" w:hAnsi="Courier New" w:cs="Courier New"/>
+          <w:smallCaps w:val="0"/>
+          <w:color w:val="auto"/>
+          <w:sz w:val="22"/>
+          <w:lang w:val="cs-CZ"/>
+        </w:rPr>
+        <w:t>fronta.Pop()</w:t>
+      </w:r>
+      <w:r>
+        <w:rPr>
+          <w:rStyle w:val="Odkazjemn"/>
+          <w:smallCaps w:val="0"/>
+          <w:color w:val="auto"/>
+          <w:sz w:val="22"/>
+          <w:lang w:val="cs-CZ"/>
+        </w:rPr>
+        <w:t xml:space="preserve"> kromě souřadnic vrátila i navigaci, tedy klasický string, kde jednotlivé chary znamenají pohyb některým směrem nebo rotaci, proto</w:t>
+      </w:r>
+      <w:r>
+        <w:rPr>
+          <w:rStyle w:val="Odkazjemn"/>
+          <w:smallCaps w:val="0"/>
+          <w:color w:val="auto"/>
+          <w:sz w:val="22"/>
+          <w:lang w:val="cs-CZ"/>
+        </w:rPr>
+        <w:t xml:space="preserve"> je návratová hodnota objekt </w:t>
+      </w:r>
+      <w:r>
+        <w:rPr>
+          <w:rStyle w:val="Odkazjemn"/>
+          <w:rFonts w:ascii="Courier New" w:hAnsi="Courier New" w:cs="Courier New"/>
+          <w:smallCaps w:val="0"/>
+          <w:color w:val="auto"/>
+          <w:sz w:val="22"/>
+          <w:lang w:val="cs-CZ"/>
+        </w:rPr>
+        <w:t>InfoBlock</w:t>
+      </w:r>
+      <w:r>
+        <w:rPr>
+          <w:rStyle w:val="Odkazjemn"/>
+          <w:smallCaps w:val="0"/>
+          <w:color w:val="auto"/>
+          <w:sz w:val="22"/>
+          <w:lang w:val="cs-CZ"/>
+        </w:rPr>
+        <w:t>, což lze přirovnat k obyčejné struktuře o 2 proměnných)</w:t>
+      </w:r>
+      <w:r>
+        <w:rPr>
+          <w:rStyle w:val="Odkazjemn"/>
+          <w:smallCaps w:val="0"/>
+          <w:color w:val="auto"/>
+          <w:sz w:val="22"/>
+          <w:lang w:val="cs-CZ"/>
+        </w:rPr>
+        <w:t>.</w:t>
+      </w:r>
+    </w:p>
+    <w:p>
+      <w:pPr>
+        <w:pStyle w:val="Odstavecseseznamem"/>
+        <w:numPr>
+          <w:ilvl w:val="0"/>
+          <w:numId w:val="10"/>
+        </w:numPr>
+        <w:rPr>
+          <w:rStyle w:val="Odkazjemn"/>
+          <w:smallCaps w:val="0"/>
+          <w:color w:val="auto"/>
+          <w:sz w:val="22"/>
+          <w:lang w:val="cs-CZ"/>
+        </w:rPr>
+      </w:pPr>
+      <w:r>
+        <w:rPr>
+          <w:rStyle w:val="Odkazjemn"/>
+          <w:smallCaps w:val="0"/>
+          <w:color w:val="auto"/>
+          <w:sz w:val="22"/>
+          <w:lang w:val="cs-CZ"/>
+        </w:rPr>
+        <w:t>Pokud už pohyb dolů není možný (jsme na kraji desky nebo se pod TetroBlockem již něco nachází), tak pozici</w:t>
+      </w:r>
+      <w:r>
+        <w:rPr>
+          <w:rStyle w:val="Odkazjemn"/>
+          <w:smallCaps w:val="0"/>
+          <w:color w:val="auto"/>
+          <w:sz w:val="22"/>
+          <w:lang w:val="cs-CZ"/>
+        </w:rPr>
+        <w:t xml:space="preserve"> (včetně navigace) uložíme do výsledné fronty.</w:t>
+      </w:r>
+    </w:p>
+    <w:p>
+      <w:pPr>
+        <w:pStyle w:val="Odstavecseseznamem"/>
+        <w:numPr>
+          <w:ilvl w:val="0"/>
+          <w:numId w:val="10"/>
+        </w:numPr>
+        <w:rPr>
+          <w:rStyle w:val="Odkazjemn"/>
+          <w:smallCaps w:val="0"/>
+          <w:color w:val="auto"/>
+          <w:sz w:val="22"/>
+          <w:lang w:val="cs-CZ"/>
+        </w:rPr>
+      </w:pPr>
+      <w:r>
+        <w:rPr>
+          <w:rStyle w:val="Odkazjemn"/>
+          <w:smallCaps w:val="0"/>
+          <w:color w:val="auto"/>
+          <w:sz w:val="22"/>
+          <w:lang w:val="cs-CZ"/>
+        </w:rPr>
+        <w:t>Zkusíme naše souřadnice posunout všemi směry a</w:t>
+      </w:r>
+      <w:r>
+        <w:rPr>
+          <w:rStyle w:val="Odkazjemn"/>
+          <w:smallCaps w:val="0"/>
+          <w:color w:val="auto"/>
+          <w:sz w:val="22"/>
+          <w:lang w:val="cs-CZ"/>
+        </w:rPr>
+        <w:t xml:space="preserve"> úspěšně posunutí vložíme do fronty s modifikovanou navigací. Vložené místo „označkujeme“, aby už nebylo možné do této pozice vstoupit.</w:t>
+      </w:r>
+    </w:p>
+    <w:p>
+      <w:pPr>
+        <w:rPr>
+          <w:rStyle w:val="Odkazjemn"/>
+          <w:smallCaps w:val="0"/>
+          <w:color w:val="auto"/>
+          <w:sz w:val="22"/>
+          <w:lang w:val="cs-CZ"/>
+        </w:rPr>
+      </w:pPr>
+      <w:r>
+        <w:rPr>
+          <w:rStyle w:val="Odkazjemn"/>
+          <w:smallCaps w:val="0"/>
+          <w:color w:val="auto"/>
+          <w:sz w:val="22"/>
+          <w:lang w:val="cs-CZ"/>
+        </w:rPr>
+        <w:t>Tento tetris BFS algoritmus provedeme ve všech rotacích.</w:t>
+      </w:r>
+      <w:r>
+        <w:rPr>
+          <w:rStyle w:val="Odkazjemn"/>
+          <w:smallCaps w:val="0"/>
+          <w:color w:val="auto"/>
+          <w:sz w:val="22"/>
+          <w:lang w:val="cs-CZ"/>
+        </w:rPr>
+        <w:t xml:space="preserve"> Nyní máme frontu naplněnou všemi pozicemi ve všech rotacích, ke kterým můžeme dojít. Můžeme</w:t>
+      </w:r>
+      <w:r>
+        <w:rPr>
+          <w:rStyle w:val="Odkazjemn"/>
+          <w:smallCaps w:val="0"/>
+          <w:color w:val="auto"/>
+          <w:sz w:val="22"/>
+          <w:lang w:val="cs-CZ"/>
+        </w:rPr>
+        <w:t xml:space="preserve"> se pustit do vyhodnocení pozic.</w:t>
       </w:r>
     </w:p>
     <w:p>
@@ -4161,6 +4854,92 @@
     </w:lvl>
   </w:abstractNum>
   <w:abstractNum w:abstractNumId="2" w15:restartNumberingAfterBreak="0">
+    <w:nsid w:val="0E185D20"/>
+    <w:multiLevelType w:val="hybridMultilevel"/>
+    <w:tmpl w:val="C2B08896"/>
+    <w:lvl w:ilvl="0" w:tplc="0405000F">
+      <w:start w:val="1"/>
+      <w:numFmt w:val="decimal"/>
+      <w:lvlText w:val="%1."/>
+      <w:lvlJc w:val="left"/>
+      <w:pPr>
+        <w:ind w:left="720" w:hanging="360"/>
+      </w:pPr>
+    </w:lvl>
+    <w:lvl w:ilvl="1" w:tplc="04050019" w:tentative="1">
+      <w:start w:val="1"/>
+      <w:numFmt w:val="lowerLetter"/>
+      <w:lvlText w:val="%2."/>
+      <w:lvlJc w:val="left"/>
+      <w:pPr>
+        <w:ind w:left="1440" w:hanging="360"/>
+      </w:pPr>
+    </w:lvl>
+    <w:lvl w:ilvl="2" w:tplc="0405001B" w:tentative="1">
+      <w:start w:val="1"/>
+      <w:numFmt w:val="lowerRoman"/>
+      <w:lvlText w:val="%3."/>
+      <w:lvlJc w:val="right"/>
+      <w:pPr>
+        <w:ind w:left="2160" w:hanging="180"/>
+      </w:pPr>
+    </w:lvl>
+    <w:lvl w:ilvl="3" w:tplc="0405000F" w:tentative="1">
+      <w:start w:val="1"/>
+      <w:numFmt w:val="decimal"/>
+      <w:lvlText w:val="%4."/>
+      <w:lvlJc w:val="left"/>
+      <w:pPr>
+        <w:ind w:left="2880" w:hanging="360"/>
+      </w:pPr>
+    </w:lvl>
+    <w:lvl w:ilvl="4" w:tplc="04050019" w:tentative="1">
+      <w:start w:val="1"/>
+      <w:numFmt w:val="lowerLetter"/>
+      <w:lvlText w:val="%5."/>
+      <w:lvlJc w:val="left"/>
+      <w:pPr>
+        <w:ind w:left="3600" w:hanging="360"/>
+      </w:pPr>
+    </w:lvl>
+    <w:lvl w:ilvl="5" w:tplc="0405001B" w:tentative="1">
+      <w:start w:val="1"/>
+      <w:numFmt w:val="lowerRoman"/>
+      <w:lvlText w:val="%6."/>
+      <w:lvlJc w:val="right"/>
+      <w:pPr>
+        <w:ind w:left="4320" w:hanging="180"/>
+      </w:pPr>
+    </w:lvl>
+    <w:lvl w:ilvl="6" w:tplc="0405000F" w:tentative="1">
+      <w:start w:val="1"/>
+      <w:numFmt w:val="decimal"/>
+      <w:lvlText w:val="%7."/>
+      <w:lvlJc w:val="left"/>
+      <w:pPr>
+        <w:ind w:left="5040" w:hanging="360"/>
+      </w:pPr>
+    </w:lvl>
+    <w:lvl w:ilvl="7" w:tplc="04050019" w:tentative="1">
+      <w:start w:val="1"/>
+      <w:numFmt w:val="lowerLetter"/>
+      <w:lvlText w:val="%8."/>
+      <w:lvlJc w:val="left"/>
+      <w:pPr>
+        <w:ind w:left="5760" w:hanging="360"/>
+      </w:pPr>
+    </w:lvl>
+    <w:lvl w:ilvl="8" w:tplc="0405001B" w:tentative="1">
+      <w:start w:val="1"/>
+      <w:numFmt w:val="lowerRoman"/>
+      <w:lvlText w:val="%9."/>
+      <w:lvlJc w:val="right"/>
+      <w:pPr>
+        <w:ind w:left="6480" w:hanging="180"/>
+      </w:pPr>
+    </w:lvl>
+  </w:abstractNum>
+  <w:abstractNum w:abstractNumId="3" w15:restartNumberingAfterBreak="0">
     <w:nsid w:val="4DB31482"/>
     <w:multiLevelType w:val="hybridMultilevel"/>
     <w:tmpl w:val="03F8C3F8"/>
@@ -4273,7 +5052,7 @@
       </w:rPr>
     </w:lvl>
   </w:abstractNum>
-  <w:abstractNum w:abstractNumId="3" w15:restartNumberingAfterBreak="0">
+  <w:abstractNum w:abstractNumId="4" w15:restartNumberingAfterBreak="0">
     <w:nsid w:val="502A1104"/>
     <w:multiLevelType w:val="hybridMultilevel"/>
     <w:tmpl w:val="2EF6E088"/>
@@ -4362,7 +5141,93 @@
       </w:pPr>
     </w:lvl>
   </w:abstractNum>
-  <w:abstractNum w:abstractNumId="4" w15:restartNumberingAfterBreak="0">
+  <w:abstractNum w:abstractNumId="5" w15:restartNumberingAfterBreak="0">
+    <w:nsid w:val="51CD6778"/>
+    <w:multiLevelType w:val="hybridMultilevel"/>
+    <w:tmpl w:val="89F041BA"/>
+    <w:lvl w:ilvl="0" w:tplc="0405000F">
+      <w:start w:val="1"/>
+      <w:numFmt w:val="decimal"/>
+      <w:lvlText w:val="%1."/>
+      <w:lvlJc w:val="left"/>
+      <w:pPr>
+        <w:ind w:left="720" w:hanging="360"/>
+      </w:pPr>
+    </w:lvl>
+    <w:lvl w:ilvl="1" w:tplc="04050019" w:tentative="1">
+      <w:start w:val="1"/>
+      <w:numFmt w:val="lowerLetter"/>
+      <w:lvlText w:val="%2."/>
+      <w:lvlJc w:val="left"/>
+      <w:pPr>
+        <w:ind w:left="1440" w:hanging="360"/>
+      </w:pPr>
+    </w:lvl>
+    <w:lvl w:ilvl="2" w:tplc="0405001B" w:tentative="1">
+      <w:start w:val="1"/>
+      <w:numFmt w:val="lowerRoman"/>
+      <w:lvlText w:val="%3."/>
+      <w:lvlJc w:val="right"/>
+      <w:pPr>
+        <w:ind w:left="2160" w:hanging="180"/>
+      </w:pPr>
+    </w:lvl>
+    <w:lvl w:ilvl="3" w:tplc="0405000F" w:tentative="1">
+      <w:start w:val="1"/>
+      <w:numFmt w:val="decimal"/>
+      <w:lvlText w:val="%4."/>
+      <w:lvlJc w:val="left"/>
+      <w:pPr>
+        <w:ind w:left="2880" w:hanging="360"/>
+      </w:pPr>
+    </w:lvl>
+    <w:lvl w:ilvl="4" w:tplc="04050019" w:tentative="1">
+      <w:start w:val="1"/>
+      <w:numFmt w:val="lowerLetter"/>
+      <w:lvlText w:val="%5."/>
+      <w:lvlJc w:val="left"/>
+      <w:pPr>
+        <w:ind w:left="3600" w:hanging="360"/>
+      </w:pPr>
+    </w:lvl>
+    <w:lvl w:ilvl="5" w:tplc="0405001B" w:tentative="1">
+      <w:start w:val="1"/>
+      <w:numFmt w:val="lowerRoman"/>
+      <w:lvlText w:val="%6."/>
+      <w:lvlJc w:val="right"/>
+      <w:pPr>
+        <w:ind w:left="4320" w:hanging="180"/>
+      </w:pPr>
+    </w:lvl>
+    <w:lvl w:ilvl="6" w:tplc="0405000F" w:tentative="1">
+      <w:start w:val="1"/>
+      <w:numFmt w:val="decimal"/>
+      <w:lvlText w:val="%7."/>
+      <w:lvlJc w:val="left"/>
+      <w:pPr>
+        <w:ind w:left="5040" w:hanging="360"/>
+      </w:pPr>
+    </w:lvl>
+    <w:lvl w:ilvl="7" w:tplc="04050019" w:tentative="1">
+      <w:start w:val="1"/>
+      <w:numFmt w:val="lowerLetter"/>
+      <w:lvlText w:val="%8."/>
+      <w:lvlJc w:val="left"/>
+      <w:pPr>
+        <w:ind w:left="5760" w:hanging="360"/>
+      </w:pPr>
+    </w:lvl>
+    <w:lvl w:ilvl="8" w:tplc="0405001B" w:tentative="1">
+      <w:start w:val="1"/>
+      <w:numFmt w:val="lowerRoman"/>
+      <w:lvlText w:val="%9."/>
+      <w:lvlJc w:val="right"/>
+      <w:pPr>
+        <w:ind w:left="6480" w:hanging="180"/>
+      </w:pPr>
+    </w:lvl>
+  </w:abstractNum>
+  <w:abstractNum w:abstractNumId="6" w15:restartNumberingAfterBreak="0">
     <w:nsid w:val="5D9A2EF5"/>
     <w:multiLevelType w:val="hybridMultilevel"/>
     <w:tmpl w:val="0B2022BA"/>
@@ -4451,7 +5316,206 @@
       </w:pPr>
     </w:lvl>
   </w:abstractNum>
-  <w:abstractNum w:abstractNumId="5" w15:restartNumberingAfterBreak="0">
+  <w:abstractNum w:abstractNumId="7" w15:restartNumberingAfterBreak="0">
+    <w:nsid w:val="5EEB3336"/>
+    <w:multiLevelType w:val="hybridMultilevel"/>
+    <w:tmpl w:val="D0608BF6"/>
+    <w:lvl w:ilvl="0" w:tplc="04050001">
+      <w:start w:val="1"/>
+      <w:numFmt w:val="bullet"/>
+      <w:lvlText w:val=""/>
+      <w:lvlJc w:val="left"/>
+      <w:pPr>
+        <w:ind w:left="1428" w:hanging="360"/>
+      </w:pPr>
+      <w:rPr>
+        <w:rFonts w:ascii="Symbol" w:hAnsi="Symbol" w:hint="default"/>
+      </w:rPr>
+    </w:lvl>
+    <w:lvl w:ilvl="1" w:tplc="04050003" w:tentative="1">
+      <w:start w:val="1"/>
+      <w:numFmt w:val="bullet"/>
+      <w:lvlText w:val="o"/>
+      <w:lvlJc w:val="left"/>
+      <w:pPr>
+        <w:ind w:left="2148" w:hanging="360"/>
+      </w:pPr>
+      <w:rPr>
+        <w:rFonts w:ascii="Courier New" w:hAnsi="Courier New" w:cs="Courier New" w:hint="default"/>
+      </w:rPr>
+    </w:lvl>
+    <w:lvl w:ilvl="2" w:tplc="04050005" w:tentative="1">
+      <w:start w:val="1"/>
+      <w:numFmt w:val="bullet"/>
+      <w:lvlText w:val=""/>
+      <w:lvlJc w:val="left"/>
+      <w:pPr>
+        <w:ind w:left="2868" w:hanging="360"/>
+      </w:pPr>
+      <w:rPr>
+        <w:rFonts w:ascii="Wingdings" w:hAnsi="Wingdings" w:hint="default"/>
+      </w:rPr>
+    </w:lvl>
+    <w:lvl w:ilvl="3" w:tplc="04050001" w:tentative="1">
+      <w:start w:val="1"/>
+      <w:numFmt w:val="bullet"/>
+      <w:lvlText w:val=""/>
+      <w:lvlJc w:val="left"/>
+      <w:pPr>
+        <w:ind w:left="3588" w:hanging="360"/>
+      </w:pPr>
+      <w:rPr>
+        <w:rFonts w:ascii="Symbol" w:hAnsi="Symbol" w:hint="default"/>
+      </w:rPr>
+    </w:lvl>
+    <w:lvl w:ilvl="4" w:tplc="04050003" w:tentative="1">
+      <w:start w:val="1"/>
+      <w:numFmt w:val="bullet"/>
+      <w:lvlText w:val="o"/>
+      <w:lvlJc w:val="left"/>
+      <w:pPr>
+        <w:ind w:left="4308" w:hanging="360"/>
+      </w:pPr>
+      <w:rPr>
+        <w:rFonts w:ascii="Courier New" w:hAnsi="Courier New" w:cs="Courier New" w:hint="default"/>
+      </w:rPr>
+    </w:lvl>
+    <w:lvl w:ilvl="5" w:tplc="04050005" w:tentative="1">
+      <w:start w:val="1"/>
+      <w:numFmt w:val="bullet"/>
+      <w:lvlText w:val=""/>
+      <w:lvlJc w:val="left"/>
+      <w:pPr>
+        <w:ind w:left="5028" w:hanging="360"/>
+      </w:pPr>
+      <w:rPr>
+        <w:rFonts w:ascii="Wingdings" w:hAnsi="Wingdings" w:hint="default"/>
+      </w:rPr>
+    </w:lvl>
+    <w:lvl w:ilvl="6" w:tplc="04050001" w:tentative="1">
+      <w:start w:val="1"/>
+      <w:numFmt w:val="bullet"/>
+      <w:lvlText w:val=""/>
+      <w:lvlJc w:val="left"/>
+      <w:pPr>
+        <w:ind w:left="5748" w:hanging="360"/>
+      </w:pPr>
+      <w:rPr>
+        <w:rFonts w:ascii="Symbol" w:hAnsi="Symbol" w:hint="default"/>
+      </w:rPr>
+    </w:lvl>
+    <w:lvl w:ilvl="7" w:tplc="04050003" w:tentative="1">
+      <w:start w:val="1"/>
+      <w:numFmt w:val="bullet"/>
+      <w:lvlText w:val="o"/>
+      <w:lvlJc w:val="left"/>
+      <w:pPr>
+        <w:ind w:left="6468" w:hanging="360"/>
+      </w:pPr>
+      <w:rPr>
+        <w:rFonts w:ascii="Courier New" w:hAnsi="Courier New" w:cs="Courier New" w:hint="default"/>
+      </w:rPr>
+    </w:lvl>
+    <w:lvl w:ilvl="8" w:tplc="04050005" w:tentative="1">
+      <w:start w:val="1"/>
+      <w:numFmt w:val="bullet"/>
+      <w:lvlText w:val=""/>
+      <w:lvlJc w:val="left"/>
+      <w:pPr>
+        <w:ind w:left="7188" w:hanging="360"/>
+      </w:pPr>
+      <w:rPr>
+        <w:rFonts w:ascii="Wingdings" w:hAnsi="Wingdings" w:hint="default"/>
+      </w:rPr>
+    </w:lvl>
+  </w:abstractNum>
+  <w:abstractNum w:abstractNumId="8" w15:restartNumberingAfterBreak="0">
+    <w:nsid w:val="7D9D4C83"/>
+    <w:multiLevelType w:val="hybridMultilevel"/>
+    <w:tmpl w:val="00F6602C"/>
+    <w:lvl w:ilvl="0" w:tplc="0405000F">
+      <w:start w:val="1"/>
+      <w:numFmt w:val="decimal"/>
+      <w:lvlText w:val="%1."/>
+      <w:lvlJc w:val="left"/>
+      <w:pPr>
+        <w:ind w:left="2148" w:hanging="360"/>
+      </w:pPr>
+    </w:lvl>
+    <w:lvl w:ilvl="1" w:tplc="04050019" w:tentative="1">
+      <w:start w:val="1"/>
+      <w:numFmt w:val="lowerLetter"/>
+      <w:lvlText w:val="%2."/>
+      <w:lvlJc w:val="left"/>
+      <w:pPr>
+        <w:ind w:left="2868" w:hanging="360"/>
+      </w:pPr>
+    </w:lvl>
+    <w:lvl w:ilvl="2" w:tplc="0405001B" w:tentative="1">
+      <w:start w:val="1"/>
+      <w:numFmt w:val="lowerRoman"/>
+      <w:lvlText w:val="%3."/>
+      <w:lvlJc w:val="right"/>
+      <w:pPr>
+        <w:ind w:left="3588" w:hanging="180"/>
+      </w:pPr>
+    </w:lvl>
+    <w:lvl w:ilvl="3" w:tplc="0405000F" w:tentative="1">
+      <w:start w:val="1"/>
+      <w:numFmt w:val="decimal"/>
+      <w:lvlText w:val="%4."/>
+      <w:lvlJc w:val="left"/>
+      <w:pPr>
+        <w:ind w:left="4308" w:hanging="360"/>
+      </w:pPr>
+    </w:lvl>
+    <w:lvl w:ilvl="4" w:tplc="04050019" w:tentative="1">
+      <w:start w:val="1"/>
+      <w:numFmt w:val="lowerLetter"/>
+      <w:lvlText w:val="%5."/>
+      <w:lvlJc w:val="left"/>
+      <w:pPr>
+        <w:ind w:left="5028" w:hanging="360"/>
+      </w:pPr>
+    </w:lvl>
+    <w:lvl w:ilvl="5" w:tplc="0405001B" w:tentative="1">
+      <w:start w:val="1"/>
+      <w:numFmt w:val="lowerRoman"/>
+      <w:lvlText w:val="%6."/>
+      <w:lvlJc w:val="right"/>
+      <w:pPr>
+        <w:ind w:left="5748" w:hanging="180"/>
+      </w:pPr>
+    </w:lvl>
+    <w:lvl w:ilvl="6" w:tplc="0405000F" w:tentative="1">
+      <w:start w:val="1"/>
+      <w:numFmt w:val="decimal"/>
+      <w:lvlText w:val="%7."/>
+      <w:lvlJc w:val="left"/>
+      <w:pPr>
+        <w:ind w:left="6468" w:hanging="360"/>
+      </w:pPr>
+    </w:lvl>
+    <w:lvl w:ilvl="7" w:tplc="04050019" w:tentative="1">
+      <w:start w:val="1"/>
+      <w:numFmt w:val="lowerLetter"/>
+      <w:lvlText w:val="%8."/>
+      <w:lvlJc w:val="left"/>
+      <w:pPr>
+        <w:ind w:left="7188" w:hanging="360"/>
+      </w:pPr>
+    </w:lvl>
+    <w:lvl w:ilvl="8" w:tplc="0405001B" w:tentative="1">
+      <w:start w:val="1"/>
+      <w:numFmt w:val="lowerRoman"/>
+      <w:lvlText w:val="%9."/>
+      <w:lvlJc w:val="right"/>
+      <w:pPr>
+        <w:ind w:left="7908" w:hanging="180"/>
+      </w:pPr>
+    </w:lvl>
+  </w:abstractNum>
+  <w:abstractNum w:abstractNumId="9" w15:restartNumberingAfterBreak="0">
     <w:nsid w:val="7E012F29"/>
     <w:multiLevelType w:val="hybridMultilevel"/>
     <w:tmpl w:val="DC4CE67C"/>
@@ -4565,22 +5629,34 @@
     </w:lvl>
   </w:abstractNum>
   <w:num w:numId="1" w16cid:durableId="1976448157">
+    <w:abstractNumId w:val="6"/>
+  </w:num>
+  <w:num w:numId="2" w16cid:durableId="1206025700">
     <w:abstractNumId w:val="4"/>
   </w:num>
-  <w:num w:numId="2" w16cid:durableId="1206025700">
-    <w:abstractNumId w:val="3"/>
-  </w:num>
   <w:num w:numId="3" w16cid:durableId="1198856082">
-    <w:abstractNumId w:val="5"/>
+    <w:abstractNumId w:val="9"/>
   </w:num>
   <w:num w:numId="4" w16cid:durableId="120733389">
     <w:abstractNumId w:val="1"/>
   </w:num>
   <w:num w:numId="5" w16cid:durableId="59014410">
-    <w:abstractNumId w:val="2"/>
+    <w:abstractNumId w:val="3"/>
   </w:num>
   <w:num w:numId="6" w16cid:durableId="1441608323">
     <w:abstractNumId w:val="0"/>
+  </w:num>
+  <w:num w:numId="7" w16cid:durableId="178352177">
+    <w:abstractNumId w:val="7"/>
+  </w:num>
+  <w:num w:numId="8" w16cid:durableId="567227448">
+    <w:abstractNumId w:val="8"/>
+  </w:num>
+  <w:num w:numId="9" w16cid:durableId="495269973">
+    <w:abstractNumId w:val="5"/>
+  </w:num>
+  <w:num w:numId="10" w16cid:durableId="614363036">
+    <w:abstractNumId w:val="2"/>
   </w:num>
 </w:numbering>
 </file>
@@ -5522,12 +6598,9 @@
 </file>
 
 <file path=customXml/item1.xml><?xml version="1.0" encoding="utf-8"?>
-<?mso-contentType ?>
-<FormTemplates xmlns="http://schemas.microsoft.com/sharepoint/v3/contenttype/forms">
-  <Display>DocumentLibraryForm</Display>
-  <Edit>DocumentLibraryForm</Edit>
-  <New>DocumentLibraryForm</New>
-</FormTemplates>
+<p:properties xmlns:p="http://schemas.microsoft.com/office/2006/metadata/properties" xmlns:xsi="http://www.w3.org/2001/XMLSchema-instance" xmlns:pc="http://schemas.microsoft.com/office/infopath/2007/PartnerControls">
+  <documentManagement/>
+</p:properties>
 </file>
 
 <file path=customXml/item2.xml><?xml version="1.0" encoding="utf-8"?>
@@ -5695,15 +6768,19 @@
 </file>
 
 <file path=customXml/item3.xml><?xml version="1.0" encoding="utf-8"?>
-<p:properties xmlns:p="http://schemas.microsoft.com/office/2006/metadata/properties" xmlns:xsi="http://www.w3.org/2001/XMLSchema-instance" xmlns:pc="http://schemas.microsoft.com/office/infopath/2007/PartnerControls">
-  <documentManagement/>
-</p:properties>
+<?mso-contentType ?>
+<FormTemplates xmlns="http://schemas.microsoft.com/sharepoint/v3/contenttype/forms">
+  <Display>DocumentLibraryForm</Display>
+  <Edit>DocumentLibraryForm</Edit>
+  <New>DocumentLibraryForm</New>
+</FormTemplates>
 </file>
 
 <file path=customXml/itemProps1.xml><?xml version="1.0" encoding="utf-8"?>
-<ds:datastoreItem xmlns:ds="http://schemas.openxmlformats.org/officeDocument/2006/customXml" ds:itemID="{CBA079B5-5EEF-4C10-BC59-60448D9514FB}">
+<ds:datastoreItem xmlns:ds="http://schemas.openxmlformats.org/officeDocument/2006/customXml" ds:itemID="{EC09EA0D-CD8F-45FD-82A1-7551EC1C4498}">
   <ds:schemaRefs>
-    <ds:schemaRef ds:uri="http://schemas.microsoft.com/sharepoint/v3/contenttype/forms"/>
+    <ds:schemaRef ds:uri="http://schemas.microsoft.com/office/2006/metadata/properties"/>
+    <ds:schemaRef ds:uri="http://schemas.microsoft.com/office/infopath/2007/PartnerControls"/>
   </ds:schemaRefs>
 </ds:datastoreItem>
 </file>
@@ -5727,10 +6804,9 @@
 </file>
 
 <file path=customXml/itemProps3.xml><?xml version="1.0" encoding="utf-8"?>
-<ds:datastoreItem xmlns:ds="http://schemas.openxmlformats.org/officeDocument/2006/customXml" ds:itemID="{EC09EA0D-CD8F-45FD-82A1-7551EC1C4498}">
+<ds:datastoreItem xmlns:ds="http://schemas.openxmlformats.org/officeDocument/2006/customXml" ds:itemID="{CBA079B5-5EEF-4C10-BC59-60448D9514FB}">
   <ds:schemaRefs>
-    <ds:schemaRef ds:uri="http://schemas.microsoft.com/office/2006/metadata/properties"/>
-    <ds:schemaRef ds:uri="http://schemas.microsoft.com/office/infopath/2007/PartnerControls"/>
+    <ds:schemaRef ds:uri="http://schemas.microsoft.com/sharepoint/v3/contenttype/forms"/>
   </ds:schemaRefs>
 </ds:datastoreItem>
 </file>
</xml_diff>

<commit_message>
fix mistake in deltaHrbolatosti func
</commit_message>
<xml_diff>
--- a/dokumentace.docx
+++ b/dokumentace.docx
@@ -4851,6 +4851,18 @@
           <w:lang w:val="cs-CZ"/>
         </w:rPr>
         <w:t>pozice.</w:t>
+      </w:r>
+      <w:r>
+        <w:rPr>
+          <w:rStyle w:val="Odkazjemn"/>
+          <w:rFonts w:cs="Courier New"/>
+          <w:smallCaps w:val="0"/>
+          <w:color w:val="auto"/>
+          <w:sz w:val="24"/>
+          <w:szCs w:val="24"/>
+          <w:lang w:val="cs-CZ"/>
+        </w:rPr>
+        <w:t xml:space="preserve"> Tyto konstanty byly získány experimentální cestou, avšak je jisté, že existuje mnohem lepší varianta.</w:t>
       </w:r>
     </w:p>
     <w:p>
@@ -7773,12 +7785,9 @@
 </file>
 
 <file path=customXml/item1.xml><?xml version="1.0" encoding="utf-8"?>
-<?mso-contentType ?>
-<FormTemplates xmlns="http://schemas.microsoft.com/sharepoint/v3/contenttype/forms">
-  <Display>DocumentLibraryForm</Display>
-  <Edit>DocumentLibraryForm</Edit>
-  <New>DocumentLibraryForm</New>
-</FormTemplates>
+<p:properties xmlns:p="http://schemas.microsoft.com/office/2006/metadata/properties" xmlns:xsi="http://www.w3.org/2001/XMLSchema-instance" xmlns:pc="http://schemas.microsoft.com/office/infopath/2007/PartnerControls">
+  <documentManagement/>
+</p:properties>
 </file>
 
 <file path=customXml/item2.xml><?xml version="1.0" encoding="utf-8"?>
@@ -7946,15 +7955,19 @@
 </file>
 
 <file path=customXml/item3.xml><?xml version="1.0" encoding="utf-8"?>
-<p:properties xmlns:p="http://schemas.microsoft.com/office/2006/metadata/properties" xmlns:xsi="http://www.w3.org/2001/XMLSchema-instance" xmlns:pc="http://schemas.microsoft.com/office/infopath/2007/PartnerControls">
-  <documentManagement/>
-</p:properties>
+<?mso-contentType ?>
+<FormTemplates xmlns="http://schemas.microsoft.com/sharepoint/v3/contenttype/forms">
+  <Display>DocumentLibraryForm</Display>
+  <Edit>DocumentLibraryForm</Edit>
+  <New>DocumentLibraryForm</New>
+</FormTemplates>
 </file>
 
 <file path=customXml/itemProps1.xml><?xml version="1.0" encoding="utf-8"?>
-<ds:datastoreItem xmlns:ds="http://schemas.openxmlformats.org/officeDocument/2006/customXml" ds:itemID="{CBA079B5-5EEF-4C10-BC59-60448D9514FB}">
+<ds:datastoreItem xmlns:ds="http://schemas.openxmlformats.org/officeDocument/2006/customXml" ds:itemID="{EC09EA0D-CD8F-45FD-82A1-7551EC1C4498}">
   <ds:schemaRefs>
-    <ds:schemaRef ds:uri="http://schemas.microsoft.com/sharepoint/v3/contenttype/forms"/>
+    <ds:schemaRef ds:uri="http://schemas.microsoft.com/office/2006/metadata/properties"/>
+    <ds:schemaRef ds:uri="http://schemas.microsoft.com/office/infopath/2007/PartnerControls"/>
   </ds:schemaRefs>
 </ds:datastoreItem>
 </file>
@@ -7978,10 +7991,9 @@
 </file>
 
 <file path=customXml/itemProps3.xml><?xml version="1.0" encoding="utf-8"?>
-<ds:datastoreItem xmlns:ds="http://schemas.openxmlformats.org/officeDocument/2006/customXml" ds:itemID="{EC09EA0D-CD8F-45FD-82A1-7551EC1C4498}">
+<ds:datastoreItem xmlns:ds="http://schemas.openxmlformats.org/officeDocument/2006/customXml" ds:itemID="{CBA079B5-5EEF-4C10-BC59-60448D9514FB}">
   <ds:schemaRefs>
-    <ds:schemaRef ds:uri="http://schemas.microsoft.com/office/2006/metadata/properties"/>
-    <ds:schemaRef ds:uri="http://schemas.microsoft.com/office/infopath/2007/PartnerControls"/>
+    <ds:schemaRef ds:uri="http://schemas.microsoft.com/sharepoint/v3/contenttype/forms"/>
   </ds:schemaRefs>
 </ds:datastoreItem>
 </file>
</xml_diff>

<commit_message>
add article about DeltaEmptyPillars() method
</commit_message>
<xml_diff>
--- a/dokumentace.docx
+++ b/dokumentace.docx
@@ -4535,29 +4535,62 @@
           <w:szCs w:val="24"/>
           <w:lang w:val="cs-CZ"/>
         </w:rPr>
-        <w:t>. Každá nalezená pozice se hodnotí v 5 disciplínách</w:t>
-      </w:r>
-      <w:r>
-        <w:rPr>
-          <w:rStyle w:val="Odkazjemn"/>
-          <w:smallCaps w:val="0"/>
-          <w:color w:val="auto"/>
-          <w:sz w:val="24"/>
-          <w:szCs w:val="24"/>
-          <w:lang w:val="cs-CZ"/>
-        </w:rPr>
-        <w:t xml:space="preserve">: počet zablokovaných bloků „natvrdo“, počet zablokovaných bloků „nalehko“, rozdíl výšek hrací desky a nejvyššího bloku figurky, počet naplněných řádků a rozdíl „hrbolatosti desky“. Pro každé kritérium existuje vlastní metoda, která navrátí číselnou hodnotu odpovídající danému kritériu. Začátek všech metod je stejný. Nejprve dosadíme souřadnice kandidáta na nejlepší pozici a </w:t>
-      </w:r>
-      <w:r>
-        <w:rPr>
-          <w:rStyle w:val="Odkazjemn"/>
-          <w:smallCaps w:val="0"/>
-          <w:color w:val="auto"/>
-          <w:sz w:val="24"/>
-          <w:szCs w:val="24"/>
-          <w:lang w:val="cs-CZ"/>
-        </w:rPr>
-        <w:t xml:space="preserve">vynulujeme řádky, které by byly </w:t>
+        <w:t>. Každá nalezená pozice se hodnotí v </w:t>
+      </w:r>
+      <w:r>
+        <w:rPr>
+          <w:rStyle w:val="Odkazjemn"/>
+          <w:smallCaps w:val="0"/>
+          <w:color w:val="auto"/>
+          <w:sz w:val="24"/>
+          <w:szCs w:val="24"/>
+          <w:lang w:val="cs-CZ"/>
+        </w:rPr>
+        <w:t>6</w:t>
+      </w:r>
+      <w:r>
+        <w:rPr>
+          <w:rStyle w:val="Odkazjemn"/>
+          <w:smallCaps w:val="0"/>
+          <w:color w:val="auto"/>
+          <w:sz w:val="24"/>
+          <w:szCs w:val="24"/>
+          <w:lang w:val="cs-CZ"/>
+        </w:rPr>
+        <w:t xml:space="preserve"> disciplínách</w:t>
+      </w:r>
+      <w:r>
+        <w:rPr>
+          <w:rStyle w:val="Odkazjemn"/>
+          <w:smallCaps w:val="0"/>
+          <w:color w:val="auto"/>
+          <w:sz w:val="24"/>
+          <w:szCs w:val="24"/>
+          <w:lang w:val="cs-CZ"/>
+        </w:rPr>
+        <w:t>: počet zablokovaných bloků „natvrdo“, počet zablokovaných bloků „nalehko“, rozdíl výšek hrací desky a nejvyššího bloku figurky, počet naplněných řádků a rozdíl „hrbolatosti desky“</w:t>
+      </w:r>
+      <w:r>
+        <w:rPr>
+          <w:rStyle w:val="Odkazjemn"/>
+          <w:smallCaps w:val="0"/>
+          <w:color w:val="auto"/>
+          <w:sz w:val="24"/>
+          <w:szCs w:val="24"/>
+          <w:lang w:val="cs-CZ"/>
+        </w:rPr>
+        <w:t>, rozdíl počtu hlubokých sloupců</w:t>
+      </w:r>
+      <w:r>
+        <w:rPr>
+          <w:rStyle w:val="Odkazjemn"/>
+          <w:smallCaps w:val="0"/>
+          <w:color w:val="auto"/>
+          <w:sz w:val="24"/>
+          <w:szCs w:val="24"/>
+          <w:lang w:val="cs-CZ"/>
+        </w:rPr>
+        <w:t xml:space="preserve">. Pro každé kritérium existuje vlastní metoda, která navrátí číselnou hodnotu odpovídající danému kritériu. Začátek všech metod je stejný. Nejprve dosadíme souřadnice kandidáta na nejlepší </w:t>
       </w:r>
       <w:r>
         <w:rPr>
@@ -4569,7 +4602,18 @@
           <w:lang w:val="cs-CZ"/>
         </w:rPr>
         <w:lastRenderedPageBreak/>
-        <w:t>naplněny. Pokud je třeba, tak posuneme hrací desku. Následně provedeme výpočet hodnot, konstantami vynásobíme výsledné hodnoty a v případě, že výsledek má nižší číselnou hodnotu než dosavadní nejlepší pozice, tak danou pozici uložíme jako zatím nejlepší.</w:t>
+        <w:t xml:space="preserve">pozici a </w:t>
+      </w:r>
+      <w:r>
+        <w:rPr>
+          <w:rStyle w:val="Odkazjemn"/>
+          <w:smallCaps w:val="0"/>
+          <w:color w:val="auto"/>
+          <w:sz w:val="24"/>
+          <w:szCs w:val="24"/>
+          <w:lang w:val="cs-CZ"/>
+        </w:rPr>
+        <w:t>vynulujeme řádky, které by byly naplněny. Pokud je třeba, tak posuneme hrací desku. Následně provedeme výpočet hodnot, konstantami vynásobíme výsledné hodnoty a v případě, že výsledek má nižší číselnou hodnotu než dosavadní nejlepší pozice, tak danou pozici uložíme jako zatím nejlepší.</w:t>
       </w:r>
     </w:p>
     <w:p>
@@ -5073,18 +5117,7 @@
           <w:szCs w:val="24"/>
           <w:lang w:val="cs-CZ"/>
         </w:rPr>
-        <w:t xml:space="preserve">. Přestože je název velice zvláštní, jedná se o velmi důležitou hodnotu. Nejprve jsou vypočítány výšky všech sloupců a následně je vypočítána hrbolatost herní desky, což je součet rozdílů výšek sousedních sloupců. </w:t>
-      </w:r>
-      <w:r>
-        <w:rPr>
-          <w:rStyle w:val="Odkazjemn"/>
-          <w:smallCaps w:val="0"/>
-          <w:color w:val="auto"/>
-          <w:sz w:val="24"/>
-          <w:szCs w:val="24"/>
-          <w:lang w:val="cs-CZ"/>
-        </w:rPr>
-        <w:t xml:space="preserve">Pak se přidá herní figurka a je </w:t>
+        <w:t xml:space="preserve">. Přestože je název velice zvláštní, jedná se o velmi důležitou hodnotu. Nejprve jsou vypočítány výšky všech sloupců a následně je vypočítána hrbolatost </w:t>
       </w:r>
       <w:r>
         <w:rPr>
@@ -5096,7 +5129,18 @@
           <w:lang w:val="cs-CZ"/>
         </w:rPr>
         <w:lastRenderedPageBreak/>
-        <w:t xml:space="preserve">znova spočítána hrbolatost. Metoda vrátí rozdíl těchto hodnot. </w:t>
+        <w:t xml:space="preserve">herní desky, což je součet rozdílů výšek sousedních sloupců. </w:t>
+      </w:r>
+      <w:r>
+        <w:rPr>
+          <w:rStyle w:val="Odkazjemn"/>
+          <w:smallCaps w:val="0"/>
+          <w:color w:val="auto"/>
+          <w:sz w:val="24"/>
+          <w:szCs w:val="24"/>
+          <w:lang w:val="cs-CZ"/>
+        </w:rPr>
+        <w:t xml:space="preserve">Pak se přidá herní figurka a je znova spočítána hrbolatost. Metoda vrátí rozdíl těchto hodnot. </w:t>
       </w:r>
       <w:r>
         <w:rPr>
@@ -5148,6 +5192,121 @@
       <w:pPr>
         <w:rPr>
           <w:rStyle w:val="Odkazjemn"/>
+          <w:smallCaps w:val="0"/>
+          <w:color w:val="auto"/>
+          <w:sz w:val="24"/>
+          <w:szCs w:val="24"/>
+          <w:lang w:val="cs-CZ"/>
+        </w:rPr>
+      </w:pPr>
+      <w:r>
+        <w:rPr>
+          <w:rStyle w:val="Odkazjemn"/>
+          <w:smallCaps w:val="0"/>
+          <w:color w:val="auto"/>
+          <w:sz w:val="24"/>
+          <w:szCs w:val="24"/>
+          <w:lang w:val="cs-CZ"/>
+        </w:rPr>
+        <w:tab/>
+      </w:r>
+      <w:r>
+        <w:rPr>
+          <w:rStyle w:val="Odkazjemn"/>
+          <w:b/>
+          <w:bCs/>
+          <w:smallCaps w:val="0"/>
+          <w:color w:val="auto"/>
+          <w:sz w:val="24"/>
+          <w:szCs w:val="24"/>
+          <w:lang w:val="cs-CZ"/>
+        </w:rPr>
+        <w:t>Rozdíl hlubokých sloupců</w:t>
+      </w:r>
+      <w:r>
+        <w:rPr>
+          <w:rStyle w:val="Odkazjemn"/>
+          <w:b/>
+          <w:bCs/>
+          <w:smallCaps w:val="0"/>
+          <w:color w:val="auto"/>
+          <w:sz w:val="24"/>
+          <w:szCs w:val="24"/>
+          <w:lang w:val="cs-CZ"/>
+        </w:rPr>
+        <w:t xml:space="preserve">. </w:t>
+      </w:r>
+      <w:r>
+        <w:rPr>
+          <w:rStyle w:val="Odkazjemn"/>
+          <w:smallCaps w:val="0"/>
+          <w:color w:val="auto"/>
+          <w:sz w:val="24"/>
+          <w:szCs w:val="24"/>
+          <w:lang w:val="cs-CZ"/>
+        </w:rPr>
+        <w:t>Výpočet této hodnoty je velmi podobný předchozímu faktoru, avšak hodnotí se něco lehce jiného a konstanta u závěrečného výpočtu se dramaticky liší. Spočítá se počet „hlubokých sloupců“ před a po dosazení figurky a rozdíl těchto hodnot pak urč</w:t>
+      </w:r>
+      <w:r>
+        <w:rPr>
+          <w:rStyle w:val="Odkazjemn"/>
+          <w:smallCaps w:val="0"/>
+          <w:color w:val="auto"/>
+          <w:sz w:val="24"/>
+          <w:szCs w:val="24"/>
+          <w:lang w:val="cs-CZ"/>
+        </w:rPr>
+        <w:t>í</w:t>
+      </w:r>
+      <w:r>
+        <w:rPr>
+          <w:rStyle w:val="Odkazjemn"/>
+          <w:smallCaps w:val="0"/>
+          <w:color w:val="auto"/>
+          <w:sz w:val="24"/>
+          <w:szCs w:val="24"/>
+          <w:lang w:val="cs-CZ"/>
+        </w:rPr>
+        <w:t>, zdali je pozice vhodná či nevhodná. Hluboký sloupec lze definovat jako sloup v hrací desce, který je obklopen sloupy jenž jsou vyšší alespoň o 3</w:t>
+      </w:r>
+      <w:r>
+        <w:rPr>
+          <w:rStyle w:val="Odkazjemn"/>
+          <w:smallCaps w:val="0"/>
+          <w:color w:val="auto"/>
+          <w:sz w:val="24"/>
+          <w:szCs w:val="24"/>
+          <w:lang w:val="cs-CZ"/>
+        </w:rPr>
+        <w:t xml:space="preserve"> bloky</w:t>
+      </w:r>
+      <w:r>
+        <w:rPr>
+          <w:rStyle w:val="Odkazjemn"/>
+          <w:smallCaps w:val="0"/>
+          <w:color w:val="auto"/>
+          <w:sz w:val="24"/>
+          <w:szCs w:val="24"/>
+          <w:lang w:val="cs-CZ"/>
+        </w:rPr>
+        <w:t>.</w:t>
+      </w:r>
+      <w:r>
+        <w:rPr>
+          <w:rStyle w:val="Odkazjemn"/>
+          <w:smallCaps w:val="0"/>
+          <w:color w:val="auto"/>
+          <w:sz w:val="24"/>
+          <w:szCs w:val="24"/>
+          <w:lang w:val="cs-CZ"/>
+        </w:rPr>
+        <w:t xml:space="preserve"> Tyto tvary jsou velmi nepříznivé a ničí „zdravému tvaru hrací desky“.</w:t>
+      </w:r>
+    </w:p>
+    <w:p>
+      <w:pPr>
+        <w:rPr>
+          <w:rStyle w:val="Odkazjemn"/>
           <w:rFonts w:ascii="Courier New" w:hAnsi="Courier New" w:cs="Courier New"/>
           <w:smallCaps w:val="0"/>
           <w:color w:val="auto"/>
@@ -5177,7 +5336,43 @@
           <w:szCs w:val="24"/>
           <w:lang w:val="cs-CZ"/>
         </w:rPr>
-        <w:t>int tempScore = hardBlocked * 9 + softBlocked * 7 + diff * 5 – numLines * 3 + hrbolatost / 4;</w:t>
+        <w:t>int tempScore = hardBlocked * 9 + softBlocked * 7 + diff * 5 – numLines * 3 + hrbolatost / 4</w:t>
+      </w:r>
+      <w:r>
+        <w:rPr>
+          <w:rStyle w:val="Odkazjemn"/>
+          <w:rFonts w:ascii="Courier New" w:hAnsi="Courier New" w:cs="Courier New"/>
+          <w:smallCaps w:val="0"/>
+          <w:color w:val="auto"/>
+          <w:sz w:val="24"/>
+          <w:szCs w:val="24"/>
+          <w:lang w:val="cs-CZ"/>
+        </w:rPr>
+        <w:t xml:space="preserve"> +</w:t>
+      </w:r>
+      <w:r>
+        <w:rPr>
+          <w:rStyle w:val="Odkazjemn"/>
+          <w:rFonts w:ascii="Courier New" w:hAnsi="Courier New" w:cs="Courier New"/>
+          <w:smallCaps w:val="0"/>
+          <w:color w:val="auto"/>
+          <w:sz w:val="24"/>
+          <w:szCs w:val="24"/>
+          <w:lang w:val="cs-CZ"/>
+        </w:rPr>
+        <w:t xml:space="preserve"> emptyPillars * 10</w:t>
+      </w:r>
+      <w:r>
+        <w:rPr>
+          <w:rStyle w:val="Odkazjemn"/>
+          <w:rFonts w:ascii="Courier New" w:hAnsi="Courier New" w:cs="Courier New"/>
+          <w:smallCaps w:val="0"/>
+          <w:color w:val="auto"/>
+          <w:sz w:val="24"/>
+          <w:szCs w:val="24"/>
+          <w:lang w:val="cs-CZ"/>
+        </w:rPr>
+        <w:t>;</w:t>
       </w:r>
     </w:p>
     <w:p>
@@ -5263,6 +5458,30 @@
           <w:lang w:val="cs-CZ"/>
         </w:rPr>
         <w:t xml:space="preserve"> Tyto konstanty byly získány experimentální cestou, avšak je jisté, že existuje mnohem lepší varianta.</w:t>
+      </w:r>
+      <w:r>
+        <w:rPr>
+          <w:rStyle w:val="Odkazjemn"/>
+          <w:rFonts w:cs="Courier New"/>
+          <w:smallCaps w:val="0"/>
+          <w:color w:val="auto"/>
+          <w:sz w:val="24"/>
+          <w:szCs w:val="24"/>
+          <w:lang w:val="cs-CZ"/>
+        </w:rPr>
+        <w:t xml:space="preserve"> Úloha nalezení </w:t>
+      </w:r>
+      <w:r>
+        <w:rPr>
+          <w:rStyle w:val="Odkazjemn"/>
+          <w:rFonts w:cs="Courier New"/>
+          <w:smallCaps w:val="0"/>
+          <w:color w:val="auto"/>
+          <w:sz w:val="24"/>
+          <w:szCs w:val="24"/>
+          <w:lang w:val="cs-CZ"/>
+        </w:rPr>
+        <w:t>optimálních konstant je ponechána čtenáři.</w:t>
       </w:r>
     </w:p>
     <w:p>
@@ -5768,7 +5987,20 @@
           <w:szCs w:val="24"/>
           <w:lang w:val="cs-CZ"/>
         </w:rPr>
-        <w:t>. To znamená, že si program musí zaznamenat aktuální krok navigace, což zvládne obyčejná proměnná typu int. Po dokončení navigace, začne AI opět prohledávat stavový prostor hrací desky a snažit se o získání nejlepší pozice.</w:t>
+        <w:t xml:space="preserve">. To znamená, že si program musí zaznamenat aktuální krok </w:t>
+      </w:r>
+      <w:r>
+        <w:rPr>
+          <w:rStyle w:val="Odkazjemn"/>
+          <w:rFonts w:cs="Courier New"/>
+          <w:smallCaps w:val="0"/>
+          <w:color w:val="auto"/>
+          <w:sz w:val="24"/>
+          <w:szCs w:val="24"/>
+          <w:lang w:val="cs-CZ"/>
+        </w:rPr>
+        <w:lastRenderedPageBreak/>
+        <w:t>navigace, což zvládne obyčejná proměnná typu int. Po dokončení navigace, začne AI opět prohledávat stavový prostor hrací desky a snažit se o získání nejlepší pozice.</w:t>
       </w:r>
       <w:r>
         <w:rPr>
@@ -5856,7 +6088,6 @@
         <w:rPr>
           <w:lang w:val="cs-CZ"/>
         </w:rPr>
-        <w:lastRenderedPageBreak/>
         <w:t xml:space="preserve">Wall Breaker </w:t>
       </w:r>
       <w:r>
@@ -6187,6 +6418,7 @@
           <w:bCs/>
           <w:lang w:val="cs-CZ"/>
         </w:rPr>
+        <w:lastRenderedPageBreak/>
         <w:t xml:space="preserve">Bodový systém </w:t>
       </w:r>
       <w:r>
@@ -8814,12 +9046,9 @@
 </file>
 
 <file path=customXml/item1.xml><?xml version="1.0" encoding="utf-8"?>
-<?mso-contentType ?>
-<FormTemplates xmlns="http://schemas.microsoft.com/sharepoint/v3/contenttype/forms">
-  <Display>DocumentLibraryForm</Display>
-  <Edit>DocumentLibraryForm</Edit>
-  <New>DocumentLibraryForm</New>
-</FormTemplates>
+<p:properties xmlns:p="http://schemas.microsoft.com/office/2006/metadata/properties" xmlns:xsi="http://www.w3.org/2001/XMLSchema-instance" xmlns:pc="http://schemas.microsoft.com/office/infopath/2007/PartnerControls">
+  <documentManagement/>
+</p:properties>
 </file>
 
 <file path=customXml/item2.xml><?xml version="1.0" encoding="utf-8"?>
@@ -8987,15 +9216,19 @@
 </file>
 
 <file path=customXml/item3.xml><?xml version="1.0" encoding="utf-8"?>
-<p:properties xmlns:p="http://schemas.microsoft.com/office/2006/metadata/properties" xmlns:xsi="http://www.w3.org/2001/XMLSchema-instance" xmlns:pc="http://schemas.microsoft.com/office/infopath/2007/PartnerControls">
-  <documentManagement/>
-</p:properties>
+<?mso-contentType ?>
+<FormTemplates xmlns="http://schemas.microsoft.com/sharepoint/v3/contenttype/forms">
+  <Display>DocumentLibraryForm</Display>
+  <Edit>DocumentLibraryForm</Edit>
+  <New>DocumentLibraryForm</New>
+</FormTemplates>
 </file>
 
 <file path=customXml/itemProps1.xml><?xml version="1.0" encoding="utf-8"?>
-<ds:datastoreItem xmlns:ds="http://schemas.openxmlformats.org/officeDocument/2006/customXml" ds:itemID="{CBA079B5-5EEF-4C10-BC59-60448D9514FB}">
+<ds:datastoreItem xmlns:ds="http://schemas.openxmlformats.org/officeDocument/2006/customXml" ds:itemID="{EC09EA0D-CD8F-45FD-82A1-7551EC1C4498}">
   <ds:schemaRefs>
-    <ds:schemaRef ds:uri="http://schemas.microsoft.com/sharepoint/v3/contenttype/forms"/>
+    <ds:schemaRef ds:uri="http://schemas.microsoft.com/office/2006/metadata/properties"/>
+    <ds:schemaRef ds:uri="http://schemas.microsoft.com/office/infopath/2007/PartnerControls"/>
   </ds:schemaRefs>
 </ds:datastoreItem>
 </file>
@@ -9019,10 +9252,9 @@
 </file>
 
 <file path=customXml/itemProps3.xml><?xml version="1.0" encoding="utf-8"?>
-<ds:datastoreItem xmlns:ds="http://schemas.openxmlformats.org/officeDocument/2006/customXml" ds:itemID="{EC09EA0D-CD8F-45FD-82A1-7551EC1C4498}">
+<ds:datastoreItem xmlns:ds="http://schemas.openxmlformats.org/officeDocument/2006/customXml" ds:itemID="{CBA079B5-5EEF-4C10-BC59-60448D9514FB}">
   <ds:schemaRefs>
-    <ds:schemaRef ds:uri="http://schemas.microsoft.com/office/2006/metadata/properties"/>
-    <ds:schemaRef ds:uri="http://schemas.microsoft.com/office/infopath/2007/PartnerControls"/>
+    <ds:schemaRef ds:uri="http://schemas.microsoft.com/sharepoint/v3/contenttype/forms"/>
   </ds:schemaRefs>
 </ds:datastoreItem>
 </file>
</xml_diff>